<commit_message>
agregue pruebas de seguridad a la carpeta tecnica
</commit_message>
<xml_diff>
--- a/Carpeta de Documentación Técnica.docx
+++ b/Carpeta de Documentación Técnica.docx
@@ -2597,19 +2597,7 @@
           <w:rPr>
             <w:rStyle w:val="Hipervnculo"/>
           </w:rPr>
-          <w:t>PROCEDIMIENTO PARA DETERMINAR LA</w:t>
-        </w:r>
-        <w:r>
-          <w:rPr>
-            <w:rStyle w:val="Hipervnculo"/>
-          </w:rPr>
-          <w:t xml:space="preserve"> </w:t>
-        </w:r>
-        <w:r>
-          <w:rPr>
-            <w:rStyle w:val="Hipervnculo"/>
-          </w:rPr>
-          <w:t>CALIDAD</w:t>
+          <w:t>PROCEDIMIENTO PARA DETERMINAR LA CALIDAD</w:t>
         </w:r>
         <w:r>
           <w:rPr>
@@ -3434,15 +3422,7 @@
         <w:t>McCabe</w:t>
       </w:r>
       <w:r>
-        <w:t xml:space="preserve"> es una herramienta de administración que nos permite llevar una correcta organización de nuestros libros. Gracias </w:t>
-      </w:r>
-      <w:proofErr w:type="spellStart"/>
-      <w:r>
-        <w:t>a el</w:t>
-      </w:r>
-      <w:proofErr w:type="spellEnd"/>
-      <w:r>
-        <w:t xml:space="preserve"> podremos realizar consultas sobre diferente tipo de información, como por ejemplo el autor, edición, año de publicación de cierto libro, entre otros. Además, nos permite tener una visión completa de todo el inventario e incluso podemos ordenarlos. Adicionalmente, se incluye el registro, la modificación y la eliminación de un artículo particular. Un aspecto importante es que la aplicación cuenta con un registro de usuarios con contraseña el cual nos permite garantizar la integridad de los libros. Todas las funciones mencionadas anteriormente están acompañadas de una interfaz orientativa con ayudas contextuales y un manual de usuario que podremos acceder rápidamente desde la pantalla principal.</w:t>
+        <w:t xml:space="preserve"> es una herramienta de administración que nos permite llevar una correcta organización de nuestros libros. Gracias a el podremos realizar consultas sobre diferente tipo de información, como por ejemplo el autor, edición, año de publicación de cierto libro, entre otros. Además, nos permite tener una visión completa de todo el inventario e incluso podemos ordenarlos. Adicionalmente, se incluye el registro, la modificación y la eliminación de un artículo particular. Un aspecto importante es que la aplicación cuenta con un registro de usuarios con contraseña el cual nos permite garantizar la integridad de los libros. Todas las funciones mencionadas anteriormente están acompañadas de una interfaz orientativa con ayudas contextuales y un manual de usuario que podremos acceder rápidamente desde la pantalla principal.</w:t>
       </w:r>
     </w:p>
     <w:p>
@@ -3454,15 +3434,7 @@
         <w:t>MODELO DE CALIDAD</w:t>
       </w:r>
       <w:r>
-        <w:t xml:space="preserve"> (Evaluación de características y </w:t>
-      </w:r>
-      <w:proofErr w:type="spellStart"/>
-      <w:r>
-        <w:t>subcaracterísticas</w:t>
-      </w:r>
-      <w:proofErr w:type="spellEnd"/>
-      <w:r>
-        <w:t>)</w:t>
+        <w:t xml:space="preserve"> (Evaluación de características y subcaracterísticas)</w:t>
       </w:r>
       <w:bookmarkEnd w:id="1"/>
     </w:p>
@@ -4142,15 +4114,7 @@
         <w:t xml:space="preserve">Realizando pruebas de </w:t>
       </w:r>
       <w:r>
-        <w:t xml:space="preserve">consultas notamos que en promedio tarda 1 segundo en responder ante la utilización de una funcionalidad, El proceso de </w:t>
-      </w:r>
-      <w:proofErr w:type="spellStart"/>
-      <w:r>
-        <w:t>login</w:t>
-      </w:r>
-      <w:proofErr w:type="spellEnd"/>
-      <w:r>
-        <w:t xml:space="preserve"> se demora un poco mas entre 2 y 3 segundos.</w:t>
+        <w:t>consultas notamos que en promedio tarda 1 segundo en responder ante la utilización de una funcionalidad, El proceso de login se demora un poco mas entre 2 y 3 segundos.</w:t>
       </w:r>
     </w:p>
     <w:p>
@@ -4457,13 +4421,8 @@
     </w:p>
     <w:p>
       <w:r>
-        <w:t xml:space="preserve">Se protege la integridad de los datos, no se producen alteraciones en los archivos que guardan la </w:t>
-      </w:r>
-      <w:proofErr w:type="spellStart"/>
-      <w:r>
-        <w:t>informacion</w:t>
-      </w:r>
-      <w:proofErr w:type="spellEnd"/>
+        <w:t>Se protege la integridad de los datos, no se producen alteraciones en los archivos que guardan la informacion</w:t>
+      </w:r>
     </w:p>
     <w:p>
       <w:pPr>
@@ -5052,17 +5011,8 @@
           <w:sz w:val="22"/>
           <w:szCs w:val="22"/>
         </w:rPr>
-        <w:t xml:space="preserve">Evaluación Método </w:t>
-      </w:r>
-      <w:proofErr w:type="spellStart"/>
-      <w:r>
-        <w:rPr>
-          <w:sz w:val="22"/>
-          <w:szCs w:val="22"/>
-        </w:rPr>
-        <w:t>AltaDeRegistros</w:t>
-      </w:r>
-      <w:proofErr w:type="spellEnd"/>
+        <w:t>Evaluación Método AltaDeRegistros</w:t>
+      </w:r>
     </w:p>
     <w:p>
       <w:pPr>
@@ -5104,15 +5054,7 @@
     </w:p>
     <w:p>
       <w:r>
-        <w:t xml:space="preserve">Descripción:  Para evaluar la capacidad que tiene el código para ser cambiado se tomará en cuenta la complejidad </w:t>
-      </w:r>
-      <w:proofErr w:type="spellStart"/>
-      <w:r>
-        <w:t>ciclomática</w:t>
-      </w:r>
-      <w:proofErr w:type="spellEnd"/>
-      <w:r>
-        <w:t xml:space="preserve"> del método.</w:t>
+        <w:t>Descripción:  Para evaluar la capacidad que tiene el código para ser cambiado se tomará en cuenta la complejidad ciclomática del método.</w:t>
       </w:r>
     </w:p>
     <w:p>
@@ -5292,17 +5234,8 @@
           <w:sz w:val="22"/>
           <w:szCs w:val="22"/>
         </w:rPr>
-        <w:t xml:space="preserve">: Evaluación Método </w:t>
-      </w:r>
-      <w:proofErr w:type="spellStart"/>
-      <w:r>
-        <w:rPr>
-          <w:sz w:val="22"/>
-          <w:szCs w:val="22"/>
-        </w:rPr>
-        <w:t>AltaDeRegistros</w:t>
-      </w:r>
-      <w:proofErr w:type="spellEnd"/>
+        <w:t>: Evaluación Método AltaDeRegistros</w:t>
+      </w:r>
     </w:p>
     <w:p>
       <w:pPr>
@@ -5316,28 +5249,12 @@
     </w:p>
     <w:p>
       <w:r>
-        <w:t xml:space="preserve">Mala[21] La complejidad </w:t>
-      </w:r>
-      <w:proofErr w:type="spellStart"/>
-      <w:r>
-        <w:t>ciclomática</w:t>
-      </w:r>
-      <w:proofErr w:type="spellEnd"/>
-      <w:r>
-        <w:t xml:space="preserve"> es mayor o igual a 21. </w:t>
-      </w:r>
-    </w:p>
-    <w:p>
-      <w:r>
-        <w:t xml:space="preserve">Regular [11;20] La complejidad </w:t>
-      </w:r>
-      <w:proofErr w:type="spellStart"/>
-      <w:r>
-        <w:t>ciclomática</w:t>
-      </w:r>
-      <w:proofErr w:type="spellEnd"/>
-      <w:r>
-        <w:t xml:space="preserve"> es entre 11 y 20. </w:t>
+        <w:t xml:space="preserve">Mala[21] La complejidad ciclomática es mayor o igual a 21. </w:t>
+      </w:r>
+    </w:p>
+    <w:p>
+      <w:r>
+        <w:t xml:space="preserve">Regular [11;20] La complejidad ciclomática es entre 11 y 20. </w:t>
       </w:r>
     </w:p>
     <w:p>
@@ -5345,21 +5262,7 @@
         <w:rPr>
           <w:highlight w:val="green"/>
         </w:rPr>
-        <w:t xml:space="preserve">Buena [1;10] La complejidad </w:t>
-      </w:r>
-      <w:proofErr w:type="spellStart"/>
-      <w:r>
-        <w:rPr>
-          <w:highlight w:val="green"/>
-        </w:rPr>
-        <w:t>ciclomática</w:t>
-      </w:r>
-      <w:proofErr w:type="spellEnd"/>
-      <w:r>
-        <w:rPr>
-          <w:highlight w:val="green"/>
-        </w:rPr>
-        <w:t xml:space="preserve"> es menor o igual a 10.</w:t>
+        <w:t>Buena [1;10] La complejidad ciclomática es menor o igual a 10.</w:t>
       </w:r>
     </w:p>
     <w:p>
@@ -5939,15 +5842,7 @@
     </w:p>
     <w:p>
       <w:r>
-        <w:t xml:space="preserve">Sin tener en cuenta las pantallas de </w:t>
-      </w:r>
-      <w:proofErr w:type="spellStart"/>
-      <w:r>
-        <w:t>login</w:t>
-      </w:r>
-      <w:proofErr w:type="spellEnd"/>
-      <w:r>
-        <w:t xml:space="preserve"> , el usuario cuenta con en la pantalla principal  opciones distribuidas  en una lista las cuales con tan solo seleccionarlas y colocar aceptar </w:t>
+        <w:t xml:space="preserve">Sin tener en cuenta las pantallas de login , el usuario cuenta con en la pantalla principal  opciones distribuidas  en una lista las cuales con tan solo seleccionarlas y colocar aceptar </w:t>
       </w:r>
       <w:r>
         <w:t>procese a ingresar los datos necesarios para consultas, bajas, modificaciones, etc.</w:t>
@@ -6176,12 +6071,10 @@
         <w:pStyle w:val="Ttulo3"/>
       </w:pPr>
       <w:bookmarkStart w:id="32" w:name="_Toc74503864"/>
-      <w:proofErr w:type="spellStart"/>
       <w:r>
         <w:t>Instalabilidad</w:t>
       </w:r>
       <w:bookmarkEnd w:id="32"/>
-      <w:proofErr w:type="spellEnd"/>
       <w:r>
         <w:t xml:space="preserve"> </w:t>
       </w:r>
@@ -6263,75 +6156,37 @@
       <w:r>
         <w:t xml:space="preserve">Se probo el software en una distribución de Linux: Ubuntu. </w:t>
       </w:r>
-      <w:proofErr w:type="spellStart"/>
       <w:r>
         <w:rPr>
           <w:lang w:val="en-US"/>
         </w:rPr>
-        <w:t>En</w:t>
-      </w:r>
-      <w:proofErr w:type="spellEnd"/>
+        <w:t>En Windows 10 Pro,Hom</w:t>
+      </w:r>
       <w:r>
         <w:rPr>
           <w:lang w:val="en-US"/>
         </w:rPr>
-        <w:t xml:space="preserve"> Windows 10 </w:t>
-      </w:r>
-      <w:proofErr w:type="spellStart"/>
-      <w:r>
-        <w:rPr>
-          <w:lang w:val="en-US"/>
-        </w:rPr>
-        <w:t>Pro,Hom</w:t>
-      </w:r>
-      <w:r>
-        <w:rPr>
-          <w:lang w:val="en-US"/>
-        </w:rPr>
-        <w:t>e</w:t>
-      </w:r>
-      <w:proofErr w:type="spellEnd"/>
-      <w:r>
-        <w:rPr>
-          <w:lang w:val="en-US"/>
-        </w:rPr>
-        <w:t xml:space="preserve"> y </w:t>
-      </w:r>
-      <w:proofErr w:type="spellStart"/>
-      <w:r>
-        <w:rPr>
-          <w:lang w:val="en-US"/>
-        </w:rPr>
-        <w:t>en</w:t>
-      </w:r>
-      <w:proofErr w:type="spellEnd"/>
-      <w:r>
-        <w:rPr>
-          <w:lang w:val="en-US"/>
-        </w:rPr>
-        <w:t xml:space="preserve"> Windows 7 Home</w:t>
+        <w:t>e y en Windows 7 Home</w:t>
       </w:r>
     </w:p>
     <w:p>
       <w:pPr>
         <w:pStyle w:val="Ttulo3"/>
         <w:rPr>
-          <w:lang w:val="en-US"/>
+          <w:lang w:val="es-AR"/>
         </w:rPr>
       </w:pPr>
       <w:bookmarkStart w:id="35" w:name="_Toc74503867"/>
-      <w:proofErr w:type="spellStart"/>
-      <w:r>
-        <w:rPr>
-          <w:lang w:val="en-US"/>
+      <w:r>
+        <w:rPr>
+          <w:lang w:val="es-AR"/>
         </w:rPr>
         <w:t>Evaluación</w:t>
       </w:r>
       <w:bookmarkEnd w:id="35"/>
-      <w:proofErr w:type="spellEnd"/>
-      <w:r>
-        <w:rPr>
-          <w:lang w:val="en-US"/>
+      <w:r>
+        <w:rPr>
+          <w:lang w:val="es-AR"/>
         </w:rPr>
         <w:t xml:space="preserve"> </w:t>
       </w:r>
@@ -6366,15 +6221,7 @@
     </w:p>
     <w:p>
       <w:r>
-        <w:t xml:space="preserve">Una vez analizadas las características y </w:t>
-      </w:r>
-      <w:proofErr w:type="spellStart"/>
-      <w:r>
-        <w:t>subcaracteristicas</w:t>
-      </w:r>
-      <w:proofErr w:type="spellEnd"/>
-      <w:r>
-        <w:t xml:space="preserve"> anteriores. Se realiza el recuento de las mismas</w:t>
+        <w:t>Una vez analizadas las características y subcaracteristicas anteriores. Se realiza el recuento de las mismas</w:t>
       </w:r>
       <w:r>
         <w:t>, analizando los resultados de la evaluación.</w:t>
@@ -6423,10 +6270,7 @@
         </w:numPr>
       </w:pPr>
       <w:r>
-        <w:t xml:space="preserve">Utilización de recursos </w:t>
-      </w:r>
-      <w:r>
-        <w:t>[Evaluación buena]</w:t>
+        <w:t>Utilización de recursos [Evaluación buena]</w:t>
       </w:r>
     </w:p>
     <w:p>
@@ -6438,10 +6282,7 @@
         </w:numPr>
       </w:pPr>
       <w:r>
-        <w:t xml:space="preserve">Comportamiento frente al tiempo </w:t>
-      </w:r>
-      <w:r>
-        <w:t>[Evaluación buena]</w:t>
+        <w:t>Comportamiento frente al tiempo [Evaluación buena]</w:t>
       </w:r>
     </w:p>
     <w:p>
@@ -6487,16 +6328,7 @@
         </w:numPr>
       </w:pPr>
       <w:r>
-        <w:t xml:space="preserve">Capacidad del </w:t>
-      </w:r>
-      <w:r>
-        <w:t>código</w:t>
-      </w:r>
-      <w:r>
-        <w:t xml:space="preserve"> para ser analizado</w:t>
-      </w:r>
-      <w:r>
-        <w:t xml:space="preserve"> [Evaluación buena]</w:t>
+        <w:t>Capacidad del código para ser analizado [Evaluación buena]</w:t>
       </w:r>
     </w:p>
     <w:p>
@@ -6508,16 +6340,7 @@
         </w:numPr>
       </w:pPr>
       <w:r>
-        <w:t xml:space="preserve">Capacidad del </w:t>
-      </w:r>
-      <w:r>
-        <w:t>código</w:t>
-      </w:r>
-      <w:r>
-        <w:t xml:space="preserve"> para ser cambiado</w:t>
-      </w:r>
-      <w:r>
-        <w:t xml:space="preserve"> [Evaluación buena]</w:t>
+        <w:t>Capacidad del código para ser cambiado [Evaluación buena]</w:t>
       </w:r>
     </w:p>
     <w:p>
@@ -6529,10 +6352,7 @@
         </w:numPr>
       </w:pPr>
       <w:r>
-        <w:t>Estabilidad</w:t>
-      </w:r>
-      <w:r>
-        <w:t xml:space="preserve"> [Evaluación Buena]</w:t>
+        <w:t>Estabilidad [Evaluación Buena]</w:t>
       </w:r>
     </w:p>
     <w:p>
@@ -6549,13 +6369,7 @@
         </w:numPr>
       </w:pPr>
       <w:r>
-        <w:t>Capacidad de ser entendido</w:t>
-      </w:r>
-      <w:r>
-        <w:t xml:space="preserve"> </w:t>
-      </w:r>
-      <w:r>
-        <w:t>[Evaluación buena]</w:t>
+        <w:t>Capacidad de ser entendido [Evaluación buena]</w:t>
       </w:r>
     </w:p>
     <w:p>
@@ -6567,13 +6381,7 @@
         </w:numPr>
       </w:pPr>
       <w:r>
-        <w:t>Capacidad para ser operado</w:t>
-      </w:r>
-      <w:r>
-        <w:t xml:space="preserve"> </w:t>
-      </w:r>
-      <w:r>
-        <w:t>[Evaluación buena]</w:t>
+        <w:t>Capacidad para ser operado [Evaluación buena]</w:t>
       </w:r>
     </w:p>
     <w:p>
@@ -6585,13 +6393,7 @@
         </w:numPr>
       </w:pPr>
       <w:r>
-        <w:t>Capacidad de ser atractivo para el usuario</w:t>
-      </w:r>
-      <w:r>
-        <w:t xml:space="preserve"> </w:t>
-      </w:r>
-      <w:r>
-        <w:t>[Evaluación buena]</w:t>
+        <w:t>Capacidad de ser atractivo para el usuario [Evaluación buena]</w:t>
       </w:r>
     </w:p>
     <w:p>
@@ -6608,10 +6410,7 @@
         </w:numPr>
       </w:pPr>
       <w:r>
-        <w:t xml:space="preserve">Adaptabilidad </w:t>
-      </w:r>
-      <w:r>
-        <w:t>[Evaluación buena]</w:t>
+        <w:t>Adaptabilidad [Evaluación buena]</w:t>
       </w:r>
     </w:p>
     <w:p>
@@ -6622,16 +6421,8 @@
           <w:numId w:val="13"/>
         </w:numPr>
       </w:pPr>
-      <w:proofErr w:type="spellStart"/>
-      <w:r>
-        <w:t>Instalabilidad</w:t>
-      </w:r>
-      <w:proofErr w:type="spellEnd"/>
-      <w:r>
-        <w:t xml:space="preserve"> </w:t>
-      </w:r>
-      <w:r>
-        <w:t>[Evaluación</w:t>
+      <w:r>
+        <w:t>Instalabilidad [Evaluación</w:t>
       </w:r>
       <w:r>
         <w:t xml:space="preserve"> regular</w:t>
@@ -6642,23 +6433,7 @@
     </w:p>
     <w:p>
       <w:r>
-        <w:t xml:space="preserve">Obtuvimos 3 </w:t>
-      </w:r>
-      <w:proofErr w:type="spellStart"/>
-      <w:r>
-        <w:t>sub-caracteristicas</w:t>
-      </w:r>
-      <w:proofErr w:type="spellEnd"/>
-      <w:r>
-        <w:t xml:space="preserve"> con evaluación regular y 11 </w:t>
-      </w:r>
-      <w:proofErr w:type="spellStart"/>
-      <w:r>
-        <w:t>sub-caracteristicas</w:t>
-      </w:r>
-      <w:proofErr w:type="spellEnd"/>
-      <w:r>
-        <w:t xml:space="preserve"> con evaluación buena, según el procedimiento dado por la catedra se determina que nuestro producto tiene una calidad mínimamente aceptable, por lo </w:t>
+        <w:t xml:space="preserve">Obtuvimos 3 sub-caracteristicas con evaluación regular y 11 sub-caracteristicas con evaluación buena, según el procedimiento dado por la catedra se determina que nuestro producto tiene una calidad mínimamente aceptable, por lo </w:t>
       </w:r>
       <w:r>
         <w:t>tanto,</w:t>
@@ -6798,7 +6573,6 @@
           <w:lang w:val="es-AR"/>
         </w:rPr>
       </w:pPr>
-      <w:proofErr w:type="spellStart"/>
       <w:r>
         <w:rPr>
           <w:rFonts w:ascii="Consolas" w:hAnsi="Consolas" w:cs="Consolas"/>
@@ -6806,9 +6580,8 @@
           <w:szCs w:val="18"/>
           <w:lang w:val="es-AR"/>
         </w:rPr>
-        <w:t>public</w:t>
-      </w:r>
-      <w:proofErr w:type="spellEnd"/>
+        <w:t xml:space="preserve">public void </w:t>
+      </w:r>
       <w:r>
         <w:rPr>
           <w:rFonts w:ascii="Consolas" w:hAnsi="Consolas" w:cs="Consolas"/>
@@ -6816,9 +6589,8 @@
           <w:szCs w:val="18"/>
           <w:lang w:val="es-AR"/>
         </w:rPr>
-        <w:t xml:space="preserve"> </w:t>
-      </w:r>
-      <w:proofErr w:type="spellStart"/>
+        <w:t>AltaDeRegistros</w:t>
+      </w:r>
       <w:r>
         <w:rPr>
           <w:rFonts w:ascii="Consolas" w:hAnsi="Consolas" w:cs="Consolas"/>
@@ -6826,57 +6598,7 @@
           <w:szCs w:val="18"/>
           <w:lang w:val="es-AR"/>
         </w:rPr>
-        <w:t>void</w:t>
-      </w:r>
-      <w:proofErr w:type="spellEnd"/>
-      <w:r>
-        <w:rPr>
-          <w:rFonts w:ascii="Consolas" w:hAnsi="Consolas" w:cs="Consolas"/>
-          <w:sz w:val="18"/>
-          <w:szCs w:val="18"/>
-          <w:lang w:val="es-AR"/>
-        </w:rPr>
-        <w:t xml:space="preserve"> </w:t>
-      </w:r>
-      <w:proofErr w:type="spellStart"/>
-      <w:r>
-        <w:rPr>
-          <w:rFonts w:ascii="Consolas" w:hAnsi="Consolas" w:cs="Consolas"/>
-          <w:sz w:val="18"/>
-          <w:szCs w:val="18"/>
-          <w:lang w:val="es-AR"/>
-        </w:rPr>
-        <w:t>AltaDeRegistros</w:t>
-      </w:r>
-      <w:proofErr w:type="spellEnd"/>
-      <w:r>
-        <w:rPr>
-          <w:rFonts w:ascii="Consolas" w:hAnsi="Consolas" w:cs="Consolas"/>
-          <w:sz w:val="18"/>
-          <w:szCs w:val="18"/>
-          <w:lang w:val="es-AR"/>
-        </w:rPr>
-        <w:t>(</w:t>
-      </w:r>
-      <w:proofErr w:type="spellStart"/>
-      <w:r>
-        <w:rPr>
-          <w:rFonts w:ascii="Consolas" w:hAnsi="Consolas" w:cs="Consolas"/>
-          <w:sz w:val="18"/>
-          <w:szCs w:val="18"/>
-          <w:lang w:val="es-AR"/>
-        </w:rPr>
-        <w:t>ActionEvent</w:t>
-      </w:r>
-      <w:proofErr w:type="spellEnd"/>
-      <w:r>
-        <w:rPr>
-          <w:rFonts w:ascii="Consolas" w:hAnsi="Consolas" w:cs="Consolas"/>
-          <w:sz w:val="18"/>
-          <w:szCs w:val="18"/>
-          <w:lang w:val="es-AR"/>
-        </w:rPr>
-        <w:t xml:space="preserve"> arg0) </w:t>
+        <w:t xml:space="preserve">(ActionEvent arg0) </w:t>
       </w:r>
     </w:p>
     <w:p>
@@ -6929,23 +6651,13 @@
         </w:rPr>
         <w:t>/</w:t>
       </w:r>
-      <w:proofErr w:type="spellStart"/>
-      <w:r>
-        <w:rPr>
-          <w:rFonts w:ascii="Consolas" w:hAnsi="Consolas" w:cs="Consolas"/>
-          <w:sz w:val="18"/>
-          <w:szCs w:val="18"/>
-        </w:rPr>
-        <w:t>validacion</w:t>
-      </w:r>
-      <w:proofErr w:type="spellEnd"/>
-      <w:r>
-        <w:rPr>
-          <w:rFonts w:ascii="Consolas" w:hAnsi="Consolas" w:cs="Consolas"/>
-          <w:sz w:val="18"/>
-          <w:szCs w:val="18"/>
-        </w:rPr>
-        <w:t xml:space="preserve"> de ISBN</w:t>
+      <w:r>
+        <w:rPr>
+          <w:rFonts w:ascii="Consolas" w:hAnsi="Consolas" w:cs="Consolas"/>
+          <w:sz w:val="18"/>
+          <w:szCs w:val="18"/>
+        </w:rPr>
+        <w:t>validacion de ISBN</w:t>
       </w:r>
       <w:r>
         <w:rPr>
@@ -7051,37 +6763,17 @@
           <w:rFonts w:ascii="Consolas" w:hAnsi="Consolas" w:cs="Consolas"/>
           <w:sz w:val="18"/>
           <w:szCs w:val="18"/>
-          <w:lang w:val="en-US"/>
-        </w:rPr>
-      </w:pPr>
-      <w:r>
-        <w:rPr>
-          <w:rFonts w:ascii="Consolas" w:hAnsi="Consolas" w:cs="Consolas"/>
-          <w:sz w:val="18"/>
-          <w:szCs w:val="18"/>
-          <w:lang w:val="en-US"/>
-        </w:rPr>
-        <w:t xml:space="preserve">Libro </w:t>
-      </w:r>
-      <w:proofErr w:type="spellStart"/>
-      <w:r>
-        <w:rPr>
-          <w:rFonts w:ascii="Consolas" w:hAnsi="Consolas" w:cs="Consolas"/>
-          <w:sz w:val="18"/>
-          <w:szCs w:val="18"/>
-          <w:lang w:val="en-US"/>
-        </w:rPr>
-        <w:t>libroReg</w:t>
-      </w:r>
-      <w:proofErr w:type="spellEnd"/>
-      <w:r>
-        <w:rPr>
-          <w:rFonts w:ascii="Consolas" w:hAnsi="Consolas" w:cs="Consolas"/>
-          <w:sz w:val="18"/>
-          <w:szCs w:val="18"/>
-          <w:lang w:val="en-US"/>
-        </w:rPr>
-        <w:t xml:space="preserve"> = new Libro();</w:t>
+          <w:lang w:val="es-AR"/>
+        </w:rPr>
+      </w:pPr>
+      <w:r>
+        <w:rPr>
+          <w:rFonts w:ascii="Consolas" w:hAnsi="Consolas" w:cs="Consolas"/>
+          <w:sz w:val="18"/>
+          <w:szCs w:val="18"/>
+          <w:lang w:val="es-AR"/>
+        </w:rPr>
+        <w:t>Libro libroReg = new Libro();</w:t>
       </w:r>
     </w:p>
     <w:p>
@@ -7095,64 +6787,24 @@
           <w:rFonts w:ascii="Consolas" w:hAnsi="Consolas" w:cs="Consolas"/>
           <w:sz w:val="18"/>
           <w:szCs w:val="18"/>
-          <w:lang w:val="en-US"/>
-        </w:rPr>
-      </w:pPr>
-      <w:r>
-        <w:rPr>
-          <w:rFonts w:ascii="Consolas" w:hAnsi="Consolas" w:cs="Consolas"/>
-          <w:sz w:val="18"/>
-          <w:szCs w:val="18"/>
-          <w:lang w:val="en-US"/>
-        </w:rPr>
-        <w:t xml:space="preserve">String </w:t>
-      </w:r>
-      <w:proofErr w:type="spellStart"/>
-      <w:r>
-        <w:rPr>
-          <w:rFonts w:ascii="Consolas" w:hAnsi="Consolas" w:cs="Consolas"/>
-          <w:sz w:val="18"/>
-          <w:szCs w:val="18"/>
-          <w:lang w:val="en-US"/>
-        </w:rPr>
-        <w:t>isbn</w:t>
-      </w:r>
-      <w:proofErr w:type="spellEnd"/>
-      <w:r>
-        <w:rPr>
-          <w:rFonts w:ascii="Consolas" w:hAnsi="Consolas" w:cs="Consolas"/>
-          <w:sz w:val="18"/>
-          <w:szCs w:val="18"/>
-          <w:lang w:val="en-US"/>
-        </w:rPr>
-        <w:t xml:space="preserve"> = </w:t>
-      </w:r>
-      <w:proofErr w:type="spellStart"/>
-      <w:r>
-        <w:rPr>
-          <w:rFonts w:ascii="Consolas" w:hAnsi="Consolas" w:cs="Consolas"/>
-          <w:sz w:val="18"/>
-          <w:szCs w:val="18"/>
-          <w:lang w:val="en-US"/>
-        </w:rPr>
-        <w:t>isbnTextField.getText</w:t>
-      </w:r>
-      <w:proofErr w:type="spellEnd"/>
-      <w:r>
-        <w:rPr>
-          <w:rFonts w:ascii="Consolas" w:hAnsi="Consolas" w:cs="Consolas"/>
-          <w:sz w:val="18"/>
-          <w:szCs w:val="18"/>
-          <w:lang w:val="en-US"/>
-        </w:rPr>
-        <w:t>();</w:t>
-      </w:r>
-      <w:r>
-        <w:rPr>
-          <w:rFonts w:ascii="Consolas" w:hAnsi="Consolas" w:cs="Consolas"/>
-          <w:sz w:val="18"/>
-          <w:szCs w:val="18"/>
-          <w:lang w:val="en-US"/>
+          <w:lang w:val="es-AR"/>
+        </w:rPr>
+      </w:pPr>
+      <w:r>
+        <w:rPr>
+          <w:rFonts w:ascii="Consolas" w:hAnsi="Consolas" w:cs="Consolas"/>
+          <w:sz w:val="18"/>
+          <w:szCs w:val="18"/>
+          <w:lang w:val="es-AR"/>
+        </w:rPr>
+        <w:t>String isbn = isbnTextField.getText();</w:t>
+      </w:r>
+      <w:r>
+        <w:rPr>
+          <w:rFonts w:ascii="Consolas" w:hAnsi="Consolas" w:cs="Consolas"/>
+          <w:sz w:val="18"/>
+          <w:szCs w:val="18"/>
+          <w:lang w:val="es-AR"/>
         </w:rPr>
         <w:tab/>
       </w:r>
@@ -7162,7 +6814,7 @@
           <w:sz w:val="18"/>
           <w:szCs w:val="18"/>
           <w:highlight w:val="yellow"/>
-          <w:lang w:val="en-US"/>
+          <w:lang w:val="es-AR"/>
         </w:rPr>
         <w:t>Nodo1</w:t>
       </w:r>
@@ -7178,7 +6830,7 @@
           <w:rFonts w:ascii="Consolas" w:hAnsi="Consolas" w:cs="Consolas"/>
           <w:sz w:val="18"/>
           <w:szCs w:val="18"/>
-          <w:lang w:val="en-US"/>
+          <w:lang w:val="es-AR"/>
         </w:rPr>
       </w:pPr>
     </w:p>
@@ -7193,15 +6845,15 @@
           <w:rFonts w:ascii="Consolas" w:hAnsi="Consolas" w:cs="Consolas"/>
           <w:sz w:val="18"/>
           <w:szCs w:val="18"/>
-          <w:lang w:val="en-US"/>
-        </w:rPr>
-      </w:pPr>
-      <w:r>
-        <w:rPr>
-          <w:rFonts w:ascii="Consolas" w:hAnsi="Consolas" w:cs="Consolas"/>
-          <w:sz w:val="18"/>
-          <w:szCs w:val="18"/>
-          <w:lang w:val="en-US"/>
+          <w:lang w:val="es-AR"/>
+        </w:rPr>
+      </w:pPr>
+      <w:r>
+        <w:rPr>
+          <w:rFonts w:ascii="Consolas" w:hAnsi="Consolas" w:cs="Consolas"/>
+          <w:sz w:val="18"/>
+          <w:szCs w:val="18"/>
+          <w:lang w:val="es-AR"/>
         </w:rPr>
         <w:tab/>
       </w:r>
@@ -7217,15 +6869,15 @@
           <w:rFonts w:ascii="Consolas" w:hAnsi="Consolas" w:cs="Consolas"/>
           <w:sz w:val="18"/>
           <w:szCs w:val="18"/>
-          <w:lang w:val="en-US"/>
-        </w:rPr>
-      </w:pPr>
-      <w:r>
-        <w:rPr>
-          <w:rFonts w:ascii="Consolas" w:hAnsi="Consolas" w:cs="Consolas"/>
-          <w:sz w:val="18"/>
-          <w:szCs w:val="18"/>
-          <w:lang w:val="en-US"/>
+          <w:lang w:val="es-AR"/>
+        </w:rPr>
+      </w:pPr>
+      <w:r>
+        <w:rPr>
+          <w:rFonts w:ascii="Consolas" w:hAnsi="Consolas" w:cs="Consolas"/>
+          <w:sz w:val="18"/>
+          <w:szCs w:val="18"/>
+          <w:lang w:val="es-AR"/>
         </w:rPr>
         <w:t xml:space="preserve">if </w:t>
       </w:r>
@@ -7234,7 +6886,7 @@
           <w:rFonts w:ascii="Consolas" w:hAnsi="Consolas" w:cs="Consolas"/>
           <w:sz w:val="18"/>
           <w:szCs w:val="18"/>
-          <w:lang w:val="en-US"/>
+          <w:lang w:val="es-AR"/>
         </w:rPr>
         <w:t>(</w:t>
       </w:r>
@@ -7243,7 +6895,7 @@
           <w:rFonts w:ascii="Consolas" w:hAnsi="Consolas" w:cs="Consolas"/>
           <w:sz w:val="18"/>
           <w:szCs w:val="18"/>
-          <w:lang w:val="en-US"/>
+          <w:lang w:val="es-AR"/>
         </w:rPr>
         <w:t>Pattern.</w:t>
       </w:r>
@@ -7254,7 +6906,7 @@
           <w:iCs/>
           <w:sz w:val="18"/>
           <w:szCs w:val="18"/>
-          <w:lang w:val="en-US"/>
+          <w:lang w:val="es-AR"/>
         </w:rPr>
         <w:t>matches</w:t>
       </w:r>
@@ -7263,7 +6915,7 @@
           <w:rFonts w:ascii="Consolas" w:hAnsi="Consolas" w:cs="Consolas"/>
           <w:sz w:val="18"/>
           <w:szCs w:val="18"/>
-          <w:lang w:val="en-US"/>
+          <w:lang w:val="es-AR"/>
         </w:rPr>
         <w:t xml:space="preserve">("[0-9]{3}-[0-9]{1,5}-[0-9]{1,7}-[0-9]{1,6}-[0-9]{1,3}",isbn) &amp;&amp; </w:t>
       </w:r>
@@ -7272,7 +6924,7 @@
           <w:rFonts w:ascii="Consolas" w:hAnsi="Consolas" w:cs="Consolas"/>
           <w:sz w:val="18"/>
           <w:szCs w:val="18"/>
-          <w:lang w:val="en-US"/>
+          <w:lang w:val="es-AR"/>
         </w:rPr>
         <w:t xml:space="preserve"> </w:t>
       </w:r>
@@ -7282,7 +6934,7 @@
           <w:sz w:val="18"/>
           <w:szCs w:val="18"/>
           <w:highlight w:val="yellow"/>
-          <w:lang w:val="en-US"/>
+          <w:lang w:val="es-AR"/>
         </w:rPr>
         <w:t>Nodo</w:t>
       </w:r>
@@ -7292,7 +6944,7 @@
           <w:sz w:val="18"/>
           <w:szCs w:val="18"/>
           <w:highlight w:val="yellow"/>
-          <w:lang w:val="en-US"/>
+          <w:lang w:val="es-AR"/>
         </w:rPr>
         <w:t>2</w:t>
       </w:r>
@@ -7308,28 +6960,17 @@
           <w:rFonts w:ascii="Consolas" w:hAnsi="Consolas" w:cs="Consolas"/>
           <w:sz w:val="18"/>
           <w:szCs w:val="18"/>
-          <w:lang w:val="en-US"/>
-        </w:rPr>
-      </w:pPr>
-      <w:proofErr w:type="spellStart"/>
-      <w:r>
-        <w:rPr>
-          <w:rFonts w:ascii="Consolas" w:hAnsi="Consolas" w:cs="Consolas"/>
-          <w:sz w:val="18"/>
-          <w:szCs w:val="18"/>
-          <w:lang w:val="en-US"/>
-        </w:rPr>
-        <w:t>isbn.length</w:t>
-      </w:r>
-      <w:proofErr w:type="spellEnd"/>
-      <w:r>
-        <w:rPr>
-          <w:rFonts w:ascii="Consolas" w:hAnsi="Consolas" w:cs="Consolas"/>
-          <w:sz w:val="18"/>
-          <w:szCs w:val="18"/>
-          <w:lang w:val="en-US"/>
-        </w:rPr>
-        <w:t xml:space="preserve">() &lt;= 17) </w:t>
+          <w:lang w:val="es-AR"/>
+        </w:rPr>
+      </w:pPr>
+      <w:r>
+        <w:rPr>
+          <w:rFonts w:ascii="Consolas" w:hAnsi="Consolas" w:cs="Consolas"/>
+          <w:sz w:val="18"/>
+          <w:szCs w:val="18"/>
+          <w:lang w:val="es-AR"/>
+        </w:rPr>
+        <w:t xml:space="preserve">isbn.length() &lt;= 17) </w:t>
       </w:r>
       <w:r>
         <w:rPr>
@@ -7337,7 +6978,7 @@
           <w:sz w:val="18"/>
           <w:szCs w:val="18"/>
           <w:highlight w:val="yellow"/>
-          <w:lang w:val="en-US"/>
+          <w:lang w:val="es-AR"/>
         </w:rPr>
         <w:t>Nodo</w:t>
       </w:r>
@@ -7347,7 +6988,7 @@
           <w:sz w:val="18"/>
           <w:szCs w:val="18"/>
           <w:highlight w:val="yellow"/>
-          <w:lang w:val="en-US"/>
+          <w:lang w:val="es-AR"/>
         </w:rPr>
         <w:t>3</w:t>
       </w:r>
@@ -7363,7 +7004,7 @@
           <w:rFonts w:ascii="Consolas" w:hAnsi="Consolas" w:cs="Consolas"/>
           <w:sz w:val="18"/>
           <w:szCs w:val="18"/>
-          <w:lang w:val="en-US"/>
+          <w:lang w:val="es-AR"/>
         </w:rPr>
       </w:pPr>
     </w:p>
@@ -7408,79 +7049,7 @@
           <w:sz w:val="18"/>
           <w:szCs w:val="18"/>
         </w:rPr>
-        <w:t xml:space="preserve">Libro </w:t>
-      </w:r>
-      <w:proofErr w:type="spellStart"/>
-      <w:r>
-        <w:rPr>
-          <w:rFonts w:ascii="Consolas" w:hAnsi="Consolas" w:cs="Consolas"/>
-          <w:sz w:val="18"/>
-          <w:szCs w:val="18"/>
-        </w:rPr>
-        <w:t>libroNew</w:t>
-      </w:r>
-      <w:proofErr w:type="spellEnd"/>
-      <w:r>
-        <w:rPr>
-          <w:rFonts w:ascii="Consolas" w:hAnsi="Consolas" w:cs="Consolas"/>
-          <w:sz w:val="18"/>
-          <w:szCs w:val="18"/>
-        </w:rPr>
-        <w:t xml:space="preserve"> = </w:t>
-      </w:r>
-      <w:proofErr w:type="spellStart"/>
-      <w:r>
-        <w:rPr>
-          <w:rFonts w:ascii="Consolas" w:hAnsi="Consolas" w:cs="Consolas"/>
-          <w:sz w:val="18"/>
-          <w:szCs w:val="18"/>
-        </w:rPr>
-        <w:t>libroReg.validarISBN</w:t>
-      </w:r>
-      <w:proofErr w:type="spellEnd"/>
-      <w:r>
-        <w:rPr>
-          <w:rFonts w:ascii="Consolas" w:hAnsi="Consolas" w:cs="Consolas"/>
-          <w:sz w:val="18"/>
-          <w:szCs w:val="18"/>
-        </w:rPr>
-        <w:t xml:space="preserve">(contador, </w:t>
-      </w:r>
-      <w:proofErr w:type="spellStart"/>
-      <w:r>
-        <w:rPr>
-          <w:rFonts w:ascii="Consolas" w:hAnsi="Consolas" w:cs="Consolas"/>
-          <w:sz w:val="18"/>
-          <w:szCs w:val="18"/>
-        </w:rPr>
-        <w:t>librosCreados</w:t>
-      </w:r>
-      <w:proofErr w:type="spellEnd"/>
-      <w:r>
-        <w:rPr>
-          <w:rFonts w:ascii="Consolas" w:hAnsi="Consolas" w:cs="Consolas"/>
-          <w:sz w:val="18"/>
-          <w:szCs w:val="18"/>
-        </w:rPr>
-        <w:t xml:space="preserve">, </w:t>
-      </w:r>
-      <w:proofErr w:type="spellStart"/>
-      <w:r>
-        <w:rPr>
-          <w:rFonts w:ascii="Consolas" w:hAnsi="Consolas" w:cs="Consolas"/>
-          <w:sz w:val="18"/>
-          <w:szCs w:val="18"/>
-        </w:rPr>
-        <w:t>isbn</w:t>
-      </w:r>
-      <w:proofErr w:type="spellEnd"/>
-      <w:r>
-        <w:rPr>
-          <w:rFonts w:ascii="Consolas" w:hAnsi="Consolas" w:cs="Consolas"/>
-          <w:sz w:val="18"/>
-          <w:szCs w:val="18"/>
-        </w:rPr>
-        <w:t>);</w:t>
+        <w:t>Libro libroNew = libroReg.validarISBN(contador, librosCreados, isbn);</w:t>
       </w:r>
       <w:r>
         <w:rPr>
@@ -7560,27 +7129,7 @@
           <w:szCs w:val="18"/>
           <w:lang w:val="en-US"/>
         </w:rPr>
-        <w:t>if (</w:t>
-      </w:r>
-      <w:proofErr w:type="spellStart"/>
-      <w:r>
-        <w:rPr>
-          <w:rFonts w:ascii="Consolas" w:hAnsi="Consolas" w:cs="Consolas"/>
-          <w:sz w:val="18"/>
-          <w:szCs w:val="18"/>
-          <w:lang w:val="en-US"/>
-        </w:rPr>
-        <w:t>libroNew</w:t>
-      </w:r>
-      <w:proofErr w:type="spellEnd"/>
-      <w:r>
-        <w:rPr>
-          <w:rFonts w:ascii="Consolas" w:hAnsi="Consolas" w:cs="Consolas"/>
-          <w:sz w:val="18"/>
-          <w:szCs w:val="18"/>
-          <w:lang w:val="en-US"/>
-        </w:rPr>
-        <w:t xml:space="preserve"> == null)</w:t>
+        <w:t>if (libroNew == null)</w:t>
       </w:r>
       <w:r>
         <w:rPr>
@@ -7779,47 +7328,7 @@
           <w:szCs w:val="18"/>
           <w:lang w:val="en-US"/>
         </w:rPr>
-        <w:t xml:space="preserve">String </w:t>
-      </w:r>
-      <w:proofErr w:type="spellStart"/>
-      <w:r>
-        <w:rPr>
-          <w:rFonts w:ascii="Consolas" w:hAnsi="Consolas" w:cs="Consolas"/>
-          <w:sz w:val="18"/>
-          <w:szCs w:val="18"/>
-          <w:lang w:val="en-US"/>
-        </w:rPr>
-        <w:t>autor</w:t>
-      </w:r>
-      <w:proofErr w:type="spellEnd"/>
-      <w:r>
-        <w:rPr>
-          <w:rFonts w:ascii="Consolas" w:hAnsi="Consolas" w:cs="Consolas"/>
-          <w:sz w:val="18"/>
-          <w:szCs w:val="18"/>
-          <w:lang w:val="en-US"/>
-        </w:rPr>
-        <w:t xml:space="preserve"> = </w:t>
-      </w:r>
-      <w:proofErr w:type="spellStart"/>
-      <w:r>
-        <w:rPr>
-          <w:rFonts w:ascii="Consolas" w:hAnsi="Consolas" w:cs="Consolas"/>
-          <w:sz w:val="18"/>
-          <w:szCs w:val="18"/>
-          <w:lang w:val="en-US"/>
-        </w:rPr>
-        <w:t>autorTextField.getText</w:t>
-      </w:r>
-      <w:proofErr w:type="spellEnd"/>
-      <w:r>
-        <w:rPr>
-          <w:rFonts w:ascii="Consolas" w:hAnsi="Consolas" w:cs="Consolas"/>
-          <w:sz w:val="18"/>
-          <w:szCs w:val="18"/>
-          <w:lang w:val="en-US"/>
-        </w:rPr>
-        <w:t>();</w:t>
+        <w:t>String autor = autorTextField.getText();</w:t>
       </w:r>
     </w:p>
     <w:p>
@@ -7843,27 +7352,7 @@
           <w:szCs w:val="18"/>
           <w:lang w:val="en-US"/>
         </w:rPr>
-        <w:t xml:space="preserve">String Editorial = </w:t>
-      </w:r>
-      <w:proofErr w:type="spellStart"/>
-      <w:r>
-        <w:rPr>
-          <w:rFonts w:ascii="Consolas" w:hAnsi="Consolas" w:cs="Consolas"/>
-          <w:sz w:val="18"/>
-          <w:szCs w:val="18"/>
-          <w:lang w:val="en-US"/>
-        </w:rPr>
-        <w:t>editorialTextField.getText</w:t>
-      </w:r>
-      <w:proofErr w:type="spellEnd"/>
-      <w:r>
-        <w:rPr>
-          <w:rFonts w:ascii="Consolas" w:hAnsi="Consolas" w:cs="Consolas"/>
-          <w:sz w:val="18"/>
-          <w:szCs w:val="18"/>
-          <w:lang w:val="en-US"/>
-        </w:rPr>
-        <w:t>();</w:t>
+        <w:t>String Editorial = editorialTextField.getText();</w:t>
       </w:r>
       <w:r>
         <w:rPr>
@@ -7934,47 +7423,7 @@
           <w:szCs w:val="18"/>
           <w:lang w:val="en-US"/>
         </w:rPr>
-        <w:t xml:space="preserve">String </w:t>
-      </w:r>
-      <w:proofErr w:type="spellStart"/>
-      <w:r>
-        <w:rPr>
-          <w:rFonts w:ascii="Consolas" w:hAnsi="Consolas" w:cs="Consolas"/>
-          <w:sz w:val="18"/>
-          <w:szCs w:val="18"/>
-          <w:lang w:val="en-US"/>
-        </w:rPr>
-        <w:t>titulo</w:t>
-      </w:r>
-      <w:proofErr w:type="spellEnd"/>
-      <w:r>
-        <w:rPr>
-          <w:rFonts w:ascii="Consolas" w:hAnsi="Consolas" w:cs="Consolas"/>
-          <w:sz w:val="18"/>
-          <w:szCs w:val="18"/>
-          <w:lang w:val="en-US"/>
-        </w:rPr>
-        <w:t xml:space="preserve"> = </w:t>
-      </w:r>
-      <w:proofErr w:type="spellStart"/>
-      <w:r>
-        <w:rPr>
-          <w:rFonts w:ascii="Consolas" w:hAnsi="Consolas" w:cs="Consolas"/>
-          <w:sz w:val="18"/>
-          <w:szCs w:val="18"/>
-          <w:lang w:val="en-US"/>
-        </w:rPr>
-        <w:t>tituloTextField.getText</w:t>
-      </w:r>
-      <w:proofErr w:type="spellEnd"/>
-      <w:r>
-        <w:rPr>
-          <w:rFonts w:ascii="Consolas" w:hAnsi="Consolas" w:cs="Consolas"/>
-          <w:sz w:val="18"/>
-          <w:szCs w:val="18"/>
-          <w:lang w:val="en-US"/>
-        </w:rPr>
-        <w:t>();</w:t>
+        <w:t>String titulo = tituloTextField.getText();</w:t>
       </w:r>
     </w:p>
     <w:p>
@@ -8023,27 +7472,7 @@
           <w:lang w:val="en-US"/>
         </w:rPr>
         <w:tab/>
-        <w:t>!</w:t>
-      </w:r>
-      <w:proofErr w:type="spellStart"/>
-      <w:r>
-        <w:rPr>
-          <w:rFonts w:ascii="Consolas" w:hAnsi="Consolas" w:cs="Consolas"/>
-          <w:sz w:val="20"/>
-          <w:szCs w:val="20"/>
-          <w:lang w:val="en-US"/>
-        </w:rPr>
-        <w:t>autor.equals</w:t>
-      </w:r>
-      <w:proofErr w:type="spellEnd"/>
-      <w:r>
-        <w:rPr>
-          <w:rFonts w:ascii="Consolas" w:hAnsi="Consolas" w:cs="Consolas"/>
-          <w:sz w:val="20"/>
-          <w:szCs w:val="20"/>
-          <w:lang w:val="en-US"/>
-        </w:rPr>
-        <w:t>("") &amp;&amp;</w:t>
+        <w:t>!autor.equals("") &amp;&amp;</w:t>
       </w:r>
       <w:r>
         <w:rPr>
@@ -8093,25 +7522,7 @@
           <w:sz w:val="20"/>
           <w:szCs w:val="20"/>
         </w:rPr>
-        <w:t>!</w:t>
-      </w:r>
-      <w:proofErr w:type="spellStart"/>
-      <w:r>
-        <w:rPr>
-          <w:rFonts w:ascii="Consolas" w:hAnsi="Consolas" w:cs="Consolas"/>
-          <w:sz w:val="20"/>
-          <w:szCs w:val="20"/>
-        </w:rPr>
-        <w:t>Editorial.equals</w:t>
-      </w:r>
-      <w:proofErr w:type="spellEnd"/>
-      <w:r>
-        <w:rPr>
-          <w:rFonts w:ascii="Consolas" w:hAnsi="Consolas" w:cs="Consolas"/>
-          <w:sz w:val="20"/>
-          <w:szCs w:val="20"/>
-        </w:rPr>
-        <w:t>("")&amp;&amp;</w:t>
+        <w:t>!Editorial.equals("")&amp;&amp;</w:t>
       </w:r>
       <w:r>
         <w:rPr>
@@ -8168,25 +7579,7 @@
           <w:sz w:val="20"/>
           <w:szCs w:val="20"/>
         </w:rPr>
-        <w:t>!</w:t>
-      </w:r>
-      <w:proofErr w:type="spellStart"/>
-      <w:r>
-        <w:rPr>
-          <w:rFonts w:ascii="Consolas" w:hAnsi="Consolas" w:cs="Consolas"/>
-          <w:sz w:val="20"/>
-          <w:szCs w:val="20"/>
-        </w:rPr>
-        <w:t>titulo.equals</w:t>
-      </w:r>
-      <w:proofErr w:type="spellEnd"/>
-      <w:r>
-        <w:rPr>
-          <w:rFonts w:ascii="Consolas" w:hAnsi="Consolas" w:cs="Consolas"/>
-          <w:sz w:val="20"/>
-          <w:szCs w:val="20"/>
-        </w:rPr>
-        <w:t xml:space="preserve">("")) </w:t>
+        <w:t xml:space="preserve">!titulo.equals("")) </w:t>
       </w:r>
       <w:r>
         <w:rPr>
@@ -8312,25 +7705,7 @@
           <w:sz w:val="20"/>
           <w:szCs w:val="20"/>
         </w:rPr>
-        <w:t xml:space="preserve">// </w:t>
-      </w:r>
-      <w:proofErr w:type="spellStart"/>
-      <w:r>
-        <w:rPr>
-          <w:rFonts w:ascii="Consolas" w:hAnsi="Consolas" w:cs="Consolas"/>
-          <w:sz w:val="20"/>
-          <w:szCs w:val="20"/>
-        </w:rPr>
-        <w:t>validacion</w:t>
-      </w:r>
-      <w:proofErr w:type="spellEnd"/>
-      <w:r>
-        <w:rPr>
-          <w:rFonts w:ascii="Consolas" w:hAnsi="Consolas" w:cs="Consolas"/>
-          <w:sz w:val="20"/>
-          <w:szCs w:val="20"/>
-        </w:rPr>
-        <w:t xml:space="preserve"> de longitud de autor</w:t>
+        <w:t>// validacion de longitud de autor</w:t>
       </w:r>
       <w:r>
         <w:rPr>
@@ -8409,41 +7784,13 @@
         </w:rPr>
         <w:tab/>
       </w:r>
-      <w:proofErr w:type="spellStart"/>
-      <w:r>
-        <w:rPr>
-          <w:rFonts w:ascii="Consolas" w:hAnsi="Consolas" w:cs="Consolas"/>
-          <w:sz w:val="20"/>
-          <w:szCs w:val="20"/>
-        </w:rPr>
-        <w:t>if</w:t>
-      </w:r>
-      <w:proofErr w:type="spellEnd"/>
-      <w:r>
-        <w:rPr>
-          <w:rFonts w:ascii="Consolas" w:hAnsi="Consolas" w:cs="Consolas"/>
-          <w:sz w:val="20"/>
-          <w:szCs w:val="20"/>
-        </w:rPr>
-        <w:t xml:space="preserve">( </w:t>
-      </w:r>
-      <w:proofErr w:type="spellStart"/>
-      <w:r>
-        <w:rPr>
-          <w:rFonts w:ascii="Consolas" w:hAnsi="Consolas" w:cs="Consolas"/>
-          <w:sz w:val="20"/>
-          <w:szCs w:val="20"/>
-        </w:rPr>
-        <w:t>autor.length</w:t>
-      </w:r>
-      <w:proofErr w:type="spellEnd"/>
-      <w:r>
-        <w:rPr>
-          <w:rFonts w:ascii="Consolas" w:hAnsi="Consolas" w:cs="Consolas"/>
-          <w:sz w:val="20"/>
-          <w:szCs w:val="20"/>
-        </w:rPr>
-        <w:t xml:space="preserve">() &lt;=300 ) </w:t>
+      <w:r>
+        <w:rPr>
+          <w:rFonts w:ascii="Consolas" w:hAnsi="Consolas" w:cs="Consolas"/>
+          <w:sz w:val="20"/>
+          <w:szCs w:val="20"/>
+        </w:rPr>
+        <w:t xml:space="preserve">if( autor.length() &lt;=300 ) </w:t>
       </w:r>
       <w:r>
         <w:rPr>
@@ -8579,23 +7926,13 @@
           <w:szCs w:val="20"/>
         </w:rPr>
       </w:pPr>
-      <w:proofErr w:type="spellStart"/>
-      <w:r>
-        <w:rPr>
-          <w:rFonts w:ascii="Consolas" w:hAnsi="Consolas" w:cs="Consolas"/>
-          <w:sz w:val="20"/>
-          <w:szCs w:val="20"/>
-        </w:rPr>
-        <w:t>libroReg.setAutor</w:t>
-      </w:r>
-      <w:proofErr w:type="spellEnd"/>
-      <w:r>
-        <w:rPr>
-          <w:rFonts w:ascii="Consolas" w:hAnsi="Consolas" w:cs="Consolas"/>
-          <w:sz w:val="20"/>
-          <w:szCs w:val="20"/>
-        </w:rPr>
-        <w:t>(autor);</w:t>
+      <w:r>
+        <w:rPr>
+          <w:rFonts w:ascii="Consolas" w:hAnsi="Consolas" w:cs="Consolas"/>
+          <w:sz w:val="20"/>
+          <w:szCs w:val="20"/>
+        </w:rPr>
+        <w:t>libroReg.setAutor(autor);</w:t>
       </w:r>
     </w:p>
     <w:p>
@@ -8665,24 +8002,7 @@
           <w:szCs w:val="20"/>
         </w:rPr>
         <w:tab/>
-      </w:r>
-      <w:proofErr w:type="spellStart"/>
-      <w:r>
-        <w:rPr>
-          <w:rFonts w:ascii="Consolas" w:hAnsi="Consolas" w:cs="Consolas"/>
-          <w:sz w:val="20"/>
-          <w:szCs w:val="20"/>
-        </w:rPr>
-        <w:t>libroReg.setEditorial</w:t>
-      </w:r>
-      <w:proofErr w:type="spellEnd"/>
-      <w:r>
-        <w:rPr>
-          <w:rFonts w:ascii="Consolas" w:hAnsi="Consolas" w:cs="Consolas"/>
-          <w:sz w:val="20"/>
-          <w:szCs w:val="20"/>
-        </w:rPr>
-        <w:t>(Editorial);</w:t>
+        <w:t>libroReg.setEditorial(Editorial);</w:t>
       </w:r>
       <w:r>
         <w:rPr>
@@ -8787,24 +8107,7 @@
           <w:szCs w:val="20"/>
         </w:rPr>
         <w:tab/>
-      </w:r>
-      <w:proofErr w:type="spellStart"/>
-      <w:r>
-        <w:rPr>
-          <w:rFonts w:ascii="Consolas" w:hAnsi="Consolas" w:cs="Consolas"/>
-          <w:sz w:val="20"/>
-          <w:szCs w:val="20"/>
-        </w:rPr>
-        <w:t>libroReg.setTitulo</w:t>
-      </w:r>
-      <w:proofErr w:type="spellEnd"/>
-      <w:r>
-        <w:rPr>
-          <w:rFonts w:ascii="Consolas" w:hAnsi="Consolas" w:cs="Consolas"/>
-          <w:sz w:val="20"/>
-          <w:szCs w:val="20"/>
-        </w:rPr>
-        <w:t>(titulo);</w:t>
+        <w:t>libroReg.setTitulo(titulo);</w:t>
       </w:r>
     </w:p>
     <w:p>
@@ -8903,60 +8206,7 @@
           <w:szCs w:val="20"/>
         </w:rPr>
         <w:tab/>
-      </w:r>
-      <w:proofErr w:type="spellStart"/>
-      <w:r>
-        <w:rPr>
-          <w:rFonts w:ascii="Consolas" w:hAnsi="Consolas" w:cs="Consolas"/>
-          <w:sz w:val="20"/>
-          <w:szCs w:val="20"/>
-        </w:rPr>
-        <w:t>validacionesAnioyEdicion</w:t>
-      </w:r>
-      <w:proofErr w:type="spellEnd"/>
-      <w:r>
-        <w:rPr>
-          <w:rFonts w:ascii="Consolas" w:hAnsi="Consolas" w:cs="Consolas"/>
-          <w:sz w:val="20"/>
-          <w:szCs w:val="20"/>
-        </w:rPr>
-        <w:t>(</w:t>
-      </w:r>
-      <w:proofErr w:type="spellStart"/>
-      <w:r>
-        <w:rPr>
-          <w:rFonts w:ascii="Consolas" w:hAnsi="Consolas" w:cs="Consolas"/>
-          <w:sz w:val="20"/>
-          <w:szCs w:val="20"/>
-        </w:rPr>
-        <w:t>libroReg</w:t>
-      </w:r>
-      <w:proofErr w:type="spellEnd"/>
-      <w:r>
-        <w:rPr>
-          <w:rFonts w:ascii="Consolas" w:hAnsi="Consolas" w:cs="Consolas"/>
-          <w:sz w:val="20"/>
-          <w:szCs w:val="20"/>
-        </w:rPr>
-        <w:t xml:space="preserve">, </w:t>
-      </w:r>
-      <w:proofErr w:type="spellStart"/>
-      <w:r>
-        <w:rPr>
-          <w:rFonts w:ascii="Consolas" w:hAnsi="Consolas" w:cs="Consolas"/>
-          <w:sz w:val="20"/>
-          <w:szCs w:val="20"/>
-        </w:rPr>
-        <w:t>librosCreados</w:t>
-      </w:r>
-      <w:proofErr w:type="spellEnd"/>
-      <w:r>
-        <w:rPr>
-          <w:rFonts w:ascii="Consolas" w:hAnsi="Consolas" w:cs="Consolas"/>
-          <w:sz w:val="20"/>
-          <w:szCs w:val="20"/>
-        </w:rPr>
-        <w:t>);</w:t>
+        <w:t>validacionesAnioyEdicion(libroReg, librosCreados);</w:t>
       </w:r>
     </w:p>
     <w:p>
@@ -9192,17 +8442,8 @@
           <w:szCs w:val="20"/>
         </w:rPr>
         <w:tab/>
-      </w:r>
-      <w:proofErr w:type="spellStart"/>
-      <w:r>
-        <w:rPr>
-          <w:rFonts w:ascii="Consolas" w:hAnsi="Consolas" w:cs="Consolas"/>
-          <w:sz w:val="20"/>
-          <w:szCs w:val="20"/>
-        </w:rPr>
         <w:t>else</w:t>
       </w:r>
-      <w:proofErr w:type="spellEnd"/>
     </w:p>
     <w:p>
       <w:pPr>
@@ -9302,7 +8543,6 @@
           <w:szCs w:val="20"/>
         </w:rPr>
       </w:pPr>
-      <w:proofErr w:type="spellStart"/>
       <w:r>
         <w:rPr>
           <w:rFonts w:ascii="Consolas" w:hAnsi="Consolas" w:cs="Consolas"/>
@@ -9321,59 +8561,13 @@
         </w:rPr>
         <w:t>showMessageDialog</w:t>
       </w:r>
-      <w:proofErr w:type="spellEnd"/>
-      <w:r>
-        <w:rPr>
-          <w:rFonts w:ascii="Consolas" w:hAnsi="Consolas" w:cs="Consolas"/>
-          <w:sz w:val="20"/>
-          <w:szCs w:val="20"/>
-        </w:rPr>
-        <w:t>(</w:t>
-      </w:r>
-      <w:proofErr w:type="spellStart"/>
-      <w:r>
-        <w:rPr>
-          <w:rFonts w:ascii="Consolas" w:hAnsi="Consolas" w:cs="Consolas"/>
-          <w:sz w:val="20"/>
-          <w:szCs w:val="20"/>
-        </w:rPr>
-        <w:t>null</w:t>
-      </w:r>
-      <w:proofErr w:type="spellEnd"/>
-      <w:r>
-        <w:rPr>
-          <w:rFonts w:ascii="Consolas" w:hAnsi="Consolas" w:cs="Consolas"/>
-          <w:sz w:val="20"/>
-          <w:szCs w:val="20"/>
-        </w:rPr>
-        <w:t xml:space="preserve">, "El autor debe contener entre 1 y 300 </w:t>
-      </w:r>
-      <w:proofErr w:type="spellStart"/>
-      <w:r>
-        <w:rPr>
-          <w:rFonts w:ascii="Consolas" w:hAnsi="Consolas" w:cs="Consolas"/>
-          <w:sz w:val="20"/>
-          <w:szCs w:val="20"/>
-        </w:rPr>
-        <w:t>caracateres</w:t>
-      </w:r>
-      <w:proofErr w:type="spellEnd"/>
-      <w:r>
-        <w:rPr>
-          <w:rFonts w:ascii="Consolas" w:hAnsi="Consolas" w:cs="Consolas"/>
-          <w:sz w:val="20"/>
-          <w:szCs w:val="20"/>
-        </w:rPr>
-        <w:t>", "Formato incorrecto de autor",</w:t>
-      </w:r>
-      <w:proofErr w:type="spellStart"/>
-      <w:r>
-        <w:rPr>
-          <w:rFonts w:ascii="Consolas" w:hAnsi="Consolas" w:cs="Consolas"/>
-          <w:sz w:val="20"/>
-          <w:szCs w:val="20"/>
-        </w:rPr>
-        <w:t>JOptionPane.</w:t>
+      <w:r>
+        <w:rPr>
+          <w:rFonts w:ascii="Consolas" w:hAnsi="Consolas" w:cs="Consolas"/>
+          <w:sz w:val="20"/>
+          <w:szCs w:val="20"/>
+        </w:rPr>
+        <w:t>(null, "El autor debe contener entre 1 y 300 caracateres", "Formato incorrecto de autor",JOptionPane.</w:t>
       </w:r>
       <w:r>
         <w:rPr>
@@ -9387,7 +8581,6 @@
         </w:rPr>
         <w:t>ERROR_MESSAGE</w:t>
       </w:r>
-      <w:proofErr w:type="spellEnd"/>
       <w:r>
         <w:rPr>
           <w:rFonts w:ascii="Consolas" w:hAnsi="Consolas" w:cs="Consolas"/>
@@ -9630,7 +8823,6 @@
           <w:szCs w:val="20"/>
         </w:rPr>
       </w:pPr>
-      <w:proofErr w:type="spellStart"/>
       <w:r>
         <w:rPr>
           <w:rFonts w:ascii="Consolas" w:hAnsi="Consolas" w:cs="Consolas"/>
@@ -9639,7 +8831,6 @@
         </w:rPr>
         <w:t>else</w:t>
       </w:r>
-      <w:proofErr w:type="spellEnd"/>
     </w:p>
     <w:p>
       <w:pPr>
@@ -9708,25 +8899,7 @@
           <w:sz w:val="20"/>
           <w:szCs w:val="20"/>
         </w:rPr>
-        <w:t xml:space="preserve">//error de campos </w:t>
-      </w:r>
-      <w:proofErr w:type="spellStart"/>
-      <w:r>
-        <w:rPr>
-          <w:rFonts w:ascii="Consolas" w:hAnsi="Consolas" w:cs="Consolas"/>
-          <w:sz w:val="20"/>
-          <w:szCs w:val="20"/>
-        </w:rPr>
-        <w:t>vacios</w:t>
-      </w:r>
-      <w:proofErr w:type="spellEnd"/>
-      <w:r>
-        <w:rPr>
-          <w:rFonts w:ascii="Consolas" w:hAnsi="Consolas" w:cs="Consolas"/>
-          <w:sz w:val="20"/>
-          <w:szCs w:val="20"/>
-        </w:rPr>
-        <w:t xml:space="preserve"> del registros</w:t>
+        <w:t>//error de campos vacios del registros</w:t>
       </w:r>
     </w:p>
     <w:p>
@@ -9742,7 +8915,6 @@
           <w:szCs w:val="20"/>
         </w:rPr>
       </w:pPr>
-      <w:proofErr w:type="spellStart"/>
       <w:r>
         <w:rPr>
           <w:rFonts w:ascii="Consolas" w:hAnsi="Consolas" w:cs="Consolas"/>
@@ -9761,59 +8933,13 @@
         </w:rPr>
         <w:t>showMessageDialog</w:t>
       </w:r>
-      <w:proofErr w:type="spellEnd"/>
-      <w:r>
-        <w:rPr>
-          <w:rFonts w:ascii="Consolas" w:hAnsi="Consolas" w:cs="Consolas"/>
-          <w:sz w:val="20"/>
-          <w:szCs w:val="20"/>
-        </w:rPr>
-        <w:t>(</w:t>
-      </w:r>
-      <w:proofErr w:type="spellStart"/>
-      <w:r>
-        <w:rPr>
-          <w:rFonts w:ascii="Consolas" w:hAnsi="Consolas" w:cs="Consolas"/>
-          <w:sz w:val="20"/>
-          <w:szCs w:val="20"/>
-        </w:rPr>
-        <w:t>null</w:t>
-      </w:r>
-      <w:proofErr w:type="spellEnd"/>
-      <w:r>
-        <w:rPr>
-          <w:rFonts w:ascii="Consolas" w:hAnsi="Consolas" w:cs="Consolas"/>
-          <w:sz w:val="20"/>
-          <w:szCs w:val="20"/>
-        </w:rPr>
-        <w:t xml:space="preserve">, "No puede haber campos </w:t>
-      </w:r>
-      <w:proofErr w:type="spellStart"/>
-      <w:r>
-        <w:rPr>
-          <w:rFonts w:ascii="Consolas" w:hAnsi="Consolas" w:cs="Consolas"/>
-          <w:sz w:val="20"/>
-          <w:szCs w:val="20"/>
-        </w:rPr>
-        <w:t>vacios</w:t>
-      </w:r>
-      <w:proofErr w:type="spellEnd"/>
-      <w:r>
-        <w:rPr>
-          <w:rFonts w:ascii="Consolas" w:hAnsi="Consolas" w:cs="Consolas"/>
-          <w:sz w:val="20"/>
-          <w:szCs w:val="20"/>
-        </w:rPr>
-        <w:t xml:space="preserve"> en el registro", "Debe llenar todos los campos",</w:t>
-      </w:r>
-      <w:proofErr w:type="spellStart"/>
-      <w:r>
-        <w:rPr>
-          <w:rFonts w:ascii="Consolas" w:hAnsi="Consolas" w:cs="Consolas"/>
-          <w:sz w:val="20"/>
-          <w:szCs w:val="20"/>
-        </w:rPr>
-        <w:t>JOptionPane.</w:t>
+      <w:r>
+        <w:rPr>
+          <w:rFonts w:ascii="Consolas" w:hAnsi="Consolas" w:cs="Consolas"/>
+          <w:sz w:val="20"/>
+          <w:szCs w:val="20"/>
+        </w:rPr>
+        <w:t>(null, "No puede haber campos vacios en el registro", "Debe llenar todos los campos",JOptionPane.</w:t>
       </w:r>
       <w:r>
         <w:rPr>
@@ -9827,7 +8953,6 @@
         </w:rPr>
         <w:t>ERROR_MESSAGE</w:t>
       </w:r>
-      <w:proofErr w:type="spellEnd"/>
       <w:r>
         <w:rPr>
           <w:rFonts w:ascii="Consolas" w:hAnsi="Consolas" w:cs="Consolas"/>
@@ -10082,7 +9207,6 @@
           </mc:Fallback>
         </mc:AlternateContent>
       </w:r>
-      <w:proofErr w:type="spellStart"/>
       <w:r>
         <w:rPr>
           <w:rFonts w:ascii="Consolas" w:hAnsi="Consolas" w:cs="Consolas"/>
@@ -10103,7 +9227,6 @@
         </w:rPr>
         <w:t>showMessageDialog</w:t>
       </w:r>
-      <w:proofErr w:type="spellEnd"/>
       <w:r>
         <w:rPr>
           <w:rFonts w:ascii="Consolas" w:hAnsi="Consolas" w:cs="Consolas"/>
@@ -10205,43 +9328,7 @@
           <w:sz w:val="18"/>
           <w:szCs w:val="18"/>
         </w:rPr>
-        <w:t xml:space="preserve">"ISBN: " + </w:t>
-      </w:r>
-      <w:proofErr w:type="spellStart"/>
-      <w:r>
-        <w:rPr>
-          <w:rFonts w:ascii="Consolas" w:hAnsi="Consolas" w:cs="Consolas"/>
-          <w:sz w:val="18"/>
-          <w:szCs w:val="18"/>
-        </w:rPr>
-        <w:t>libroReg.getISBN</w:t>
-      </w:r>
-      <w:proofErr w:type="spellEnd"/>
-      <w:r>
-        <w:rPr>
-          <w:rFonts w:ascii="Consolas" w:hAnsi="Consolas" w:cs="Consolas"/>
-          <w:sz w:val="18"/>
-          <w:szCs w:val="18"/>
-        </w:rPr>
-        <w:t xml:space="preserve">() + "\n" + "Título: " + </w:t>
-      </w:r>
-      <w:proofErr w:type="spellStart"/>
-      <w:r>
-        <w:rPr>
-          <w:rFonts w:ascii="Consolas" w:hAnsi="Consolas" w:cs="Consolas"/>
-          <w:sz w:val="18"/>
-          <w:szCs w:val="18"/>
-        </w:rPr>
-        <w:t>libroReg.getTitulo</w:t>
-      </w:r>
-      <w:proofErr w:type="spellEnd"/>
-      <w:r>
-        <w:rPr>
-          <w:rFonts w:ascii="Consolas" w:hAnsi="Consolas" w:cs="Consolas"/>
-          <w:sz w:val="18"/>
-          <w:szCs w:val="18"/>
-        </w:rPr>
-        <w:t>() + "\n"</w:t>
+        <w:t>"ISBN: " + libroReg.getISBN() + "\n" + "Título: " + libroReg.getTitulo() + "\n"</w:t>
       </w:r>
     </w:p>
     <w:p>
@@ -10408,25 +9495,7 @@
           <w:sz w:val="18"/>
           <w:szCs w:val="18"/>
         </w:rPr>
-        <w:t xml:space="preserve">+ "Autor: " + </w:t>
-      </w:r>
-      <w:proofErr w:type="spellStart"/>
-      <w:r>
-        <w:rPr>
-          <w:rFonts w:ascii="Consolas" w:hAnsi="Consolas" w:cs="Consolas"/>
-          <w:sz w:val="18"/>
-          <w:szCs w:val="18"/>
-        </w:rPr>
-        <w:t>libroReg.getAutor</w:t>
-      </w:r>
-      <w:proofErr w:type="spellEnd"/>
-      <w:r>
-        <w:rPr>
-          <w:rFonts w:ascii="Consolas" w:hAnsi="Consolas" w:cs="Consolas"/>
-          <w:sz w:val="18"/>
-          <w:szCs w:val="18"/>
-        </w:rPr>
-        <w:t xml:space="preserve">() + "\n" </w:t>
+        <w:t xml:space="preserve">+ "Autor: " + libroReg.getAutor() + "\n" </w:t>
       </w:r>
     </w:p>
     <w:p>
@@ -10458,23 +9527,13 @@
         </w:rPr>
         <w:t xml:space="preserve"> + </w:t>
       </w:r>
-      <w:proofErr w:type="spellStart"/>
-      <w:r>
-        <w:rPr>
-          <w:rFonts w:ascii="Consolas" w:hAnsi="Consolas" w:cs="Consolas"/>
-          <w:sz w:val="18"/>
-          <w:szCs w:val="18"/>
-        </w:rPr>
-        <w:t>libroReg.getEdicion</w:t>
-      </w:r>
-      <w:proofErr w:type="spellEnd"/>
-      <w:r>
-        <w:rPr>
-          <w:rFonts w:ascii="Consolas" w:hAnsi="Consolas" w:cs="Consolas"/>
-          <w:sz w:val="18"/>
-          <w:szCs w:val="18"/>
-        </w:rPr>
-        <w:t xml:space="preserve">() + "\n" </w:t>
+      <w:r>
+        <w:rPr>
+          <w:rFonts w:ascii="Consolas" w:hAnsi="Consolas" w:cs="Consolas"/>
+          <w:sz w:val="18"/>
+          <w:szCs w:val="18"/>
+        </w:rPr>
+        <w:t xml:space="preserve">libroReg.getEdicion() + "\n" </w:t>
       </w:r>
     </w:p>
     <w:p>
@@ -10496,25 +9555,7 @@
           <w:sz w:val="18"/>
           <w:szCs w:val="18"/>
         </w:rPr>
-        <w:t xml:space="preserve">+ "Editorial: " + </w:t>
-      </w:r>
-      <w:proofErr w:type="spellStart"/>
-      <w:r>
-        <w:rPr>
-          <w:rFonts w:ascii="Consolas" w:hAnsi="Consolas" w:cs="Consolas"/>
-          <w:sz w:val="18"/>
-          <w:szCs w:val="18"/>
-        </w:rPr>
-        <w:t>libroReg.getEditorial</w:t>
-      </w:r>
-      <w:proofErr w:type="spellEnd"/>
-      <w:r>
-        <w:rPr>
-          <w:rFonts w:ascii="Consolas" w:hAnsi="Consolas" w:cs="Consolas"/>
-          <w:sz w:val="18"/>
-          <w:szCs w:val="18"/>
-        </w:rPr>
-        <w:t>()</w:t>
+        <w:t>+ "Editorial: " + libroReg.getEditorial()</w:t>
       </w:r>
     </w:p>
     <w:p>
@@ -10536,25 +9577,7 @@
           <w:sz w:val="18"/>
           <w:szCs w:val="18"/>
         </w:rPr>
-        <w:t xml:space="preserve">+ "\n" + "Año de publicación: " + </w:t>
-      </w:r>
-      <w:proofErr w:type="spellStart"/>
-      <w:r>
-        <w:rPr>
-          <w:rFonts w:ascii="Consolas" w:hAnsi="Consolas" w:cs="Consolas"/>
-          <w:sz w:val="18"/>
-          <w:szCs w:val="18"/>
-        </w:rPr>
-        <w:t>libroReg.getAnno_de_publicacion</w:t>
-      </w:r>
-      <w:proofErr w:type="spellEnd"/>
-      <w:r>
-        <w:rPr>
-          <w:rFonts w:ascii="Consolas" w:hAnsi="Consolas" w:cs="Consolas"/>
-          <w:sz w:val="18"/>
-          <w:szCs w:val="18"/>
-        </w:rPr>
-        <w:t>()</w:t>
+        <w:t>+ "\n" + "Año de publicación: " + libroReg.getAnno_de_publicacion()</w:t>
       </w:r>
     </w:p>
     <w:p>
@@ -10576,34 +9599,7 @@
           <w:sz w:val="18"/>
           <w:szCs w:val="18"/>
         </w:rPr>
-        <w:t>+ "\</w:t>
-      </w:r>
-      <w:proofErr w:type="spellStart"/>
-      <w:r>
-        <w:rPr>
-          <w:rFonts w:ascii="Consolas" w:hAnsi="Consolas" w:cs="Consolas"/>
-          <w:sz w:val="18"/>
-          <w:szCs w:val="18"/>
-        </w:rPr>
-        <w:t>n","El</w:t>
-      </w:r>
-      <w:proofErr w:type="spellEnd"/>
-      <w:r>
-        <w:rPr>
-          <w:rFonts w:ascii="Consolas" w:hAnsi="Consolas" w:cs="Consolas"/>
-          <w:sz w:val="18"/>
-          <w:szCs w:val="18"/>
-        </w:rPr>
-        <w:t xml:space="preserve"> libro que quiere registrar ya existe", </w:t>
-      </w:r>
-      <w:proofErr w:type="spellStart"/>
-      <w:r>
-        <w:rPr>
-          <w:rFonts w:ascii="Consolas" w:hAnsi="Consolas" w:cs="Consolas"/>
-          <w:sz w:val="18"/>
-          <w:szCs w:val="18"/>
-        </w:rPr>
-        <w:t>JOptionPane.</w:t>
+        <w:t>+ "\n","El libro que quiere registrar ya existe", JOptionPane.</w:t>
       </w:r>
       <w:r>
         <w:rPr>
@@ -10617,7 +9613,6 @@
         </w:rPr>
         <w:t>ERROR_MESSAGE</w:t>
       </w:r>
-      <w:proofErr w:type="spellEnd"/>
       <w:r>
         <w:rPr>
           <w:rFonts w:ascii="Consolas" w:hAnsi="Consolas" w:cs="Consolas"/>
@@ -10700,23 +9695,13 @@
           <w:szCs w:val="18"/>
         </w:rPr>
       </w:pPr>
-      <w:proofErr w:type="spellStart"/>
-      <w:r>
-        <w:rPr>
-          <w:rFonts w:ascii="Consolas" w:hAnsi="Consolas" w:cs="Consolas"/>
-          <w:sz w:val="18"/>
-          <w:szCs w:val="18"/>
-        </w:rPr>
-        <w:t>else</w:t>
-      </w:r>
-      <w:proofErr w:type="spellEnd"/>
-      <w:r>
-        <w:rPr>
-          <w:rFonts w:ascii="Consolas" w:hAnsi="Consolas" w:cs="Consolas"/>
-          <w:sz w:val="18"/>
-          <w:szCs w:val="18"/>
-        </w:rPr>
-        <w:t xml:space="preserve"> </w:t>
+      <w:r>
+        <w:rPr>
+          <w:rFonts w:ascii="Consolas" w:hAnsi="Consolas" w:cs="Consolas"/>
+          <w:sz w:val="18"/>
+          <w:szCs w:val="18"/>
+        </w:rPr>
+        <w:t xml:space="preserve">else </w:t>
       </w:r>
     </w:p>
     <w:p>
@@ -10999,7 +9984,6 @@
           <w:szCs w:val="18"/>
         </w:rPr>
       </w:pPr>
-      <w:proofErr w:type="spellStart"/>
       <w:r>
         <w:rPr>
           <w:rFonts w:ascii="Consolas" w:hAnsi="Consolas" w:cs="Consolas"/>
@@ -11018,50 +10002,13 @@
         </w:rPr>
         <w:t>showMessageDialog</w:t>
       </w:r>
-      <w:proofErr w:type="spellEnd"/>
-      <w:r>
-        <w:rPr>
-          <w:rFonts w:ascii="Consolas" w:hAnsi="Consolas" w:cs="Consolas"/>
-          <w:sz w:val="18"/>
-          <w:szCs w:val="18"/>
-        </w:rPr>
-        <w:t>(</w:t>
-      </w:r>
-      <w:proofErr w:type="spellStart"/>
-      <w:r>
-        <w:rPr>
-          <w:rFonts w:ascii="Consolas" w:hAnsi="Consolas" w:cs="Consolas"/>
-          <w:sz w:val="18"/>
-          <w:szCs w:val="18"/>
-        </w:rPr>
-        <w:t>null</w:t>
-      </w:r>
-      <w:proofErr w:type="spellEnd"/>
-      <w:r>
-        <w:rPr>
-          <w:rFonts w:ascii="Consolas" w:hAnsi="Consolas" w:cs="Consolas"/>
-          <w:sz w:val="18"/>
-          <w:szCs w:val="18"/>
-        </w:rPr>
-        <w:t xml:space="preserve">, "ISBN: " + </w:t>
-      </w:r>
-      <w:proofErr w:type="spellStart"/>
-      <w:r>
-        <w:rPr>
-          <w:rFonts w:ascii="Consolas" w:hAnsi="Consolas" w:cs="Consolas"/>
-          <w:sz w:val="18"/>
-          <w:szCs w:val="18"/>
-        </w:rPr>
-        <w:t>isbn</w:t>
-      </w:r>
-      <w:proofErr w:type="spellEnd"/>
-      <w:r>
-        <w:rPr>
-          <w:rFonts w:ascii="Consolas" w:hAnsi="Consolas" w:cs="Consolas"/>
-          <w:sz w:val="18"/>
-          <w:szCs w:val="18"/>
-        </w:rPr>
-        <w:t xml:space="preserve"> + " incorrecto \n El formato correcto es: "</w:t>
+      <w:r>
+        <w:rPr>
+          <w:rFonts w:ascii="Consolas" w:hAnsi="Consolas" w:cs="Consolas"/>
+          <w:sz w:val="18"/>
+          <w:szCs w:val="18"/>
+        </w:rPr>
+        <w:t>(null, "ISBN: " + isbn + " incorrecto \n El formato correcto es: "</w:t>
       </w:r>
     </w:p>
     <w:p>
@@ -11083,88 +10030,7 @@
           <w:sz w:val="18"/>
           <w:szCs w:val="18"/>
         </w:rPr>
-        <w:t>+ "</w:t>
-      </w:r>
-      <w:proofErr w:type="spellStart"/>
-      <w:r>
-        <w:rPr>
-          <w:rFonts w:ascii="Consolas" w:hAnsi="Consolas" w:cs="Consolas"/>
-          <w:sz w:val="18"/>
-          <w:szCs w:val="18"/>
-        </w:rPr>
-        <w:t>xxx</w:t>
-      </w:r>
-      <w:proofErr w:type="spellEnd"/>
-      <w:r>
-        <w:rPr>
-          <w:rFonts w:ascii="Consolas" w:hAnsi="Consolas" w:cs="Consolas"/>
-          <w:sz w:val="18"/>
-          <w:szCs w:val="18"/>
-        </w:rPr>
-        <w:t>[3]-</w:t>
-      </w:r>
-      <w:proofErr w:type="spellStart"/>
-      <w:r>
-        <w:rPr>
-          <w:rFonts w:ascii="Consolas" w:hAnsi="Consolas" w:cs="Consolas"/>
-          <w:sz w:val="18"/>
-          <w:szCs w:val="18"/>
-        </w:rPr>
-        <w:t>xx</w:t>
-      </w:r>
-      <w:proofErr w:type="spellEnd"/>
-      <w:r>
-        <w:rPr>
-          <w:rFonts w:ascii="Consolas" w:hAnsi="Consolas" w:cs="Consolas"/>
-          <w:sz w:val="18"/>
-          <w:szCs w:val="18"/>
-        </w:rPr>
-        <w:t>[1a5]-</w:t>
-      </w:r>
-      <w:proofErr w:type="spellStart"/>
-      <w:r>
-        <w:rPr>
-          <w:rFonts w:ascii="Consolas" w:hAnsi="Consolas" w:cs="Consolas"/>
-          <w:sz w:val="18"/>
-          <w:szCs w:val="18"/>
-        </w:rPr>
-        <w:t>xxxxx</w:t>
-      </w:r>
-      <w:proofErr w:type="spellEnd"/>
-      <w:r>
-        <w:rPr>
-          <w:rFonts w:ascii="Consolas" w:hAnsi="Consolas" w:cs="Consolas"/>
-          <w:sz w:val="18"/>
-          <w:szCs w:val="18"/>
-        </w:rPr>
-        <w:t>[1a7]-</w:t>
-      </w:r>
-      <w:proofErr w:type="spellStart"/>
-      <w:r>
-        <w:rPr>
-          <w:rFonts w:ascii="Consolas" w:hAnsi="Consolas" w:cs="Consolas"/>
-          <w:sz w:val="18"/>
-          <w:szCs w:val="18"/>
-        </w:rPr>
-        <w:t>xx</w:t>
-      </w:r>
-      <w:proofErr w:type="spellEnd"/>
-      <w:r>
-        <w:rPr>
-          <w:rFonts w:ascii="Consolas" w:hAnsi="Consolas" w:cs="Consolas"/>
-          <w:sz w:val="18"/>
-          <w:szCs w:val="18"/>
-        </w:rPr>
-        <w:t>[1a6]-x[1a3]", "DEBE INGRESAR UN ISBN",</w:t>
-      </w:r>
-      <w:proofErr w:type="spellStart"/>
-      <w:r>
-        <w:rPr>
-          <w:rFonts w:ascii="Consolas" w:hAnsi="Consolas" w:cs="Consolas"/>
-          <w:sz w:val="18"/>
-          <w:szCs w:val="18"/>
-        </w:rPr>
-        <w:t>JOptionPane.</w:t>
+        <w:t>+ "xxx[3]-xx[1a5]-xxxxx[1a7]-xx[1a6]-x[1a3]", "DEBE INGRESAR UN ISBN",JOptionPane.</w:t>
       </w:r>
       <w:r>
         <w:rPr>
@@ -11178,7 +10044,6 @@
         </w:rPr>
         <w:t>ERROR_MESSAGE</w:t>
       </w:r>
-      <w:proofErr w:type="spellEnd"/>
       <w:r>
         <w:rPr>
           <w:rFonts w:ascii="Consolas" w:hAnsi="Consolas" w:cs="Consolas"/>
@@ -11566,25 +10431,7 @@
           <w:sz w:val="22"/>
           <w:szCs w:val="22"/>
         </w:rPr>
-        <w:t xml:space="preserve">Cálculo de complejidad </w:t>
-      </w:r>
-      <w:proofErr w:type="spellStart"/>
-      <w:r>
-        <w:rPr>
-          <w:rFonts w:asciiTheme="minorHAnsi" w:hAnsiTheme="minorHAnsi" w:cstheme="minorHAnsi"/>
-          <w:sz w:val="22"/>
-          <w:szCs w:val="22"/>
-        </w:rPr>
-        <w:t>ciclomatica</w:t>
-      </w:r>
-      <w:proofErr w:type="spellEnd"/>
-      <w:r>
-        <w:rPr>
-          <w:rFonts w:asciiTheme="minorHAnsi" w:hAnsiTheme="minorHAnsi" w:cstheme="minorHAnsi"/>
-          <w:sz w:val="22"/>
-          <w:szCs w:val="22"/>
-        </w:rPr>
-        <w:t xml:space="preserve"> V(G): </w:t>
+        <w:t xml:space="preserve">Cálculo de complejidad ciclomatica V(G): </w:t>
       </w:r>
     </w:p>
     <w:p>
@@ -11606,25 +10453,7 @@
           <w:sz w:val="22"/>
           <w:szCs w:val="22"/>
         </w:rPr>
-        <w:t xml:space="preserve">El número de regiones coincide con la complejidad </w:t>
-      </w:r>
-      <w:proofErr w:type="spellStart"/>
-      <w:r>
-        <w:rPr>
-          <w:rFonts w:asciiTheme="minorHAnsi" w:hAnsiTheme="minorHAnsi" w:cstheme="minorHAnsi"/>
-          <w:sz w:val="22"/>
-          <w:szCs w:val="22"/>
-        </w:rPr>
-        <w:t>ciclomatica</w:t>
-      </w:r>
-      <w:proofErr w:type="spellEnd"/>
-      <w:r>
-        <w:rPr>
-          <w:rFonts w:asciiTheme="minorHAnsi" w:hAnsiTheme="minorHAnsi" w:cstheme="minorHAnsi"/>
-          <w:sz w:val="22"/>
-          <w:szCs w:val="22"/>
-        </w:rPr>
-        <w:t xml:space="preserve"> </w:t>
+        <w:t xml:space="preserve">El número de regiones coincide con la complejidad ciclomatica </w:t>
       </w:r>
     </w:p>
     <w:p>
@@ -11682,25 +10511,7 @@
           <w:sz w:val="22"/>
           <w:szCs w:val="22"/>
         </w:rPr>
-        <w:t xml:space="preserve">La complejidad </w:t>
-      </w:r>
-      <w:proofErr w:type="spellStart"/>
-      <w:r>
-        <w:rPr>
-          <w:rFonts w:asciiTheme="minorHAnsi" w:hAnsiTheme="minorHAnsi" w:cstheme="minorHAnsi"/>
-          <w:sz w:val="22"/>
-          <w:szCs w:val="22"/>
-        </w:rPr>
-        <w:t>ciclomatica</w:t>
-      </w:r>
-      <w:proofErr w:type="spellEnd"/>
-      <w:r>
-        <w:rPr>
-          <w:rFonts w:asciiTheme="minorHAnsi" w:hAnsiTheme="minorHAnsi" w:cstheme="minorHAnsi"/>
-          <w:sz w:val="22"/>
-          <w:szCs w:val="22"/>
-        </w:rPr>
-        <w:t xml:space="preserve"> de un grafo se define como V(G) = E – N + 2 </w:t>
+        <w:t xml:space="preserve">La complejidad ciclomatica de un grafo se define como V(G) = E – N + 2 </w:t>
       </w:r>
     </w:p>
     <w:p>
@@ -11808,68 +10619,50 @@
           <w:sz w:val="22"/>
           <w:szCs w:val="22"/>
         </w:rPr>
-        <w:t xml:space="preserve">La complejidad </w:t>
-      </w:r>
-      <w:proofErr w:type="spellStart"/>
-      <w:r>
+        <w:t xml:space="preserve">La complejidad ciclomatica de un grafo se define como V(G) = P + 1 </w:t>
+      </w:r>
+    </w:p>
+    <w:p>
+      <w:pPr>
+        <w:pStyle w:val="Default"/>
         <w:rPr>
           <w:rFonts w:asciiTheme="minorHAnsi" w:hAnsiTheme="minorHAnsi" w:cstheme="minorHAnsi"/>
           <w:sz w:val="22"/>
           <w:szCs w:val="22"/>
         </w:rPr>
-        <w:t>ciclomatica</w:t>
-      </w:r>
-      <w:proofErr w:type="spellEnd"/>
-      <w:r>
+      </w:pPr>
+    </w:p>
+    <w:p>
+      <w:pPr>
+        <w:pStyle w:val="Default"/>
         <w:rPr>
           <w:rFonts w:asciiTheme="minorHAnsi" w:hAnsiTheme="minorHAnsi" w:cstheme="minorHAnsi"/>
           <w:sz w:val="22"/>
           <w:szCs w:val="22"/>
         </w:rPr>
-        <w:t xml:space="preserve"> de un grafo se define como V(G) = P + 1 </w:t>
-      </w:r>
-    </w:p>
-    <w:p>
-      <w:pPr>
-        <w:pStyle w:val="Default"/>
+      </w:pPr>
+      <w:r>
         <w:rPr>
           <w:rFonts w:asciiTheme="minorHAnsi" w:hAnsiTheme="minorHAnsi" w:cstheme="minorHAnsi"/>
           <w:sz w:val="22"/>
           <w:szCs w:val="22"/>
         </w:rPr>
-      </w:pPr>
-    </w:p>
-    <w:p>
-      <w:pPr>
-        <w:pStyle w:val="Default"/>
+        <w:t xml:space="preserve">V(G) = </w:t>
+      </w:r>
+      <w:r>
         <w:rPr>
           <w:rFonts w:asciiTheme="minorHAnsi" w:hAnsiTheme="minorHAnsi" w:cstheme="minorHAnsi"/>
           <w:sz w:val="22"/>
           <w:szCs w:val="22"/>
         </w:rPr>
-      </w:pPr>
+        <w:t>7</w:t>
+      </w:r>
       <w:r>
         <w:rPr>
           <w:rFonts w:asciiTheme="minorHAnsi" w:hAnsiTheme="minorHAnsi" w:cstheme="minorHAnsi"/>
           <w:sz w:val="22"/>
           <w:szCs w:val="22"/>
         </w:rPr>
-        <w:t xml:space="preserve">V(G) = </w:t>
-      </w:r>
-      <w:r>
-        <w:rPr>
-          <w:rFonts w:asciiTheme="minorHAnsi" w:hAnsiTheme="minorHAnsi" w:cstheme="minorHAnsi"/>
-          <w:sz w:val="22"/>
-          <w:szCs w:val="22"/>
-        </w:rPr>
-        <w:t>7</w:t>
-      </w:r>
-      <w:r>
-        <w:rPr>
-          <w:rFonts w:asciiTheme="minorHAnsi" w:hAnsiTheme="minorHAnsi" w:cstheme="minorHAnsi"/>
-          <w:sz w:val="22"/>
-          <w:szCs w:val="22"/>
-        </w:rPr>
         <w:t xml:space="preserve"> +1 </w:t>
       </w:r>
     </w:p>
@@ -11904,23 +10697,7 @@
           <w:rFonts w:cstheme="minorHAnsi"/>
           <w:color w:val="000000"/>
         </w:rPr>
-        <w:t xml:space="preserve">Como resultado de la aplicación de los tres enunciados, decimos que nuestro número </w:t>
-      </w:r>
-      <w:proofErr w:type="spellStart"/>
-      <w:r>
-        <w:rPr>
-          <w:rFonts w:cstheme="minorHAnsi"/>
-          <w:color w:val="000000"/>
-        </w:rPr>
-        <w:t>ciclomatica</w:t>
-      </w:r>
-      <w:proofErr w:type="spellEnd"/>
-      <w:r>
-        <w:rPr>
-          <w:rFonts w:cstheme="minorHAnsi"/>
-          <w:color w:val="000000"/>
-        </w:rPr>
-        <w:t xml:space="preserve"> es 9, por lo tanto, tenemos 9 caminos independientes los cuales son: </w:t>
+        <w:t xml:space="preserve">Como resultado de la aplicación de los tres enunciados, decimos que nuestro número ciclomatica es 9, por lo tanto, tenemos 9 caminos independientes los cuales son: </w:t>
       </w:r>
     </w:p>
     <w:p>
@@ -12290,23 +11067,13 @@
                 <w:szCs w:val="18"/>
               </w:rPr>
             </w:pPr>
-            <w:proofErr w:type="spellStart"/>
             <w:r>
               <w:rPr>
                 <w:rFonts w:cstheme="minorHAnsi"/>
                 <w:sz w:val="18"/>
                 <w:szCs w:val="18"/>
               </w:rPr>
-              <w:t>N°</w:t>
-            </w:r>
-            <w:proofErr w:type="spellEnd"/>
-            <w:r>
-              <w:rPr>
-                <w:rFonts w:cstheme="minorHAnsi"/>
-                <w:sz w:val="18"/>
-                <w:szCs w:val="18"/>
-              </w:rPr>
-              <w:t xml:space="preserve"> de camino</w:t>
+              <w:t>N° de camino</w:t>
             </w:r>
           </w:p>
         </w:tc>
@@ -14523,43 +13290,14 @@
           <w:szCs w:val="18"/>
         </w:rPr>
       </w:pPr>
-      <w:proofErr w:type="spellStart"/>
-      <w:r>
-        <w:rPr>
-          <w:rFonts w:ascii="Consolas" w:hAnsi="Consolas" w:cs="Consolas"/>
-          <w:sz w:val="18"/>
-          <w:szCs w:val="18"/>
-        </w:rPr>
-        <w:t>public</w:t>
-      </w:r>
-      <w:proofErr w:type="spellEnd"/>
-      <w:r>
-        <w:rPr>
-          <w:rFonts w:ascii="Consolas" w:hAnsi="Consolas" w:cs="Consolas"/>
-          <w:sz w:val="18"/>
-          <w:szCs w:val="18"/>
-        </w:rPr>
-        <w:t xml:space="preserve"> </w:t>
-      </w:r>
-      <w:proofErr w:type="spellStart"/>
-      <w:r>
-        <w:rPr>
-          <w:rFonts w:ascii="Consolas" w:hAnsi="Consolas" w:cs="Consolas"/>
-          <w:sz w:val="18"/>
-          <w:szCs w:val="18"/>
-        </w:rPr>
-        <w:t>void</w:t>
-      </w:r>
-      <w:proofErr w:type="spellEnd"/>
-      <w:r>
-        <w:rPr>
-          <w:rFonts w:ascii="Consolas" w:hAnsi="Consolas" w:cs="Consolas"/>
-          <w:sz w:val="18"/>
-          <w:szCs w:val="18"/>
-        </w:rPr>
-        <w:t xml:space="preserve"> </w:t>
-      </w:r>
-      <w:proofErr w:type="spellStart"/>
+      <w:r>
+        <w:rPr>
+          <w:rFonts w:ascii="Consolas" w:hAnsi="Consolas" w:cs="Consolas"/>
+          <w:sz w:val="18"/>
+          <w:szCs w:val="18"/>
+        </w:rPr>
+        <w:t xml:space="preserve">public void </w:t>
+      </w:r>
       <w:r>
         <w:rPr>
           <w:rFonts w:ascii="Consolas" w:hAnsi="Consolas" w:cs="Consolas"/>
@@ -14568,32 +13306,13 @@
         </w:rPr>
         <w:t>AltaDeRegistros</w:t>
       </w:r>
-      <w:proofErr w:type="spellEnd"/>
-      <w:r>
-        <w:rPr>
-          <w:rFonts w:ascii="Consolas" w:hAnsi="Consolas" w:cs="Consolas"/>
-          <w:sz w:val="18"/>
-          <w:szCs w:val="18"/>
-        </w:rPr>
-        <w:t>(</w:t>
-      </w:r>
-      <w:proofErr w:type="spellStart"/>
-      <w:r>
-        <w:rPr>
-          <w:rFonts w:ascii="Consolas" w:hAnsi="Consolas" w:cs="Consolas"/>
-          <w:sz w:val="18"/>
-          <w:szCs w:val="18"/>
-        </w:rPr>
-        <w:t>ActionEvent</w:t>
-      </w:r>
-      <w:proofErr w:type="spellEnd"/>
-      <w:r>
-        <w:rPr>
-          <w:rFonts w:ascii="Consolas" w:hAnsi="Consolas" w:cs="Consolas"/>
-          <w:sz w:val="18"/>
-          <w:szCs w:val="18"/>
-        </w:rPr>
-        <w:t xml:space="preserve"> arg0) </w:t>
+      <w:r>
+        <w:rPr>
+          <w:rFonts w:ascii="Consolas" w:hAnsi="Consolas" w:cs="Consolas"/>
+          <w:sz w:val="18"/>
+          <w:szCs w:val="18"/>
+        </w:rPr>
+        <w:t xml:space="preserve">(ActionEvent arg0) </w:t>
       </w:r>
     </w:p>
     <w:p>
@@ -14646,23 +13365,13 @@
         </w:rPr>
         <w:t>/</w:t>
       </w:r>
-      <w:proofErr w:type="spellStart"/>
-      <w:r>
-        <w:rPr>
-          <w:rFonts w:ascii="Consolas" w:hAnsi="Consolas" w:cs="Consolas"/>
-          <w:sz w:val="18"/>
-          <w:szCs w:val="18"/>
-        </w:rPr>
-        <w:t>validacion</w:t>
-      </w:r>
-      <w:proofErr w:type="spellEnd"/>
-      <w:r>
-        <w:rPr>
-          <w:rFonts w:ascii="Consolas" w:hAnsi="Consolas" w:cs="Consolas"/>
-          <w:sz w:val="18"/>
-          <w:szCs w:val="18"/>
-        </w:rPr>
-        <w:t xml:space="preserve"> de ISBN</w:t>
+      <w:r>
+        <w:rPr>
+          <w:rFonts w:ascii="Consolas" w:hAnsi="Consolas" w:cs="Consolas"/>
+          <w:sz w:val="18"/>
+          <w:szCs w:val="18"/>
+        </w:rPr>
+        <w:t>validacion de ISBN</w:t>
       </w:r>
     </w:p>
     <w:p>
@@ -14686,27 +13395,7 @@
           <w:szCs w:val="18"/>
           <w:lang w:val="es-AR"/>
         </w:rPr>
-        <w:t xml:space="preserve">Libro </w:t>
-      </w:r>
-      <w:proofErr w:type="spellStart"/>
-      <w:r>
-        <w:rPr>
-          <w:rFonts w:ascii="Consolas" w:hAnsi="Consolas" w:cs="Consolas"/>
-          <w:sz w:val="18"/>
-          <w:szCs w:val="18"/>
-          <w:lang w:val="es-AR"/>
-        </w:rPr>
-        <w:t>libroReg</w:t>
-      </w:r>
-      <w:proofErr w:type="spellEnd"/>
-      <w:r>
-        <w:rPr>
-          <w:rFonts w:ascii="Consolas" w:hAnsi="Consolas" w:cs="Consolas"/>
-          <w:sz w:val="18"/>
-          <w:szCs w:val="18"/>
-          <w:lang w:val="es-AR"/>
-        </w:rPr>
-        <w:t xml:space="preserve"> = new Libro();</w:t>
+        <w:t>Libro libroReg = new Libro();</w:t>
       </w:r>
     </w:p>
     <w:p>
@@ -14723,7 +13412,6 @@
           <w:lang w:val="es-AR"/>
         </w:rPr>
       </w:pPr>
-      <w:proofErr w:type="spellStart"/>
       <w:r>
         <w:rPr>
           <w:rFonts w:ascii="Consolas" w:hAnsi="Consolas" w:cs="Consolas"/>
@@ -14731,57 +13419,7 @@
           <w:szCs w:val="18"/>
           <w:lang w:val="es-AR"/>
         </w:rPr>
-        <w:t>String</w:t>
-      </w:r>
-      <w:proofErr w:type="spellEnd"/>
-      <w:r>
-        <w:rPr>
-          <w:rFonts w:ascii="Consolas" w:hAnsi="Consolas" w:cs="Consolas"/>
-          <w:sz w:val="18"/>
-          <w:szCs w:val="18"/>
-          <w:lang w:val="es-AR"/>
-        </w:rPr>
-        <w:t xml:space="preserve"> </w:t>
-      </w:r>
-      <w:proofErr w:type="spellStart"/>
-      <w:r>
-        <w:rPr>
-          <w:rFonts w:ascii="Consolas" w:hAnsi="Consolas" w:cs="Consolas"/>
-          <w:sz w:val="18"/>
-          <w:szCs w:val="18"/>
-          <w:lang w:val="es-AR"/>
-        </w:rPr>
-        <w:t>isbn</w:t>
-      </w:r>
-      <w:proofErr w:type="spellEnd"/>
-      <w:r>
-        <w:rPr>
-          <w:rFonts w:ascii="Consolas" w:hAnsi="Consolas" w:cs="Consolas"/>
-          <w:sz w:val="18"/>
-          <w:szCs w:val="18"/>
-          <w:lang w:val="es-AR"/>
-        </w:rPr>
-        <w:t xml:space="preserve"> = </w:t>
-      </w:r>
-      <w:proofErr w:type="spellStart"/>
-      <w:r>
-        <w:rPr>
-          <w:rFonts w:ascii="Consolas" w:hAnsi="Consolas" w:cs="Consolas"/>
-          <w:sz w:val="18"/>
-          <w:szCs w:val="18"/>
-          <w:lang w:val="es-AR"/>
-        </w:rPr>
-        <w:t>isbnTextField.getText</w:t>
-      </w:r>
-      <w:proofErr w:type="spellEnd"/>
-      <w:r>
-        <w:rPr>
-          <w:rFonts w:ascii="Consolas" w:hAnsi="Consolas" w:cs="Consolas"/>
-          <w:sz w:val="18"/>
-          <w:szCs w:val="18"/>
-          <w:lang w:val="es-AR"/>
-        </w:rPr>
-        <w:t>();</w:t>
+        <w:t>String isbn = isbnTextField.getText();</w:t>
       </w:r>
       <w:r>
         <w:rPr>
@@ -15041,7 +13679,6 @@
           </mc:Fallback>
         </mc:AlternateContent>
       </w:r>
-      <w:proofErr w:type="spellStart"/>
       <w:r>
         <w:rPr>
           <w:rFonts w:ascii="Consolas" w:hAnsi="Consolas" w:cs="Consolas"/>
@@ -15049,17 +13686,7 @@
           <w:szCs w:val="18"/>
           <w:lang w:val="es-AR"/>
         </w:rPr>
-        <w:t>if</w:t>
-      </w:r>
-      <w:proofErr w:type="spellEnd"/>
-      <w:r>
-        <w:rPr>
-          <w:rFonts w:ascii="Consolas" w:hAnsi="Consolas" w:cs="Consolas"/>
-          <w:sz w:val="18"/>
-          <w:szCs w:val="18"/>
-          <w:lang w:val="es-AR"/>
-        </w:rPr>
-        <w:t xml:space="preserve"> (Pattern.</w:t>
+        <w:t>if (Pattern.</w:t>
       </w:r>
       <w:r>
         <w:rPr>
@@ -15114,7 +13741,6 @@
           <w:lang w:val="es-AR"/>
         </w:rPr>
       </w:pPr>
-      <w:proofErr w:type="spellStart"/>
       <w:r>
         <w:rPr>
           <w:rFonts w:ascii="Consolas" w:hAnsi="Consolas" w:cs="Consolas"/>
@@ -15122,17 +13748,7 @@
           <w:szCs w:val="18"/>
           <w:lang w:val="es-AR"/>
         </w:rPr>
-        <w:t>isbn.length</w:t>
-      </w:r>
-      <w:proofErr w:type="spellEnd"/>
-      <w:r>
-        <w:rPr>
-          <w:rFonts w:ascii="Consolas" w:hAnsi="Consolas" w:cs="Consolas"/>
-          <w:sz w:val="18"/>
-          <w:szCs w:val="18"/>
-          <w:lang w:val="es-AR"/>
-        </w:rPr>
-        <w:t xml:space="preserve">() &lt;= 17) </w:t>
+        <w:t xml:space="preserve">isbn.length() &lt;= 17) </w:t>
       </w:r>
       <w:r>
         <w:rPr>
@@ -15290,79 +13906,7 @@
           <w:sz w:val="18"/>
           <w:szCs w:val="18"/>
         </w:rPr>
-        <w:t xml:space="preserve">Libro </w:t>
-      </w:r>
-      <w:proofErr w:type="spellStart"/>
-      <w:r>
-        <w:rPr>
-          <w:rFonts w:ascii="Consolas" w:hAnsi="Consolas" w:cs="Consolas"/>
-          <w:sz w:val="18"/>
-          <w:szCs w:val="18"/>
-        </w:rPr>
-        <w:t>libroNew</w:t>
-      </w:r>
-      <w:proofErr w:type="spellEnd"/>
-      <w:r>
-        <w:rPr>
-          <w:rFonts w:ascii="Consolas" w:hAnsi="Consolas" w:cs="Consolas"/>
-          <w:sz w:val="18"/>
-          <w:szCs w:val="18"/>
-        </w:rPr>
-        <w:t xml:space="preserve"> = </w:t>
-      </w:r>
-      <w:proofErr w:type="spellStart"/>
-      <w:r>
-        <w:rPr>
-          <w:rFonts w:ascii="Consolas" w:hAnsi="Consolas" w:cs="Consolas"/>
-          <w:sz w:val="18"/>
-          <w:szCs w:val="18"/>
-        </w:rPr>
-        <w:t>libroReg.validarISBN</w:t>
-      </w:r>
-      <w:proofErr w:type="spellEnd"/>
-      <w:r>
-        <w:rPr>
-          <w:rFonts w:ascii="Consolas" w:hAnsi="Consolas" w:cs="Consolas"/>
-          <w:sz w:val="18"/>
-          <w:szCs w:val="18"/>
-        </w:rPr>
-        <w:t xml:space="preserve">(contador, </w:t>
-      </w:r>
-      <w:proofErr w:type="spellStart"/>
-      <w:r>
-        <w:rPr>
-          <w:rFonts w:ascii="Consolas" w:hAnsi="Consolas" w:cs="Consolas"/>
-          <w:sz w:val="18"/>
-          <w:szCs w:val="18"/>
-        </w:rPr>
-        <w:t>librosCreados</w:t>
-      </w:r>
-      <w:proofErr w:type="spellEnd"/>
-      <w:r>
-        <w:rPr>
-          <w:rFonts w:ascii="Consolas" w:hAnsi="Consolas" w:cs="Consolas"/>
-          <w:sz w:val="18"/>
-          <w:szCs w:val="18"/>
-        </w:rPr>
-        <w:t xml:space="preserve">, </w:t>
-      </w:r>
-      <w:proofErr w:type="spellStart"/>
-      <w:r>
-        <w:rPr>
-          <w:rFonts w:ascii="Consolas" w:hAnsi="Consolas" w:cs="Consolas"/>
-          <w:sz w:val="18"/>
-          <w:szCs w:val="18"/>
-        </w:rPr>
-        <w:t>isbn</w:t>
-      </w:r>
-      <w:proofErr w:type="spellEnd"/>
-      <w:r>
-        <w:rPr>
-          <w:rFonts w:ascii="Consolas" w:hAnsi="Consolas" w:cs="Consolas"/>
-          <w:sz w:val="18"/>
-          <w:szCs w:val="18"/>
-        </w:rPr>
-        <w:t>);</w:t>
+        <w:t>Libro libroNew = libroReg.validarISBN(contador, librosCreados, isbn);</w:t>
       </w:r>
       <w:r>
         <w:rPr>
@@ -15595,27 +14139,7 @@
           <w:szCs w:val="18"/>
           <w:lang w:val="en-US"/>
         </w:rPr>
-        <w:t>if (</w:t>
-      </w:r>
-      <w:proofErr w:type="spellStart"/>
-      <w:r>
-        <w:rPr>
-          <w:rFonts w:ascii="Consolas" w:hAnsi="Consolas" w:cs="Consolas"/>
-          <w:sz w:val="18"/>
-          <w:szCs w:val="18"/>
-          <w:lang w:val="en-US"/>
-        </w:rPr>
-        <w:t>libroNew</w:t>
-      </w:r>
-      <w:proofErr w:type="spellEnd"/>
-      <w:r>
-        <w:rPr>
-          <w:rFonts w:ascii="Consolas" w:hAnsi="Consolas" w:cs="Consolas"/>
-          <w:sz w:val="18"/>
-          <w:szCs w:val="18"/>
-          <w:lang w:val="en-US"/>
-        </w:rPr>
-        <w:t xml:space="preserve"> == null) </w:t>
+        <w:t xml:space="preserve">if (libroNew == null) </w:t>
       </w:r>
     </w:p>
     <w:p>
@@ -15714,47 +14238,7 @@
           <w:szCs w:val="18"/>
           <w:lang w:val="en-US"/>
         </w:rPr>
-        <w:t xml:space="preserve">String </w:t>
-      </w:r>
-      <w:proofErr w:type="spellStart"/>
-      <w:r>
-        <w:rPr>
-          <w:rFonts w:ascii="Consolas" w:hAnsi="Consolas" w:cs="Consolas"/>
-          <w:sz w:val="18"/>
-          <w:szCs w:val="18"/>
-          <w:lang w:val="en-US"/>
-        </w:rPr>
-        <w:t>autor</w:t>
-      </w:r>
-      <w:proofErr w:type="spellEnd"/>
-      <w:r>
-        <w:rPr>
-          <w:rFonts w:ascii="Consolas" w:hAnsi="Consolas" w:cs="Consolas"/>
-          <w:sz w:val="18"/>
-          <w:szCs w:val="18"/>
-          <w:lang w:val="en-US"/>
-        </w:rPr>
-        <w:t xml:space="preserve"> = </w:t>
-      </w:r>
-      <w:proofErr w:type="spellStart"/>
-      <w:r>
-        <w:rPr>
-          <w:rFonts w:ascii="Consolas" w:hAnsi="Consolas" w:cs="Consolas"/>
-          <w:sz w:val="18"/>
-          <w:szCs w:val="18"/>
-          <w:lang w:val="en-US"/>
-        </w:rPr>
-        <w:t>autorTextField.getText</w:t>
-      </w:r>
-      <w:proofErr w:type="spellEnd"/>
-      <w:r>
-        <w:rPr>
-          <w:rFonts w:ascii="Consolas" w:hAnsi="Consolas" w:cs="Consolas"/>
-          <w:sz w:val="18"/>
-          <w:szCs w:val="18"/>
-          <w:lang w:val="en-US"/>
-        </w:rPr>
-        <w:t>();</w:t>
+        <w:t>String autor = autorTextField.getText();</w:t>
       </w:r>
     </w:p>
     <w:p>
@@ -15778,27 +14262,7 @@
           <w:szCs w:val="18"/>
           <w:lang w:val="en-US"/>
         </w:rPr>
-        <w:t xml:space="preserve">String Editorial = </w:t>
-      </w:r>
-      <w:proofErr w:type="spellStart"/>
-      <w:r>
-        <w:rPr>
-          <w:rFonts w:ascii="Consolas" w:hAnsi="Consolas" w:cs="Consolas"/>
-          <w:sz w:val="18"/>
-          <w:szCs w:val="18"/>
-          <w:lang w:val="en-US"/>
-        </w:rPr>
-        <w:t>editorialTextField.getText</w:t>
-      </w:r>
-      <w:proofErr w:type="spellEnd"/>
-      <w:r>
-        <w:rPr>
-          <w:rFonts w:ascii="Consolas" w:hAnsi="Consolas" w:cs="Consolas"/>
-          <w:sz w:val="18"/>
-          <w:szCs w:val="18"/>
-          <w:lang w:val="en-US"/>
-        </w:rPr>
-        <w:t>();</w:t>
+        <w:t>String Editorial = editorialTextField.getText();</w:t>
       </w:r>
       <w:r>
         <w:rPr>
@@ -15849,47 +14313,7 @@
           <w:szCs w:val="18"/>
           <w:lang w:val="en-US"/>
         </w:rPr>
-        <w:t xml:space="preserve">String </w:t>
-      </w:r>
-      <w:proofErr w:type="spellStart"/>
-      <w:r>
-        <w:rPr>
-          <w:rFonts w:ascii="Consolas" w:hAnsi="Consolas" w:cs="Consolas"/>
-          <w:sz w:val="18"/>
-          <w:szCs w:val="18"/>
-          <w:lang w:val="en-US"/>
-        </w:rPr>
-        <w:t>titulo</w:t>
-      </w:r>
-      <w:proofErr w:type="spellEnd"/>
-      <w:r>
-        <w:rPr>
-          <w:rFonts w:ascii="Consolas" w:hAnsi="Consolas" w:cs="Consolas"/>
-          <w:sz w:val="18"/>
-          <w:szCs w:val="18"/>
-          <w:lang w:val="en-US"/>
-        </w:rPr>
-        <w:t xml:space="preserve"> = </w:t>
-      </w:r>
-      <w:proofErr w:type="spellStart"/>
-      <w:r>
-        <w:rPr>
-          <w:rFonts w:ascii="Consolas" w:hAnsi="Consolas" w:cs="Consolas"/>
-          <w:sz w:val="18"/>
-          <w:szCs w:val="18"/>
-          <w:lang w:val="en-US"/>
-        </w:rPr>
-        <w:t>tituloTextField.getText</w:t>
-      </w:r>
-      <w:proofErr w:type="spellEnd"/>
-      <w:r>
-        <w:rPr>
-          <w:rFonts w:ascii="Consolas" w:hAnsi="Consolas" w:cs="Consolas"/>
-          <w:sz w:val="18"/>
-          <w:szCs w:val="18"/>
-          <w:lang w:val="en-US"/>
-        </w:rPr>
-        <w:t>();</w:t>
+        <w:t>String titulo = tituloTextField.getText();</w:t>
       </w:r>
     </w:p>
     <w:p>
@@ -16106,27 +14530,7 @@
           <w:lang w:val="en-US"/>
         </w:rPr>
         <w:tab/>
-        <w:t>!</w:t>
-      </w:r>
-      <w:proofErr w:type="spellStart"/>
-      <w:r>
-        <w:rPr>
-          <w:rFonts w:ascii="Consolas" w:hAnsi="Consolas" w:cs="Consolas"/>
-          <w:sz w:val="20"/>
-          <w:szCs w:val="20"/>
-          <w:lang w:val="en-US"/>
-        </w:rPr>
-        <w:t>autor.equals</w:t>
-      </w:r>
-      <w:proofErr w:type="spellEnd"/>
-      <w:r>
-        <w:rPr>
-          <w:rFonts w:ascii="Consolas" w:hAnsi="Consolas" w:cs="Consolas"/>
-          <w:sz w:val="20"/>
-          <w:szCs w:val="20"/>
-          <w:lang w:val="en-US"/>
-        </w:rPr>
-        <w:t xml:space="preserve">("") &amp;&amp; </w:t>
+        <w:t xml:space="preserve">!autor.equals("") &amp;&amp; </w:t>
       </w:r>
       <w:r>
         <w:rPr>
@@ -16149,44 +14553,24 @@
           <w:rFonts w:ascii="Consolas" w:hAnsi="Consolas" w:cs="Consolas"/>
           <w:sz w:val="20"/>
           <w:szCs w:val="20"/>
-          <w:lang w:val="es-AR"/>
-        </w:rPr>
-      </w:pPr>
-      <w:r>
-        <w:rPr>
-          <w:rFonts w:ascii="Consolas" w:hAnsi="Consolas" w:cs="Consolas"/>
-          <w:sz w:val="20"/>
-          <w:szCs w:val="20"/>
-          <w:lang w:val="es-AR"/>
-        </w:rPr>
-        <w:t>!</w:t>
-      </w:r>
-      <w:proofErr w:type="spellStart"/>
-      <w:r>
-        <w:rPr>
-          <w:rFonts w:ascii="Consolas" w:hAnsi="Consolas" w:cs="Consolas"/>
-          <w:sz w:val="20"/>
-          <w:szCs w:val="20"/>
-          <w:lang w:val="es-AR"/>
-        </w:rPr>
-        <w:t>Editorial.equals</w:t>
-      </w:r>
-      <w:proofErr w:type="spellEnd"/>
-      <w:r>
-        <w:rPr>
-          <w:rFonts w:ascii="Consolas" w:hAnsi="Consolas" w:cs="Consolas"/>
-          <w:sz w:val="20"/>
-          <w:szCs w:val="20"/>
-          <w:lang w:val="es-AR"/>
-        </w:rPr>
-        <w:t>("")&amp;&amp;</w:t>
-      </w:r>
-      <w:r>
-        <w:rPr>
-          <w:rFonts w:ascii="Consolas" w:hAnsi="Consolas" w:cs="Consolas"/>
-          <w:sz w:val="20"/>
-          <w:szCs w:val="20"/>
-          <w:lang w:val="es-AR"/>
+          <w:lang w:val="en-US"/>
+        </w:rPr>
+      </w:pPr>
+      <w:r>
+        <w:rPr>
+          <w:rFonts w:ascii="Consolas" w:hAnsi="Consolas" w:cs="Consolas"/>
+          <w:sz w:val="20"/>
+          <w:szCs w:val="20"/>
+          <w:lang w:val="en-US"/>
+        </w:rPr>
+        <w:t>!Editorial.equals("")&amp;&amp;</w:t>
+      </w:r>
+      <w:r>
+        <w:rPr>
+          <w:rFonts w:ascii="Consolas" w:hAnsi="Consolas" w:cs="Consolas"/>
+          <w:sz w:val="20"/>
+          <w:szCs w:val="20"/>
+          <w:lang w:val="en-US"/>
         </w:rPr>
         <w:tab/>
       </w:r>
@@ -16210,25 +14594,7 @@
           <w:sz w:val="20"/>
           <w:szCs w:val="20"/>
         </w:rPr>
-        <w:t>!</w:t>
-      </w:r>
-      <w:proofErr w:type="spellStart"/>
-      <w:r>
-        <w:rPr>
-          <w:rFonts w:ascii="Consolas" w:hAnsi="Consolas" w:cs="Consolas"/>
-          <w:sz w:val="20"/>
-          <w:szCs w:val="20"/>
-        </w:rPr>
-        <w:t>titulo.equals</w:t>
-      </w:r>
-      <w:proofErr w:type="spellEnd"/>
-      <w:r>
-        <w:rPr>
-          <w:rFonts w:ascii="Consolas" w:hAnsi="Consolas" w:cs="Consolas"/>
-          <w:sz w:val="20"/>
-          <w:szCs w:val="20"/>
-        </w:rPr>
-        <w:t xml:space="preserve">("")) </w:t>
+        <w:t xml:space="preserve">!titulo.equals("")) </w:t>
       </w:r>
       <w:r>
         <w:rPr>
@@ -16327,25 +14693,7 @@
           <w:sz w:val="20"/>
           <w:szCs w:val="20"/>
         </w:rPr>
-        <w:t xml:space="preserve">// </w:t>
-      </w:r>
-      <w:proofErr w:type="spellStart"/>
-      <w:r>
-        <w:rPr>
-          <w:rFonts w:ascii="Consolas" w:hAnsi="Consolas" w:cs="Consolas"/>
-          <w:sz w:val="20"/>
-          <w:szCs w:val="20"/>
-        </w:rPr>
-        <w:t>validacion</w:t>
-      </w:r>
-      <w:proofErr w:type="spellEnd"/>
-      <w:r>
-        <w:rPr>
-          <w:rFonts w:ascii="Consolas" w:hAnsi="Consolas" w:cs="Consolas"/>
-          <w:sz w:val="20"/>
-          <w:szCs w:val="20"/>
-        </w:rPr>
-        <w:t xml:space="preserve"> de longitud de autor</w:t>
+        <w:t>// validacion de longitud de autor</w:t>
       </w:r>
       <w:r>
         <w:rPr>
@@ -16598,41 +14946,13 @@
         </w:rPr>
         <w:tab/>
       </w:r>
-      <w:proofErr w:type="spellStart"/>
-      <w:r>
-        <w:rPr>
-          <w:rFonts w:ascii="Consolas" w:hAnsi="Consolas" w:cs="Consolas"/>
-          <w:sz w:val="20"/>
-          <w:szCs w:val="20"/>
-        </w:rPr>
-        <w:t>if</w:t>
-      </w:r>
-      <w:proofErr w:type="spellEnd"/>
-      <w:r>
-        <w:rPr>
-          <w:rFonts w:ascii="Consolas" w:hAnsi="Consolas" w:cs="Consolas"/>
-          <w:sz w:val="20"/>
-          <w:szCs w:val="20"/>
-        </w:rPr>
-        <w:t xml:space="preserve">( </w:t>
-      </w:r>
-      <w:proofErr w:type="spellStart"/>
-      <w:r>
-        <w:rPr>
-          <w:rFonts w:ascii="Consolas" w:hAnsi="Consolas" w:cs="Consolas"/>
-          <w:sz w:val="20"/>
-          <w:szCs w:val="20"/>
-        </w:rPr>
-        <w:t>autor.length</w:t>
-      </w:r>
-      <w:proofErr w:type="spellEnd"/>
-      <w:r>
-        <w:rPr>
-          <w:rFonts w:ascii="Consolas" w:hAnsi="Consolas" w:cs="Consolas"/>
-          <w:sz w:val="20"/>
-          <w:szCs w:val="20"/>
-        </w:rPr>
-        <w:t xml:space="preserve">() &lt;=300 ) </w:t>
+      <w:r>
+        <w:rPr>
+          <w:rFonts w:ascii="Consolas" w:hAnsi="Consolas" w:cs="Consolas"/>
+          <w:sz w:val="20"/>
+          <w:szCs w:val="20"/>
+        </w:rPr>
+        <w:t xml:space="preserve">if( autor.length() &lt;=300 ) </w:t>
       </w:r>
     </w:p>
     <w:p>
@@ -16670,23 +14990,13 @@
           <w:szCs w:val="20"/>
         </w:rPr>
       </w:pPr>
-      <w:proofErr w:type="spellStart"/>
-      <w:r>
-        <w:rPr>
-          <w:rFonts w:ascii="Consolas" w:hAnsi="Consolas" w:cs="Consolas"/>
-          <w:sz w:val="20"/>
-          <w:szCs w:val="20"/>
-        </w:rPr>
-        <w:t>libroReg.setAutor</w:t>
-      </w:r>
-      <w:proofErr w:type="spellEnd"/>
-      <w:r>
-        <w:rPr>
-          <w:rFonts w:ascii="Consolas" w:hAnsi="Consolas" w:cs="Consolas"/>
-          <w:sz w:val="20"/>
-          <w:szCs w:val="20"/>
-        </w:rPr>
-        <w:t>(autor);</w:t>
+      <w:r>
+        <w:rPr>
+          <w:rFonts w:ascii="Consolas" w:hAnsi="Consolas" w:cs="Consolas"/>
+          <w:sz w:val="20"/>
+          <w:szCs w:val="20"/>
+        </w:rPr>
+        <w:t>libroReg.setAutor(autor);</w:t>
       </w:r>
     </w:p>
     <w:p>
@@ -16756,24 +15066,7 @@
           <w:szCs w:val="20"/>
         </w:rPr>
         <w:tab/>
-      </w:r>
-      <w:proofErr w:type="spellStart"/>
-      <w:r>
-        <w:rPr>
-          <w:rFonts w:ascii="Consolas" w:hAnsi="Consolas" w:cs="Consolas"/>
-          <w:sz w:val="20"/>
-          <w:szCs w:val="20"/>
-        </w:rPr>
-        <w:t>libroReg.setEditorial</w:t>
-      </w:r>
-      <w:proofErr w:type="spellEnd"/>
-      <w:r>
-        <w:rPr>
-          <w:rFonts w:ascii="Consolas" w:hAnsi="Consolas" w:cs="Consolas"/>
-          <w:sz w:val="20"/>
-          <w:szCs w:val="20"/>
-        </w:rPr>
-        <w:t>(Editorial);</w:t>
+        <w:t>libroReg.setEditorial(Editorial);</w:t>
       </w:r>
       <w:r>
         <w:rPr>
@@ -16851,24 +15144,7 @@
           <w:szCs w:val="20"/>
         </w:rPr>
         <w:tab/>
-      </w:r>
-      <w:proofErr w:type="spellStart"/>
-      <w:r>
-        <w:rPr>
-          <w:rFonts w:ascii="Consolas" w:hAnsi="Consolas" w:cs="Consolas"/>
-          <w:sz w:val="20"/>
-          <w:szCs w:val="20"/>
-        </w:rPr>
-        <w:t>libroReg.setTitulo</w:t>
-      </w:r>
-      <w:proofErr w:type="spellEnd"/>
-      <w:r>
-        <w:rPr>
-          <w:rFonts w:ascii="Consolas" w:hAnsi="Consolas" w:cs="Consolas"/>
-          <w:sz w:val="20"/>
-          <w:szCs w:val="20"/>
-        </w:rPr>
-        <w:t>(titulo);</w:t>
+        <w:t>libroReg.setTitulo(titulo);</w:t>
       </w:r>
     </w:p>
     <w:p>
@@ -16967,60 +15243,7 @@
           <w:szCs w:val="20"/>
         </w:rPr>
         <w:tab/>
-      </w:r>
-      <w:proofErr w:type="spellStart"/>
-      <w:r>
-        <w:rPr>
-          <w:rFonts w:ascii="Consolas" w:hAnsi="Consolas" w:cs="Consolas"/>
-          <w:sz w:val="20"/>
-          <w:szCs w:val="20"/>
-        </w:rPr>
-        <w:t>validacionesAnioyEdicion</w:t>
-      </w:r>
-      <w:proofErr w:type="spellEnd"/>
-      <w:r>
-        <w:rPr>
-          <w:rFonts w:ascii="Consolas" w:hAnsi="Consolas" w:cs="Consolas"/>
-          <w:sz w:val="20"/>
-          <w:szCs w:val="20"/>
-        </w:rPr>
-        <w:t>(</w:t>
-      </w:r>
-      <w:proofErr w:type="spellStart"/>
-      <w:r>
-        <w:rPr>
-          <w:rFonts w:ascii="Consolas" w:hAnsi="Consolas" w:cs="Consolas"/>
-          <w:sz w:val="20"/>
-          <w:szCs w:val="20"/>
-        </w:rPr>
-        <w:t>libroReg</w:t>
-      </w:r>
-      <w:proofErr w:type="spellEnd"/>
-      <w:r>
-        <w:rPr>
-          <w:rFonts w:ascii="Consolas" w:hAnsi="Consolas" w:cs="Consolas"/>
-          <w:sz w:val="20"/>
-          <w:szCs w:val="20"/>
-        </w:rPr>
-        <w:t xml:space="preserve">, </w:t>
-      </w:r>
-      <w:proofErr w:type="spellStart"/>
-      <w:r>
-        <w:rPr>
-          <w:rFonts w:ascii="Consolas" w:hAnsi="Consolas" w:cs="Consolas"/>
-          <w:sz w:val="20"/>
-          <w:szCs w:val="20"/>
-        </w:rPr>
-        <w:t>librosCreados</w:t>
-      </w:r>
-      <w:proofErr w:type="spellEnd"/>
-      <w:r>
-        <w:rPr>
-          <w:rFonts w:ascii="Consolas" w:hAnsi="Consolas" w:cs="Consolas"/>
-          <w:sz w:val="20"/>
-          <w:szCs w:val="20"/>
-        </w:rPr>
-        <w:t>);</w:t>
+        <w:t>validacionesAnioyEdicion(libroReg, librosCreados);</w:t>
       </w:r>
     </w:p>
     <w:p>
@@ -17221,17 +15444,8 @@
           <w:szCs w:val="20"/>
         </w:rPr>
         <w:tab/>
-      </w:r>
-      <w:proofErr w:type="spellStart"/>
-      <w:r>
-        <w:rPr>
-          <w:rFonts w:ascii="Consolas" w:hAnsi="Consolas" w:cs="Consolas"/>
-          <w:sz w:val="20"/>
-          <w:szCs w:val="20"/>
-        </w:rPr>
         <w:t>else</w:t>
       </w:r>
-      <w:proofErr w:type="spellEnd"/>
     </w:p>
     <w:p>
       <w:pPr>
@@ -17331,7 +15545,6 @@
           <w:szCs w:val="20"/>
         </w:rPr>
       </w:pPr>
-      <w:proofErr w:type="spellStart"/>
       <w:r>
         <w:rPr>
           <w:rFonts w:ascii="Consolas" w:hAnsi="Consolas" w:cs="Consolas"/>
@@ -17350,59 +15563,13 @@
         </w:rPr>
         <w:t>showMessageDialog</w:t>
       </w:r>
-      <w:proofErr w:type="spellEnd"/>
-      <w:r>
-        <w:rPr>
-          <w:rFonts w:ascii="Consolas" w:hAnsi="Consolas" w:cs="Consolas"/>
-          <w:sz w:val="20"/>
-          <w:szCs w:val="20"/>
-        </w:rPr>
-        <w:t>(</w:t>
-      </w:r>
-      <w:proofErr w:type="spellStart"/>
-      <w:r>
-        <w:rPr>
-          <w:rFonts w:ascii="Consolas" w:hAnsi="Consolas" w:cs="Consolas"/>
-          <w:sz w:val="20"/>
-          <w:szCs w:val="20"/>
-        </w:rPr>
-        <w:t>null</w:t>
-      </w:r>
-      <w:proofErr w:type="spellEnd"/>
-      <w:r>
-        <w:rPr>
-          <w:rFonts w:ascii="Consolas" w:hAnsi="Consolas" w:cs="Consolas"/>
-          <w:sz w:val="20"/>
-          <w:szCs w:val="20"/>
-        </w:rPr>
-        <w:t xml:space="preserve">, "El autor debe contener entre 1 y 300 </w:t>
-      </w:r>
-      <w:proofErr w:type="spellStart"/>
-      <w:r>
-        <w:rPr>
-          <w:rFonts w:ascii="Consolas" w:hAnsi="Consolas" w:cs="Consolas"/>
-          <w:sz w:val="20"/>
-          <w:szCs w:val="20"/>
-        </w:rPr>
-        <w:t>caracateres</w:t>
-      </w:r>
-      <w:proofErr w:type="spellEnd"/>
-      <w:r>
-        <w:rPr>
-          <w:rFonts w:ascii="Consolas" w:hAnsi="Consolas" w:cs="Consolas"/>
-          <w:sz w:val="20"/>
-          <w:szCs w:val="20"/>
-        </w:rPr>
-        <w:t>", "Formato incorrecto de autor",</w:t>
-      </w:r>
-      <w:proofErr w:type="spellStart"/>
-      <w:r>
-        <w:rPr>
-          <w:rFonts w:ascii="Consolas" w:hAnsi="Consolas" w:cs="Consolas"/>
-          <w:sz w:val="20"/>
-          <w:szCs w:val="20"/>
-        </w:rPr>
-        <w:t>JOptionPane.</w:t>
+      <w:r>
+        <w:rPr>
+          <w:rFonts w:ascii="Consolas" w:hAnsi="Consolas" w:cs="Consolas"/>
+          <w:sz w:val="20"/>
+          <w:szCs w:val="20"/>
+        </w:rPr>
+        <w:t>(null, "El autor debe contener entre 1 y 300 caracateres", "Formato incorrecto de autor",JOptionPane.</w:t>
       </w:r>
       <w:r>
         <w:rPr>
@@ -17416,7 +15583,6 @@
         </w:rPr>
         <w:t>ERROR_MESSAGE</w:t>
       </w:r>
-      <w:proofErr w:type="spellEnd"/>
       <w:r>
         <w:rPr>
           <w:rFonts w:ascii="Consolas" w:hAnsi="Consolas" w:cs="Consolas"/>
@@ -17717,7 +15883,6 @@
           <w:szCs w:val="20"/>
         </w:rPr>
       </w:pPr>
-      <w:proofErr w:type="spellStart"/>
       <w:r>
         <w:rPr>
           <w:rFonts w:ascii="Consolas" w:hAnsi="Consolas" w:cs="Consolas"/>
@@ -17726,7 +15891,6 @@
         </w:rPr>
         <w:t>else</w:t>
       </w:r>
-      <w:proofErr w:type="spellEnd"/>
     </w:p>
     <w:p>
       <w:pPr>
@@ -17795,25 +15959,7 @@
           <w:sz w:val="20"/>
           <w:szCs w:val="20"/>
         </w:rPr>
-        <w:t xml:space="preserve">//error de campos </w:t>
-      </w:r>
-      <w:proofErr w:type="spellStart"/>
-      <w:r>
-        <w:rPr>
-          <w:rFonts w:ascii="Consolas" w:hAnsi="Consolas" w:cs="Consolas"/>
-          <w:sz w:val="20"/>
-          <w:szCs w:val="20"/>
-        </w:rPr>
-        <w:t>vacios</w:t>
-      </w:r>
-      <w:proofErr w:type="spellEnd"/>
-      <w:r>
-        <w:rPr>
-          <w:rFonts w:ascii="Consolas" w:hAnsi="Consolas" w:cs="Consolas"/>
-          <w:sz w:val="20"/>
-          <w:szCs w:val="20"/>
-        </w:rPr>
-        <w:t xml:space="preserve"> del registros</w:t>
+        <w:t>//error de campos vacios del registros</w:t>
       </w:r>
     </w:p>
     <w:p>
@@ -17829,7 +15975,6 @@
           <w:szCs w:val="20"/>
         </w:rPr>
       </w:pPr>
-      <w:proofErr w:type="spellStart"/>
       <w:r>
         <w:rPr>
           <w:rFonts w:ascii="Consolas" w:hAnsi="Consolas" w:cs="Consolas"/>
@@ -17848,59 +15993,13 @@
         </w:rPr>
         <w:t>showMessageDialog</w:t>
       </w:r>
-      <w:proofErr w:type="spellEnd"/>
-      <w:r>
-        <w:rPr>
-          <w:rFonts w:ascii="Consolas" w:hAnsi="Consolas" w:cs="Consolas"/>
-          <w:sz w:val="20"/>
-          <w:szCs w:val="20"/>
-        </w:rPr>
-        <w:t>(</w:t>
-      </w:r>
-      <w:proofErr w:type="spellStart"/>
-      <w:r>
-        <w:rPr>
-          <w:rFonts w:ascii="Consolas" w:hAnsi="Consolas" w:cs="Consolas"/>
-          <w:sz w:val="20"/>
-          <w:szCs w:val="20"/>
-        </w:rPr>
-        <w:t>null</w:t>
-      </w:r>
-      <w:proofErr w:type="spellEnd"/>
-      <w:r>
-        <w:rPr>
-          <w:rFonts w:ascii="Consolas" w:hAnsi="Consolas" w:cs="Consolas"/>
-          <w:sz w:val="20"/>
-          <w:szCs w:val="20"/>
-        </w:rPr>
-        <w:t xml:space="preserve">, "No puede haber campos </w:t>
-      </w:r>
-      <w:proofErr w:type="spellStart"/>
-      <w:r>
-        <w:rPr>
-          <w:rFonts w:ascii="Consolas" w:hAnsi="Consolas" w:cs="Consolas"/>
-          <w:sz w:val="20"/>
-          <w:szCs w:val="20"/>
-        </w:rPr>
-        <w:t>vacios</w:t>
-      </w:r>
-      <w:proofErr w:type="spellEnd"/>
-      <w:r>
-        <w:rPr>
-          <w:rFonts w:ascii="Consolas" w:hAnsi="Consolas" w:cs="Consolas"/>
-          <w:sz w:val="20"/>
-          <w:szCs w:val="20"/>
-        </w:rPr>
-        <w:t xml:space="preserve"> en el registro", "Debe llenar todos los campos",</w:t>
-      </w:r>
-      <w:proofErr w:type="spellStart"/>
-      <w:r>
-        <w:rPr>
-          <w:rFonts w:ascii="Consolas" w:hAnsi="Consolas" w:cs="Consolas"/>
-          <w:sz w:val="20"/>
-          <w:szCs w:val="20"/>
-        </w:rPr>
-        <w:t>JOptionPane.</w:t>
+      <w:r>
+        <w:rPr>
+          <w:rFonts w:ascii="Consolas" w:hAnsi="Consolas" w:cs="Consolas"/>
+          <w:sz w:val="20"/>
+          <w:szCs w:val="20"/>
+        </w:rPr>
+        <w:t>(null, "No puede haber campos vacios en el registro", "Debe llenar todos los campos",JOptionPane.</w:t>
       </w:r>
       <w:r>
         <w:rPr>
@@ -17914,7 +16013,6 @@
         </w:rPr>
         <w:t>ERROR_MESSAGE</w:t>
       </w:r>
-      <w:proofErr w:type="spellEnd"/>
       <w:r>
         <w:rPr>
           <w:rFonts w:ascii="Consolas" w:hAnsi="Consolas" w:cs="Consolas"/>
@@ -18016,23 +16114,13 @@
           <w:szCs w:val="18"/>
         </w:rPr>
       </w:pPr>
-      <w:proofErr w:type="spellStart"/>
-      <w:r>
-        <w:rPr>
-          <w:rFonts w:ascii="Consolas" w:hAnsi="Consolas" w:cs="Consolas"/>
-          <w:sz w:val="18"/>
-          <w:szCs w:val="18"/>
-        </w:rPr>
-        <w:t>else</w:t>
-      </w:r>
-      <w:proofErr w:type="spellEnd"/>
-      <w:r>
-        <w:rPr>
-          <w:rFonts w:ascii="Consolas" w:hAnsi="Consolas" w:cs="Consolas"/>
-          <w:sz w:val="18"/>
-          <w:szCs w:val="18"/>
-        </w:rPr>
-        <w:t xml:space="preserve"> </w:t>
+      <w:r>
+        <w:rPr>
+          <w:rFonts w:ascii="Consolas" w:hAnsi="Consolas" w:cs="Consolas"/>
+          <w:sz w:val="18"/>
+          <w:szCs w:val="18"/>
+        </w:rPr>
+        <w:t xml:space="preserve">else </w:t>
       </w:r>
     </w:p>
     <w:p>
@@ -18100,7 +16188,6 @@
           <w:szCs w:val="18"/>
         </w:rPr>
       </w:pPr>
-      <w:proofErr w:type="spellStart"/>
       <w:r>
         <w:rPr>
           <w:rFonts w:ascii="Consolas" w:hAnsi="Consolas" w:cs="Consolas"/>
@@ -18119,32 +16206,13 @@
         </w:rPr>
         <w:t>showMessageDialog</w:t>
       </w:r>
-      <w:proofErr w:type="spellEnd"/>
-      <w:r>
-        <w:rPr>
-          <w:rFonts w:ascii="Consolas" w:hAnsi="Consolas" w:cs="Consolas"/>
-          <w:sz w:val="18"/>
-          <w:szCs w:val="18"/>
-        </w:rPr>
-        <w:t>(</w:t>
-      </w:r>
-      <w:proofErr w:type="spellStart"/>
-      <w:r>
-        <w:rPr>
-          <w:rFonts w:ascii="Consolas" w:hAnsi="Consolas" w:cs="Consolas"/>
-          <w:sz w:val="18"/>
-          <w:szCs w:val="18"/>
-        </w:rPr>
-        <w:t>null</w:t>
-      </w:r>
-      <w:proofErr w:type="spellEnd"/>
-      <w:r>
-        <w:rPr>
-          <w:rFonts w:ascii="Consolas" w:hAnsi="Consolas" w:cs="Consolas"/>
-          <w:sz w:val="18"/>
-          <w:szCs w:val="18"/>
-        </w:rPr>
-        <w:t>,</w:t>
+      <w:r>
+        <w:rPr>
+          <w:rFonts w:ascii="Consolas" w:hAnsi="Consolas" w:cs="Consolas"/>
+          <w:sz w:val="18"/>
+          <w:szCs w:val="18"/>
+        </w:rPr>
+        <w:t>(null,</w:t>
       </w:r>
       <w:r>
         <w:rPr>
@@ -18230,43 +16298,7 @@
           <w:sz w:val="18"/>
           <w:szCs w:val="18"/>
         </w:rPr>
-        <w:t xml:space="preserve">"ISBN: " + </w:t>
-      </w:r>
-      <w:proofErr w:type="spellStart"/>
-      <w:r>
-        <w:rPr>
-          <w:rFonts w:ascii="Consolas" w:hAnsi="Consolas" w:cs="Consolas"/>
-          <w:sz w:val="18"/>
-          <w:szCs w:val="18"/>
-        </w:rPr>
-        <w:t>libroReg.getISBN</w:t>
-      </w:r>
-      <w:proofErr w:type="spellEnd"/>
-      <w:r>
-        <w:rPr>
-          <w:rFonts w:ascii="Consolas" w:hAnsi="Consolas" w:cs="Consolas"/>
-          <w:sz w:val="18"/>
-          <w:szCs w:val="18"/>
-        </w:rPr>
-        <w:t xml:space="preserve">() + "\n" + "Título: " + </w:t>
-      </w:r>
-      <w:proofErr w:type="spellStart"/>
-      <w:r>
-        <w:rPr>
-          <w:rFonts w:ascii="Consolas" w:hAnsi="Consolas" w:cs="Consolas"/>
-          <w:sz w:val="18"/>
-          <w:szCs w:val="18"/>
-        </w:rPr>
-        <w:t>libroReg.getTitulo</w:t>
-      </w:r>
-      <w:proofErr w:type="spellEnd"/>
-      <w:r>
-        <w:rPr>
-          <w:rFonts w:ascii="Consolas" w:hAnsi="Consolas" w:cs="Consolas"/>
-          <w:sz w:val="18"/>
-          <w:szCs w:val="18"/>
-        </w:rPr>
-        <w:t>() + "\n"</w:t>
+        <w:t>"ISBN: " + libroReg.getISBN() + "\n" + "Título: " + libroReg.getTitulo() + "\n"</w:t>
       </w:r>
     </w:p>
     <w:p>
@@ -18288,25 +16320,7 @@
           <w:sz w:val="18"/>
           <w:szCs w:val="18"/>
         </w:rPr>
-        <w:t xml:space="preserve">+ "Autor: " + </w:t>
-      </w:r>
-      <w:proofErr w:type="spellStart"/>
-      <w:r>
-        <w:rPr>
-          <w:rFonts w:ascii="Consolas" w:hAnsi="Consolas" w:cs="Consolas"/>
-          <w:sz w:val="18"/>
-          <w:szCs w:val="18"/>
-        </w:rPr>
-        <w:t>libroReg.getAutor</w:t>
-      </w:r>
-      <w:proofErr w:type="spellEnd"/>
-      <w:r>
-        <w:rPr>
-          <w:rFonts w:ascii="Consolas" w:hAnsi="Consolas" w:cs="Consolas"/>
-          <w:sz w:val="18"/>
-          <w:szCs w:val="18"/>
-        </w:rPr>
-        <w:t xml:space="preserve">() + "\n" </w:t>
+        <w:t xml:space="preserve">+ "Autor: " + libroReg.getAutor() + "\n" </w:t>
       </w:r>
     </w:p>
     <w:p>
@@ -18338,23 +16352,13 @@
         </w:rPr>
         <w:t xml:space="preserve"> + </w:t>
       </w:r>
-      <w:proofErr w:type="spellStart"/>
-      <w:r>
-        <w:rPr>
-          <w:rFonts w:ascii="Consolas" w:hAnsi="Consolas" w:cs="Consolas"/>
-          <w:sz w:val="18"/>
-          <w:szCs w:val="18"/>
-        </w:rPr>
-        <w:t>libroReg.getEdicion</w:t>
-      </w:r>
-      <w:proofErr w:type="spellEnd"/>
-      <w:r>
-        <w:rPr>
-          <w:rFonts w:ascii="Consolas" w:hAnsi="Consolas" w:cs="Consolas"/>
-          <w:sz w:val="18"/>
-          <w:szCs w:val="18"/>
-        </w:rPr>
-        <w:t xml:space="preserve">() + "\n" </w:t>
+      <w:r>
+        <w:rPr>
+          <w:rFonts w:ascii="Consolas" w:hAnsi="Consolas" w:cs="Consolas"/>
+          <w:sz w:val="18"/>
+          <w:szCs w:val="18"/>
+        </w:rPr>
+        <w:t xml:space="preserve">libroReg.getEdicion() + "\n" </w:t>
       </w:r>
     </w:p>
     <w:p>
@@ -18376,25 +16380,7 @@
           <w:sz w:val="18"/>
           <w:szCs w:val="18"/>
         </w:rPr>
-        <w:t xml:space="preserve">+ "Editorial: " + </w:t>
-      </w:r>
-      <w:proofErr w:type="spellStart"/>
-      <w:r>
-        <w:rPr>
-          <w:rFonts w:ascii="Consolas" w:hAnsi="Consolas" w:cs="Consolas"/>
-          <w:sz w:val="18"/>
-          <w:szCs w:val="18"/>
-        </w:rPr>
-        <w:t>libroReg.getEditorial</w:t>
-      </w:r>
-      <w:proofErr w:type="spellEnd"/>
-      <w:r>
-        <w:rPr>
-          <w:rFonts w:ascii="Consolas" w:hAnsi="Consolas" w:cs="Consolas"/>
-          <w:sz w:val="18"/>
-          <w:szCs w:val="18"/>
-        </w:rPr>
-        <w:t>()</w:t>
+        <w:t>+ "Editorial: " + libroReg.getEditorial()</w:t>
       </w:r>
     </w:p>
     <w:p>
@@ -18416,25 +16402,7 @@
           <w:sz w:val="18"/>
           <w:szCs w:val="18"/>
         </w:rPr>
-        <w:t xml:space="preserve">+ "\n" + "Año de publicación: " + </w:t>
-      </w:r>
-      <w:proofErr w:type="spellStart"/>
-      <w:r>
-        <w:rPr>
-          <w:rFonts w:ascii="Consolas" w:hAnsi="Consolas" w:cs="Consolas"/>
-          <w:sz w:val="18"/>
-          <w:szCs w:val="18"/>
-        </w:rPr>
-        <w:t>libroReg.getAnno_de_publicacion</w:t>
-      </w:r>
-      <w:proofErr w:type="spellEnd"/>
-      <w:r>
-        <w:rPr>
-          <w:rFonts w:ascii="Consolas" w:hAnsi="Consolas" w:cs="Consolas"/>
-          <w:sz w:val="18"/>
-          <w:szCs w:val="18"/>
-        </w:rPr>
-        <w:t>()</w:t>
+        <w:t>+ "\n" + "Año de publicación: " + libroReg.getAnno_de_publicacion()</w:t>
       </w:r>
     </w:p>
     <w:p>
@@ -18456,34 +16424,7 @@
           <w:sz w:val="18"/>
           <w:szCs w:val="18"/>
         </w:rPr>
-        <w:t>+ "\</w:t>
-      </w:r>
-      <w:proofErr w:type="spellStart"/>
-      <w:r>
-        <w:rPr>
-          <w:rFonts w:ascii="Consolas" w:hAnsi="Consolas" w:cs="Consolas"/>
-          <w:sz w:val="18"/>
-          <w:szCs w:val="18"/>
-        </w:rPr>
-        <w:t>n","El</w:t>
-      </w:r>
-      <w:proofErr w:type="spellEnd"/>
-      <w:r>
-        <w:rPr>
-          <w:rFonts w:ascii="Consolas" w:hAnsi="Consolas" w:cs="Consolas"/>
-          <w:sz w:val="18"/>
-          <w:szCs w:val="18"/>
-        </w:rPr>
-        <w:t xml:space="preserve"> libro que quiere registrar ya existe", </w:t>
-      </w:r>
-      <w:proofErr w:type="spellStart"/>
-      <w:r>
-        <w:rPr>
-          <w:rFonts w:ascii="Consolas" w:hAnsi="Consolas" w:cs="Consolas"/>
-          <w:sz w:val="18"/>
-          <w:szCs w:val="18"/>
-        </w:rPr>
-        <w:t>JOptionPane.</w:t>
+        <w:t>+ "\n","El libro que quiere registrar ya existe", JOptionPane.</w:t>
       </w:r>
       <w:r>
         <w:rPr>
@@ -18497,7 +16438,6 @@
         </w:rPr>
         <w:t>ERROR_MESSAGE</w:t>
       </w:r>
-      <w:proofErr w:type="spellEnd"/>
       <w:r>
         <w:rPr>
           <w:rFonts w:ascii="Consolas" w:hAnsi="Consolas" w:cs="Consolas"/>
@@ -18580,7 +16520,6 @@
           <w:szCs w:val="18"/>
         </w:rPr>
       </w:pPr>
-      <w:proofErr w:type="spellStart"/>
       <w:r>
         <w:rPr>
           <w:rFonts w:ascii="Consolas" w:hAnsi="Consolas" w:cs="Consolas"/>
@@ -18588,16 +16527,7 @@
           <w:szCs w:val="18"/>
         </w:rPr>
         <w:lastRenderedPageBreak/>
-        <w:t>else</w:t>
-      </w:r>
-      <w:proofErr w:type="spellEnd"/>
-      <w:r>
-        <w:rPr>
-          <w:rFonts w:ascii="Consolas" w:hAnsi="Consolas" w:cs="Consolas"/>
-          <w:sz w:val="18"/>
-          <w:szCs w:val="18"/>
-        </w:rPr>
-        <w:t xml:space="preserve"> </w:t>
+        <w:t xml:space="preserve">else </w:t>
       </w:r>
     </w:p>
     <w:p>
@@ -18728,7 +16658,6 @@
           <w:szCs w:val="18"/>
         </w:rPr>
       </w:pPr>
-      <w:proofErr w:type="spellStart"/>
       <w:r>
         <w:rPr>
           <w:rFonts w:ascii="Consolas" w:hAnsi="Consolas" w:cs="Consolas"/>
@@ -18747,50 +16676,13 @@
         </w:rPr>
         <w:t>showMessageDialog</w:t>
       </w:r>
-      <w:proofErr w:type="spellEnd"/>
-      <w:r>
-        <w:rPr>
-          <w:rFonts w:ascii="Consolas" w:hAnsi="Consolas" w:cs="Consolas"/>
-          <w:sz w:val="18"/>
-          <w:szCs w:val="18"/>
-        </w:rPr>
-        <w:t>(</w:t>
-      </w:r>
-      <w:proofErr w:type="spellStart"/>
-      <w:r>
-        <w:rPr>
-          <w:rFonts w:ascii="Consolas" w:hAnsi="Consolas" w:cs="Consolas"/>
-          <w:sz w:val="18"/>
-          <w:szCs w:val="18"/>
-        </w:rPr>
-        <w:t>null</w:t>
-      </w:r>
-      <w:proofErr w:type="spellEnd"/>
-      <w:r>
-        <w:rPr>
-          <w:rFonts w:ascii="Consolas" w:hAnsi="Consolas" w:cs="Consolas"/>
-          <w:sz w:val="18"/>
-          <w:szCs w:val="18"/>
-        </w:rPr>
-        <w:t xml:space="preserve">, "ISBN: " + </w:t>
-      </w:r>
-      <w:proofErr w:type="spellStart"/>
-      <w:r>
-        <w:rPr>
-          <w:rFonts w:ascii="Consolas" w:hAnsi="Consolas" w:cs="Consolas"/>
-          <w:sz w:val="18"/>
-          <w:szCs w:val="18"/>
-        </w:rPr>
-        <w:t>isbn</w:t>
-      </w:r>
-      <w:proofErr w:type="spellEnd"/>
-      <w:r>
-        <w:rPr>
-          <w:rFonts w:ascii="Consolas" w:hAnsi="Consolas" w:cs="Consolas"/>
-          <w:sz w:val="18"/>
-          <w:szCs w:val="18"/>
-        </w:rPr>
-        <w:t xml:space="preserve"> + " incorrecto \n El formato correcto es: "</w:t>
+      <w:r>
+        <w:rPr>
+          <w:rFonts w:ascii="Consolas" w:hAnsi="Consolas" w:cs="Consolas"/>
+          <w:sz w:val="18"/>
+          <w:szCs w:val="18"/>
+        </w:rPr>
+        <w:t>(null, "ISBN: " + isbn + " incorrecto \n El formato correcto es: "</w:t>
       </w:r>
     </w:p>
     <w:p>
@@ -18812,88 +16704,7 @@
           <w:sz w:val="18"/>
           <w:szCs w:val="18"/>
         </w:rPr>
-        <w:t>+ "</w:t>
-      </w:r>
-      <w:proofErr w:type="spellStart"/>
-      <w:r>
-        <w:rPr>
-          <w:rFonts w:ascii="Consolas" w:hAnsi="Consolas" w:cs="Consolas"/>
-          <w:sz w:val="18"/>
-          <w:szCs w:val="18"/>
-        </w:rPr>
-        <w:t>xxx</w:t>
-      </w:r>
-      <w:proofErr w:type="spellEnd"/>
-      <w:r>
-        <w:rPr>
-          <w:rFonts w:ascii="Consolas" w:hAnsi="Consolas" w:cs="Consolas"/>
-          <w:sz w:val="18"/>
-          <w:szCs w:val="18"/>
-        </w:rPr>
-        <w:t>[3]-</w:t>
-      </w:r>
-      <w:proofErr w:type="spellStart"/>
-      <w:r>
-        <w:rPr>
-          <w:rFonts w:ascii="Consolas" w:hAnsi="Consolas" w:cs="Consolas"/>
-          <w:sz w:val="18"/>
-          <w:szCs w:val="18"/>
-        </w:rPr>
-        <w:t>xx</w:t>
-      </w:r>
-      <w:proofErr w:type="spellEnd"/>
-      <w:r>
-        <w:rPr>
-          <w:rFonts w:ascii="Consolas" w:hAnsi="Consolas" w:cs="Consolas"/>
-          <w:sz w:val="18"/>
-          <w:szCs w:val="18"/>
-        </w:rPr>
-        <w:t>[1a5]-</w:t>
-      </w:r>
-      <w:proofErr w:type="spellStart"/>
-      <w:r>
-        <w:rPr>
-          <w:rFonts w:ascii="Consolas" w:hAnsi="Consolas" w:cs="Consolas"/>
-          <w:sz w:val="18"/>
-          <w:szCs w:val="18"/>
-        </w:rPr>
-        <w:t>xxxxx</w:t>
-      </w:r>
-      <w:proofErr w:type="spellEnd"/>
-      <w:r>
-        <w:rPr>
-          <w:rFonts w:ascii="Consolas" w:hAnsi="Consolas" w:cs="Consolas"/>
-          <w:sz w:val="18"/>
-          <w:szCs w:val="18"/>
-        </w:rPr>
-        <w:t>[1a7]-</w:t>
-      </w:r>
-      <w:proofErr w:type="spellStart"/>
-      <w:r>
-        <w:rPr>
-          <w:rFonts w:ascii="Consolas" w:hAnsi="Consolas" w:cs="Consolas"/>
-          <w:sz w:val="18"/>
-          <w:szCs w:val="18"/>
-        </w:rPr>
-        <w:t>xx</w:t>
-      </w:r>
-      <w:proofErr w:type="spellEnd"/>
-      <w:r>
-        <w:rPr>
-          <w:rFonts w:ascii="Consolas" w:hAnsi="Consolas" w:cs="Consolas"/>
-          <w:sz w:val="18"/>
-          <w:szCs w:val="18"/>
-        </w:rPr>
-        <w:t>[1a6]-x[1a3]", "DEBE INGRESAR UN ISBN",</w:t>
-      </w:r>
-      <w:proofErr w:type="spellStart"/>
-      <w:r>
-        <w:rPr>
-          <w:rFonts w:ascii="Consolas" w:hAnsi="Consolas" w:cs="Consolas"/>
-          <w:sz w:val="18"/>
-          <w:szCs w:val="18"/>
-        </w:rPr>
-        <w:t>JOptionPane.</w:t>
+        <w:t>+ "xxx[3]-xx[1a5]-xxxxx[1a7]-xx[1a6]-x[1a3]", "DEBE INGRESAR UN ISBN",JOptionPane.</w:t>
       </w:r>
       <w:r>
         <w:rPr>
@@ -18907,7 +16718,6 @@
         </w:rPr>
         <w:t>ERROR_MESSAGE</w:t>
       </w:r>
-      <w:proofErr w:type="spellEnd"/>
       <w:r>
         <w:rPr>
           <w:rFonts w:ascii="Consolas" w:hAnsi="Consolas" w:cs="Consolas"/>
@@ -19086,31 +16896,7 @@
           <w:szCs w:val="20"/>
           <w:lang w:val="es-AR"/>
         </w:rPr>
-        <w:t xml:space="preserve">Número de </w:t>
-      </w:r>
-      <w:proofErr w:type="spellStart"/>
-      <w:r>
-        <w:rPr>
-          <w:rFonts w:ascii="Consolas" w:eastAsia="Consolas" w:hAnsi="Consolas" w:cs="Consolas"/>
-          <w:b/>
-          <w:bCs/>
-          <w:sz w:val="20"/>
-          <w:szCs w:val="20"/>
-          <w:lang w:val="es-AR"/>
-        </w:rPr>
-        <w:t>edicion</w:t>
-      </w:r>
-      <w:proofErr w:type="spellEnd"/>
-      <w:r>
-        <w:rPr>
-          <w:rFonts w:ascii="Consolas" w:eastAsia="Consolas" w:hAnsi="Consolas" w:cs="Consolas"/>
-          <w:b/>
-          <w:bCs/>
-          <w:sz w:val="20"/>
-          <w:szCs w:val="20"/>
-          <w:lang w:val="es-AR"/>
-        </w:rPr>
-        <w:t xml:space="preserve"> = </w:t>
+        <w:t xml:space="preserve">Número de edicion = </w:t>
       </w:r>
       <w:r>
         <w:rPr>
@@ -19264,31 +17050,7 @@
           <w:szCs w:val="20"/>
           <w:lang w:val="es-AR"/>
         </w:rPr>
-        <w:t xml:space="preserve">Número de </w:t>
-      </w:r>
-      <w:proofErr w:type="spellStart"/>
-      <w:r>
-        <w:rPr>
-          <w:rFonts w:ascii="Consolas" w:eastAsia="Consolas" w:hAnsi="Consolas" w:cs="Consolas"/>
-          <w:b/>
-          <w:bCs/>
-          <w:sz w:val="20"/>
-          <w:szCs w:val="20"/>
-          <w:lang w:val="es-AR"/>
-        </w:rPr>
-        <w:t>edicion</w:t>
-      </w:r>
-      <w:proofErr w:type="spellEnd"/>
-      <w:r>
-        <w:rPr>
-          <w:rFonts w:ascii="Consolas" w:eastAsia="Consolas" w:hAnsi="Consolas" w:cs="Consolas"/>
-          <w:b/>
-          <w:bCs/>
-          <w:sz w:val="20"/>
-          <w:szCs w:val="20"/>
-          <w:lang w:val="es-AR"/>
-        </w:rPr>
-        <w:t xml:space="preserve"> = </w:t>
+        <w:t xml:space="preserve">Número de edicion = </w:t>
       </w:r>
       <w:r>
         <w:rPr>
@@ -19466,31 +17228,7 @@
           <w:szCs w:val="20"/>
           <w:lang w:val="es-AR"/>
         </w:rPr>
-        <w:t xml:space="preserve">Número de </w:t>
-      </w:r>
-      <w:proofErr w:type="spellStart"/>
-      <w:r>
-        <w:rPr>
-          <w:rFonts w:ascii="Consolas" w:eastAsia="Consolas" w:hAnsi="Consolas" w:cs="Consolas"/>
-          <w:b/>
-          <w:bCs/>
-          <w:sz w:val="20"/>
-          <w:szCs w:val="20"/>
-          <w:lang w:val="es-AR"/>
-        </w:rPr>
-        <w:t>edicion</w:t>
-      </w:r>
-      <w:proofErr w:type="spellEnd"/>
-      <w:r>
-        <w:rPr>
-          <w:rFonts w:ascii="Consolas" w:eastAsia="Consolas" w:hAnsi="Consolas" w:cs="Consolas"/>
-          <w:b/>
-          <w:bCs/>
-          <w:sz w:val="20"/>
-          <w:szCs w:val="20"/>
-          <w:lang w:val="es-AR"/>
-        </w:rPr>
-        <w:t xml:space="preserve"> = </w:t>
+        <w:t xml:space="preserve">Número de edicion = </w:t>
       </w:r>
       <w:r>
         <w:rPr>
@@ -19688,31 +17426,7 @@
           <w:szCs w:val="20"/>
           <w:lang w:val="es-AR"/>
         </w:rPr>
-        <w:t xml:space="preserve">Número de </w:t>
-      </w:r>
-      <w:proofErr w:type="spellStart"/>
-      <w:r>
-        <w:rPr>
-          <w:rFonts w:ascii="Consolas" w:eastAsia="Consolas" w:hAnsi="Consolas" w:cs="Consolas"/>
-          <w:b/>
-          <w:bCs/>
-          <w:sz w:val="20"/>
-          <w:szCs w:val="20"/>
-          <w:lang w:val="es-AR"/>
-        </w:rPr>
-        <w:t>edicion</w:t>
-      </w:r>
-      <w:proofErr w:type="spellEnd"/>
-      <w:r>
-        <w:rPr>
-          <w:rFonts w:ascii="Consolas" w:eastAsia="Consolas" w:hAnsi="Consolas" w:cs="Consolas"/>
-          <w:b/>
-          <w:bCs/>
-          <w:sz w:val="20"/>
-          <w:szCs w:val="20"/>
-          <w:lang w:val="es-AR"/>
-        </w:rPr>
-        <w:t xml:space="preserve"> = </w:t>
+        <w:t xml:space="preserve">Número de edicion = </w:t>
       </w:r>
       <w:r>
         <w:rPr>
@@ -19920,31 +17634,7 @@
           <w:szCs w:val="20"/>
           <w:lang w:val="es-AR"/>
         </w:rPr>
-        <w:t xml:space="preserve">Número de </w:t>
-      </w:r>
-      <w:proofErr w:type="spellStart"/>
-      <w:r>
-        <w:rPr>
-          <w:rFonts w:ascii="Consolas" w:eastAsia="Consolas" w:hAnsi="Consolas" w:cs="Consolas"/>
-          <w:b/>
-          <w:bCs/>
-          <w:sz w:val="20"/>
-          <w:szCs w:val="20"/>
-          <w:lang w:val="es-AR"/>
-        </w:rPr>
-        <w:t>edicion</w:t>
-      </w:r>
-      <w:proofErr w:type="spellEnd"/>
-      <w:r>
-        <w:rPr>
-          <w:rFonts w:ascii="Consolas" w:eastAsia="Consolas" w:hAnsi="Consolas" w:cs="Consolas"/>
-          <w:b/>
-          <w:bCs/>
-          <w:sz w:val="20"/>
-          <w:szCs w:val="20"/>
-          <w:lang w:val="es-AR"/>
-        </w:rPr>
-        <w:t xml:space="preserve"> = </w:t>
+        <w:t xml:space="preserve">Número de edicion = </w:t>
       </w:r>
       <w:r>
         <w:rPr>
@@ -22507,29 +20197,8 @@
                               <w:t xml:space="preserve">                 </w:t>
                             </w:r>
                             <w:r>
-                              <w:t xml:space="preserve">Total </w:t>
+                              <w:t>Total number of branches</w:t>
                             </w:r>
-                            <w:proofErr w:type="spellStart"/>
-                            <w:r>
-                              <w:t>number</w:t>
-                            </w:r>
-                            <w:proofErr w:type="spellEnd"/>
-                            <w:r>
-                              <w:t xml:space="preserve"> </w:t>
-                            </w:r>
-                            <w:proofErr w:type="spellStart"/>
-                            <w:r>
-                              <w:t>of</w:t>
-                            </w:r>
-                            <w:proofErr w:type="spellEnd"/>
-                            <w:r>
-                              <w:t xml:space="preserve"> </w:t>
-                            </w:r>
-                            <w:proofErr w:type="spellStart"/>
-                            <w:r>
-                              <w:t>branches</w:t>
-                            </w:r>
-                            <w:proofErr w:type="spellEnd"/>
                           </w:p>
                         </w:txbxContent>
                       </wps:txbx>
@@ -30998,25 +28667,7 @@
                 <w:sz w:val="18"/>
                 <w:szCs w:val="18"/>
               </w:rPr>
-              <w:t>AAA – t*{ - }</w:t>
-            </w:r>
-            <w:proofErr w:type="spellStart"/>
-            <w:r>
-              <w:rPr>
-                <w:rFonts w:cstheme="minorHAnsi"/>
-                <w:sz w:val="18"/>
-                <w:szCs w:val="18"/>
-              </w:rPr>
-              <w:t>sas</w:t>
-            </w:r>
-            <w:proofErr w:type="spellEnd"/>
-            <w:r>
-              <w:rPr>
-                <w:rFonts w:cstheme="minorHAnsi"/>
-                <w:sz w:val="18"/>
-                <w:szCs w:val="18"/>
-              </w:rPr>
-              <w:t xml:space="preserve"> – d_ - 0</w:t>
+              <w:t>AAA – t*{ - }sas – d_ - 0</w:t>
             </w:r>
           </w:p>
         </w:tc>
@@ -34092,7 +31743,10 @@
         <w:t xml:space="preserve">Como podemos en la imagen anterior, el sistema de Gestor de Libros </w:t>
       </w:r>
       <w:r>
-        <w:t>no consume  casi recursos a pesar de tener 15 instancias ejecutándose al mismo tiempo, solo sube a consumir 2,6 %  del procesador cuando se registra el Libro. En cuanto a la memoria consume en promedio 40 MB de memoria RAM</w:t>
+        <w:t>no consume  casi recursos a pesar de tener 15 instancias ejecutándose al mismo tiempo, solo sube a consumir 2,6 %  del procesador cuando se registra el Libro. En cuanto a la memoria consume en promedio 40 MB</w:t>
+      </w:r>
+      <w:r>
+        <w:t>.</w:t>
       </w:r>
     </w:p>
     <w:p/>
@@ -34220,7 +31874,13 @@
     </w:p>
     <w:p>
       <w:r>
-        <w:t>El sistema no produce fallas al volver a iniciar luego del fallo. Al interrumpirse el sistema en el medio de la transacción, el sistema una vez q</w:t>
+        <w:t xml:space="preserve">El sistema no produce fallas al volver a iniciar luego del </w:t>
+      </w:r>
+      <w:r>
+        <w:t>evento imprevisto</w:t>
+      </w:r>
+      <w:r>
+        <w:t>. Al interrumpirse el sistema en el medio de la transacción, una vez q</w:t>
       </w:r>
       <w:r>
         <w:t>ue</w:t>
@@ -34228,7 +31888,121 @@
       <w:r>
         <w:t xml:space="preserve"> inicia nuevamente empieza desde cero, es decir desde la pantalla principal(donde seleccionamos la opción deseada)</w:t>
       </w:r>
-    </w:p>
+      <w:r>
+        <w:t xml:space="preserve">.Cabe señalar que la integridad de los datos tanto de los usuarios como de los libros no se ve alterada por dicho imprevisto. </w:t>
+      </w:r>
+    </w:p>
+    <w:p>
+      <w:r>
+        <w:br w:type="page"/>
+      </w:r>
+    </w:p>
+    <w:p>
+      <w:pPr>
+        <w:pStyle w:val="Ttulo2"/>
+      </w:pPr>
+      <w:r>
+        <w:lastRenderedPageBreak/>
+        <w:t>PRUEBA DE SEGURIDAD</w:t>
+      </w:r>
+    </w:p>
+    <w:p>
+      <w:r>
+        <w:t>Analizamos que parámetros podrían llegar a modificarse al analizarse el ejecutable</w:t>
+      </w:r>
+      <w:r>
+        <w:t xml:space="preserve"> que realizamos del gestor</w:t>
+      </w:r>
+      <w:r>
+        <w:t xml:space="preserve"> con la herramienta resource hackers. </w:t>
+      </w:r>
+    </w:p>
+    <w:p>
+      <w:pPr>
+        <w:jc w:val="center"/>
+      </w:pPr>
+      <w:r>
+        <w:rPr>
+          <w:noProof/>
+        </w:rPr>
+        <w:drawing>
+          <wp:inline distT="0" distB="0" distL="0" distR="0" wp14:anchorId="7EDBE1BA" wp14:editId="227DF1B6">
+            <wp:extent cx="6364986" cy="3580228"/>
+            <wp:effectExtent l="0" t="0" r="0" b="1270"/>
+            <wp:docPr id="12" name="Imagen 12"/>
+            <wp:cNvGraphicFramePr>
+              <a:graphicFrameLocks xmlns:a="http://schemas.openxmlformats.org/drawingml/2006/main" noChangeAspect="1"/>
+            </wp:cNvGraphicFramePr>
+            <a:graphic xmlns:a="http://schemas.openxmlformats.org/drawingml/2006/main">
+              <a:graphicData uri="http://schemas.openxmlformats.org/drawingml/2006/picture">
+                <pic:pic xmlns:pic="http://schemas.openxmlformats.org/drawingml/2006/picture">
+                  <pic:nvPicPr>
+                    <pic:cNvPr id="1" name=""/>
+                    <pic:cNvPicPr/>
+                  </pic:nvPicPr>
+                  <pic:blipFill>
+                    <a:blip r:embed="rId19"/>
+                    <a:stretch>
+                      <a:fillRect/>
+                    </a:stretch>
+                  </pic:blipFill>
+                  <pic:spPr>
+                    <a:xfrm>
+                      <a:off x="0" y="0"/>
+                      <a:ext cx="6375521" cy="3586154"/>
+                    </a:xfrm>
+                    <a:prstGeom prst="rect">
+                      <a:avLst/>
+                    </a:prstGeom>
+                  </pic:spPr>
+                </pic:pic>
+              </a:graphicData>
+            </a:graphic>
+          </wp:inline>
+        </w:drawing>
+      </w:r>
+    </w:p>
+    <w:p>
+      <w:r>
+        <w:t>Se podrán realizar las siguientes modificaciones en el ejecutable.</w:t>
+      </w:r>
+    </w:p>
+    <w:p>
+      <w:r>
+        <w:t xml:space="preserve">Cambiar el icono:  Modificando el atributo 1: 1024. </w:t>
+      </w:r>
+    </w:p>
+    <w:p>
+      <w:r>
+        <w:t>Modificar atributos de la carpeta RCData: Que contiene información que fue proporcionada por la herramienta que crea el exe(launch4j) , como la versión del JRE, y otros parámetros no importantes.</w:t>
+      </w:r>
+    </w:p>
+    <w:p>
+      <w:r>
+        <w:t>Manifiest: Dentro de esta carpeta se encuentra el archivo manifiesto el cual contiene información sobre con que nivel de privilegios debe ejecutarse el exe, en que arquitectura de Windows puede ser utilizado.</w:t>
+      </w:r>
+    </w:p>
+    <w:p>
+      <w:r>
+        <w:t>Analizando los atributos que expone el resource hackers podemos notar que en ningún lado se expone el código assembler de</w:t>
+      </w:r>
+      <w:r>
+        <w:t xml:space="preserve"> nuestra aplicacion</w:t>
+      </w:r>
+      <w:r>
+        <w:t xml:space="preserve">. Por lo </w:t>
+      </w:r>
+      <w:r>
+        <w:t>tanto,</w:t>
+      </w:r>
+      <w:r>
+        <w:t xml:space="preserve"> no puede modificarse</w:t>
+      </w:r>
+      <w:r>
+        <w:t xml:space="preserve"> o realizarse una reingeniería a la inversa para poder obtener, por ejemplo, el tipo de cifrado que utiliza para las contraseñas el cual esta embebido en el código.</w:t>
+      </w:r>
+    </w:p>
+    <w:p/>
     <w:sectPr>
       <w:pgSz w:w="11906" w:h="16838"/>
       <w:pgMar w:top="720" w:right="720" w:bottom="720" w:left="720" w:header="708" w:footer="708" w:gutter="0"/>
@@ -36341,7 +34115,6 @@
   <w:style w:type="character" w:default="1" w:styleId="Fuentedeprrafopredeter">
     <w:name w:val="Default Paragraph Font"/>
     <w:uiPriority w:val="1"/>
-    <w:semiHidden/>
     <w:unhideWhenUsed/>
   </w:style>
   <w:style w:type="table" w:default="1" w:styleId="Tablanormal">

</xml_diff>

<commit_message>
Acomodando Word para entrega.Creacion de pdf
</commit_message>
<xml_diff>
--- a/Carpeta de Documentación Técnica.docx
+++ b/Carpeta de Documentación Técnica.docx
@@ -25,6 +25,59 @@
           <w:szCs w:val="32"/>
           <w:u w:val="none"/>
         </w:rPr>
+        <w:t xml:space="preserve">CARPETA DE DOCUMENTACION TECNICA DE </w:t>
+      </w:r>
+    </w:p>
+    <w:p>
+      <w:pPr>
+        <w:pStyle w:val="TDC1"/>
+        <w:rPr>
+          <w:rStyle w:val="Hipervnculo"/>
+          <w:b/>
+          <w:bCs/>
+          <w:color w:val="000000" w:themeColor="text1"/>
+          <w:sz w:val="32"/>
+          <w:szCs w:val="32"/>
+          <w:u w:val="none"/>
+        </w:rPr>
+      </w:pPr>
+      <w:r>
+        <w:rPr>
+          <w:rStyle w:val="Hipervnculo"/>
+          <w:b/>
+          <w:bCs/>
+          <w:color w:val="000000" w:themeColor="text1"/>
+          <w:sz w:val="32"/>
+          <w:szCs w:val="32"/>
+          <w:u w:val="none"/>
+        </w:rPr>
+        <w:t>APLICACIÓN MCCABE GESTOR DE LIBROS</w:t>
+      </w:r>
+    </w:p>
+    <w:p>
+      <w:pPr>
+        <w:pStyle w:val="TDC1"/>
+        <w:jc w:val="left"/>
+        <w:rPr>
+          <w:rStyle w:val="Hipervnculo"/>
+          <w:b/>
+          <w:bCs/>
+          <w:color w:val="000000" w:themeColor="text1"/>
+          <w:sz w:val="32"/>
+          <w:szCs w:val="32"/>
+          <w:u w:val="none"/>
+        </w:rPr>
+      </w:pPr>
+      <w:r>
+        <w:rPr>
+          <w:rStyle w:val="Hipervnculo"/>
+          <w:b/>
+          <w:bCs/>
+          <w:color w:val="000000" w:themeColor="text1"/>
+          <w:sz w:val="32"/>
+          <w:szCs w:val="32"/>
+          <w:u w:val="none"/>
+        </w:rPr>
         <w:t>INDICE DE CONTENIDOS</w:t>
       </w:r>
     </w:p>
@@ -61,7 +114,7 @@
         </w:rPr>
         <w:fldChar w:fldCharType="separate"/>
       </w:r>
-      <w:hyperlink w:anchor="_Toc74503832" w:history="1">
+      <w:hyperlink w:anchor="_Toc74676003" w:history="1">
         <w:r>
           <w:rPr>
             <w:rStyle w:val="Hipervnculo"/>
@@ -84,7 +137,7 @@
           <w:rPr>
             <w:webHidden/>
           </w:rPr>
-          <w:instrText xml:space="preserve"> PAGEREF _Toc74503832 \h </w:instrText>
+          <w:instrText xml:space="preserve"> PAGEREF _Toc74676003 \h </w:instrText>
         </w:r>
         <w:r>
           <w:rPr>
@@ -120,7 +173,7 @@
           <w:lang w:val="es-AR" w:eastAsia="es-AR"/>
         </w:rPr>
       </w:pPr>
-      <w:hyperlink w:anchor="_Toc74503833" w:history="1">
+      <w:hyperlink w:anchor="_Toc74676004" w:history="1">
         <w:r>
           <w:rPr>
             <w:rStyle w:val="Hipervnculo"/>
@@ -143,7 +196,7 @@
           <w:rPr>
             <w:webHidden/>
           </w:rPr>
-          <w:instrText xml:space="preserve"> PAGEREF _Toc74503833 \h </w:instrText>
+          <w:instrText xml:space="preserve"> PAGEREF _Toc74676004 \h </w:instrText>
         </w:r>
         <w:r>
           <w:rPr>
@@ -182,7 +235,7 @@
           <w:lang w:val="es-AR" w:eastAsia="es-AR"/>
         </w:rPr>
       </w:pPr>
-      <w:hyperlink w:anchor="_Toc74503834" w:history="1">
+      <w:hyperlink w:anchor="_Toc74676005" w:history="1">
         <w:r>
           <w:rPr>
             <w:rStyle w:val="Hipervnculo"/>
@@ -209,7 +262,7 @@
             <w:noProof/>
             <w:webHidden/>
           </w:rPr>
-          <w:instrText xml:space="preserve"> PAGEREF _Toc74503834 \h </w:instrText>
+          <w:instrText xml:space="preserve"> PAGEREF _Toc74676005 \h </w:instrText>
         </w:r>
         <w:r>
           <w:rPr>
@@ -253,7 +306,7 @@
           <w:lang w:val="es-AR" w:eastAsia="es-AR"/>
         </w:rPr>
       </w:pPr>
-      <w:hyperlink w:anchor="_Toc74503835" w:history="1">
+      <w:hyperlink w:anchor="_Toc74676006" w:history="1">
         <w:r>
           <w:rPr>
             <w:rStyle w:val="Hipervnculo"/>
@@ -295,7 +348,7 @@
             <w:noProof/>
             <w:webHidden/>
           </w:rPr>
-          <w:instrText xml:space="preserve"> PAGEREF _Toc74503835 \h </w:instrText>
+          <w:instrText xml:space="preserve"> PAGEREF _Toc74676006 \h </w:instrText>
         </w:r>
         <w:r>
           <w:rPr>
@@ -338,7 +391,7 @@
           <w:lang w:val="es-AR" w:eastAsia="es-AR"/>
         </w:rPr>
       </w:pPr>
-      <w:hyperlink w:anchor="_Toc74503836" w:history="1">
+      <w:hyperlink w:anchor="_Toc74676007" w:history="1">
         <w:r>
           <w:rPr>
             <w:rStyle w:val="Hipervnculo"/>
@@ -365,7 +418,7 @@
             <w:noProof/>
             <w:webHidden/>
           </w:rPr>
-          <w:instrText xml:space="preserve"> PAGEREF _Toc74503836 \h </w:instrText>
+          <w:instrText xml:space="preserve"> PAGEREF _Toc74676007 \h </w:instrText>
         </w:r>
         <w:r>
           <w:rPr>
@@ -409,7 +462,7 @@
           <w:lang w:val="es-AR" w:eastAsia="es-AR"/>
         </w:rPr>
       </w:pPr>
-      <w:hyperlink w:anchor="_Toc74503837" w:history="1">
+      <w:hyperlink w:anchor="_Toc74676008" w:history="1">
         <w:r>
           <w:rPr>
             <w:rStyle w:val="Hipervnculo"/>
@@ -451,7 +504,7 @@
             <w:noProof/>
             <w:webHidden/>
           </w:rPr>
-          <w:instrText xml:space="preserve"> PAGEREF _Toc74503837 \h </w:instrText>
+          <w:instrText xml:space="preserve"> PAGEREF _Toc74676008 \h </w:instrText>
         </w:r>
         <w:r>
           <w:rPr>
@@ -494,7 +547,7 @@
           <w:lang w:val="es-AR" w:eastAsia="es-AR"/>
         </w:rPr>
       </w:pPr>
-      <w:hyperlink w:anchor="_Toc74503838" w:history="1">
+      <w:hyperlink w:anchor="_Toc74676009" w:history="1">
         <w:r>
           <w:rPr>
             <w:rStyle w:val="Hipervnculo"/>
@@ -521,7 +574,7 @@
             <w:noProof/>
             <w:webHidden/>
           </w:rPr>
-          <w:instrText xml:space="preserve"> PAGEREF _Toc74503838 \h </w:instrText>
+          <w:instrText xml:space="preserve"> PAGEREF _Toc74676009 \h </w:instrText>
         </w:r>
         <w:r>
           <w:rPr>
@@ -564,7 +617,7 @@
           <w:lang w:val="es-AR" w:eastAsia="es-AR"/>
         </w:rPr>
       </w:pPr>
-      <w:hyperlink w:anchor="_Toc74503839" w:history="1">
+      <w:hyperlink w:anchor="_Toc74676010" w:history="1">
         <w:r>
           <w:rPr>
             <w:rStyle w:val="Hipervnculo"/>
@@ -591,7 +644,7 @@
             <w:noProof/>
             <w:webHidden/>
           </w:rPr>
-          <w:instrText xml:space="preserve"> PAGEREF _Toc74503839 \h </w:instrText>
+          <w:instrText xml:space="preserve"> PAGEREF _Toc74676010 \h </w:instrText>
         </w:r>
         <w:r>
           <w:rPr>
@@ -634,7 +687,7 @@
           <w:lang w:val="es-AR" w:eastAsia="es-AR"/>
         </w:rPr>
       </w:pPr>
-      <w:hyperlink w:anchor="_Toc74503840" w:history="1">
+      <w:hyperlink w:anchor="_Toc74676011" w:history="1">
         <w:r>
           <w:rPr>
             <w:rStyle w:val="Hipervnculo"/>
@@ -661,7 +714,7 @@
             <w:noProof/>
             <w:webHidden/>
           </w:rPr>
-          <w:instrText xml:space="preserve"> PAGEREF _Toc74503840 \h </w:instrText>
+          <w:instrText xml:space="preserve"> PAGEREF _Toc74676011 \h </w:instrText>
         </w:r>
         <w:r>
           <w:rPr>
@@ -704,7 +757,7 @@
           <w:lang w:val="es-AR" w:eastAsia="es-AR"/>
         </w:rPr>
       </w:pPr>
-      <w:hyperlink w:anchor="_Toc74503841" w:history="1">
+      <w:hyperlink w:anchor="_Toc74676012" w:history="1">
         <w:r>
           <w:rPr>
             <w:rStyle w:val="Hipervnculo"/>
@@ -731,7 +784,7 @@
             <w:noProof/>
             <w:webHidden/>
           </w:rPr>
-          <w:instrText xml:space="preserve"> PAGEREF _Toc74503841 \h </w:instrText>
+          <w:instrText xml:space="preserve"> PAGEREF _Toc74676012 \h </w:instrText>
         </w:r>
         <w:r>
           <w:rPr>
@@ -774,7 +827,7 @@
           <w:lang w:val="es-AR" w:eastAsia="es-AR"/>
         </w:rPr>
       </w:pPr>
-      <w:hyperlink w:anchor="_Toc74503842" w:history="1">
+      <w:hyperlink w:anchor="_Toc74676013" w:history="1">
         <w:r>
           <w:rPr>
             <w:rStyle w:val="Hipervnculo"/>
@@ -801,7 +854,7 @@
             <w:noProof/>
             <w:webHidden/>
           </w:rPr>
-          <w:instrText xml:space="preserve"> PAGEREF _Toc74503842 \h </w:instrText>
+          <w:instrText xml:space="preserve"> PAGEREF _Toc74676013 \h </w:instrText>
         </w:r>
         <w:r>
           <w:rPr>
@@ -844,7 +897,7 @@
           <w:lang w:val="es-AR" w:eastAsia="es-AR"/>
         </w:rPr>
       </w:pPr>
-      <w:hyperlink w:anchor="_Toc74503843" w:history="1">
+      <w:hyperlink w:anchor="_Toc74676014" w:history="1">
         <w:r>
           <w:rPr>
             <w:rStyle w:val="Hipervnculo"/>
@@ -871,7 +924,7 @@
             <w:noProof/>
             <w:webHidden/>
           </w:rPr>
-          <w:instrText xml:space="preserve"> PAGEREF _Toc74503843 \h </w:instrText>
+          <w:instrText xml:space="preserve"> PAGEREF _Toc74676014 \h </w:instrText>
         </w:r>
         <w:r>
           <w:rPr>
@@ -914,7 +967,7 @@
           <w:lang w:val="es-AR" w:eastAsia="es-AR"/>
         </w:rPr>
       </w:pPr>
-      <w:hyperlink w:anchor="_Toc74503844" w:history="1">
+      <w:hyperlink w:anchor="_Toc74676015" w:history="1">
         <w:r>
           <w:rPr>
             <w:rStyle w:val="Hipervnculo"/>
@@ -941,7 +994,7 @@
             <w:noProof/>
             <w:webHidden/>
           </w:rPr>
-          <w:instrText xml:space="preserve"> PAGEREF _Toc74503844 \h </w:instrText>
+          <w:instrText xml:space="preserve"> PAGEREF _Toc74676015 \h </w:instrText>
         </w:r>
         <w:r>
           <w:rPr>
@@ -984,7 +1037,7 @@
           <w:lang w:val="es-AR" w:eastAsia="es-AR"/>
         </w:rPr>
       </w:pPr>
-      <w:hyperlink w:anchor="_Toc74503845" w:history="1">
+      <w:hyperlink w:anchor="_Toc74676016" w:history="1">
         <w:r>
           <w:rPr>
             <w:rStyle w:val="Hipervnculo"/>
@@ -1011,7 +1064,7 @@
             <w:noProof/>
             <w:webHidden/>
           </w:rPr>
-          <w:instrText xml:space="preserve"> PAGEREF _Toc74503845 \h </w:instrText>
+          <w:instrText xml:space="preserve"> PAGEREF _Toc74676016 \h </w:instrText>
         </w:r>
         <w:r>
           <w:rPr>
@@ -1054,7 +1107,7 @@
           <w:lang w:val="es-AR" w:eastAsia="es-AR"/>
         </w:rPr>
       </w:pPr>
-      <w:hyperlink w:anchor="_Toc74503846" w:history="1">
+      <w:hyperlink w:anchor="_Toc74676017" w:history="1">
         <w:r>
           <w:rPr>
             <w:rStyle w:val="Hipervnculo"/>
@@ -1081,7 +1134,7 @@
             <w:noProof/>
             <w:webHidden/>
           </w:rPr>
-          <w:instrText xml:space="preserve"> PAGEREF _Toc74503846 \h </w:instrText>
+          <w:instrText xml:space="preserve"> PAGEREF _Toc74676017 \h </w:instrText>
         </w:r>
         <w:r>
           <w:rPr>
@@ -1124,7 +1177,7 @@
           <w:lang w:val="es-AR" w:eastAsia="es-AR"/>
         </w:rPr>
       </w:pPr>
-      <w:hyperlink w:anchor="_Toc74503847" w:history="1">
+      <w:hyperlink w:anchor="_Toc74676018" w:history="1">
         <w:r>
           <w:rPr>
             <w:rStyle w:val="Hipervnculo"/>
@@ -1151,7 +1204,7 @@
             <w:noProof/>
             <w:webHidden/>
           </w:rPr>
-          <w:instrText xml:space="preserve"> PAGEREF _Toc74503847 \h </w:instrText>
+          <w:instrText xml:space="preserve"> PAGEREF _Toc74676018 \h </w:instrText>
         </w:r>
         <w:r>
           <w:rPr>
@@ -1171,7 +1224,7 @@
             <w:noProof/>
             <w:webHidden/>
           </w:rPr>
-          <w:t>5</w:t>
+          <w:t>6</w:t>
         </w:r>
         <w:r>
           <w:rPr>
@@ -1194,7 +1247,7 @@
           <w:lang w:val="es-AR" w:eastAsia="es-AR"/>
         </w:rPr>
       </w:pPr>
-      <w:hyperlink w:anchor="_Toc74503848" w:history="1">
+      <w:hyperlink w:anchor="_Toc74676019" w:history="1">
         <w:r>
           <w:rPr>
             <w:rStyle w:val="Hipervnculo"/>
@@ -1221,7 +1274,7 @@
             <w:noProof/>
             <w:webHidden/>
           </w:rPr>
-          <w:instrText xml:space="preserve"> PAGEREF _Toc74503848 \h </w:instrText>
+          <w:instrText xml:space="preserve"> PAGEREF _Toc74676019 \h </w:instrText>
         </w:r>
         <w:r>
           <w:rPr>
@@ -1264,7 +1317,7 @@
           <w:lang w:val="es-AR" w:eastAsia="es-AR"/>
         </w:rPr>
       </w:pPr>
-      <w:hyperlink w:anchor="_Toc74503849" w:history="1">
+      <w:hyperlink w:anchor="_Toc74676020" w:history="1">
         <w:r>
           <w:rPr>
             <w:rStyle w:val="Hipervnculo"/>
@@ -1291,7 +1344,7 @@
             <w:noProof/>
             <w:webHidden/>
           </w:rPr>
-          <w:instrText xml:space="preserve"> PAGEREF _Toc74503849 \h </w:instrText>
+          <w:instrText xml:space="preserve"> PAGEREF _Toc74676020 \h </w:instrText>
         </w:r>
         <w:r>
           <w:rPr>
@@ -1334,7 +1387,7 @@
           <w:lang w:val="es-AR" w:eastAsia="es-AR"/>
         </w:rPr>
       </w:pPr>
-      <w:hyperlink w:anchor="_Toc74503850" w:history="1">
+      <w:hyperlink w:anchor="_Toc74676021" w:history="1">
         <w:r>
           <w:rPr>
             <w:rStyle w:val="Hipervnculo"/>
@@ -1361,7 +1414,7 @@
             <w:noProof/>
             <w:webHidden/>
           </w:rPr>
-          <w:instrText xml:space="preserve"> PAGEREF _Toc74503850 \h </w:instrText>
+          <w:instrText xml:space="preserve"> PAGEREF _Toc74676021 \h </w:instrText>
         </w:r>
         <w:r>
           <w:rPr>
@@ -1404,7 +1457,7 @@
           <w:lang w:val="es-AR" w:eastAsia="es-AR"/>
         </w:rPr>
       </w:pPr>
-      <w:hyperlink w:anchor="_Toc74503851" w:history="1">
+      <w:hyperlink w:anchor="_Toc74676022" w:history="1">
         <w:r>
           <w:rPr>
             <w:rStyle w:val="Hipervnculo"/>
@@ -1431,7 +1484,7 @@
             <w:noProof/>
             <w:webHidden/>
           </w:rPr>
-          <w:instrText xml:space="preserve"> PAGEREF _Toc74503851 \h </w:instrText>
+          <w:instrText xml:space="preserve"> PAGEREF _Toc74676022 \h </w:instrText>
         </w:r>
         <w:r>
           <w:rPr>
@@ -1474,7 +1527,7 @@
           <w:lang w:val="es-AR" w:eastAsia="es-AR"/>
         </w:rPr>
       </w:pPr>
-      <w:hyperlink w:anchor="_Toc74503852" w:history="1">
+      <w:hyperlink w:anchor="_Toc74676023" w:history="1">
         <w:r>
           <w:rPr>
             <w:rStyle w:val="Hipervnculo"/>
@@ -1501,7 +1554,7 @@
             <w:noProof/>
             <w:webHidden/>
           </w:rPr>
-          <w:instrText xml:space="preserve"> PAGEREF _Toc74503852 \h </w:instrText>
+          <w:instrText xml:space="preserve"> PAGEREF _Toc74676023 \h </w:instrText>
         </w:r>
         <w:r>
           <w:rPr>
@@ -1544,7 +1597,7 @@
           <w:lang w:val="es-AR" w:eastAsia="es-AR"/>
         </w:rPr>
       </w:pPr>
-      <w:hyperlink w:anchor="_Toc74503853" w:history="1">
+      <w:hyperlink w:anchor="_Toc74676024" w:history="1">
         <w:r>
           <w:rPr>
             <w:rStyle w:val="Hipervnculo"/>
@@ -1571,7 +1624,7 @@
             <w:noProof/>
             <w:webHidden/>
           </w:rPr>
-          <w:instrText xml:space="preserve"> PAGEREF _Toc74503853 \h </w:instrText>
+          <w:instrText xml:space="preserve"> PAGEREF _Toc74676024 \h </w:instrText>
         </w:r>
         <w:r>
           <w:rPr>
@@ -1614,7 +1667,7 @@
           <w:lang w:val="es-AR" w:eastAsia="es-AR"/>
         </w:rPr>
       </w:pPr>
-      <w:hyperlink w:anchor="_Toc74503854" w:history="1">
+      <w:hyperlink w:anchor="_Toc74676025" w:history="1">
         <w:r>
           <w:rPr>
             <w:rStyle w:val="Hipervnculo"/>
@@ -1641,7 +1694,7 @@
             <w:noProof/>
             <w:webHidden/>
           </w:rPr>
-          <w:instrText xml:space="preserve"> PAGEREF _Toc74503854 \h </w:instrText>
+          <w:instrText xml:space="preserve"> PAGEREF _Toc74676025 \h </w:instrText>
         </w:r>
         <w:r>
           <w:rPr>
@@ -1684,7 +1737,7 @@
           <w:lang w:val="es-AR" w:eastAsia="es-AR"/>
         </w:rPr>
       </w:pPr>
-      <w:hyperlink w:anchor="_Toc74503855" w:history="1">
+      <w:hyperlink w:anchor="_Toc74676026" w:history="1">
         <w:r>
           <w:rPr>
             <w:rStyle w:val="Hipervnculo"/>
@@ -1711,7 +1764,7 @@
             <w:noProof/>
             <w:webHidden/>
           </w:rPr>
-          <w:instrText xml:space="preserve"> PAGEREF _Toc74503855 \h </w:instrText>
+          <w:instrText xml:space="preserve"> PAGEREF _Toc74676026 \h </w:instrText>
         </w:r>
         <w:r>
           <w:rPr>
@@ -1754,7 +1807,7 @@
           <w:lang w:val="es-AR" w:eastAsia="es-AR"/>
         </w:rPr>
       </w:pPr>
-      <w:hyperlink w:anchor="_Toc74503856" w:history="1">
+      <w:hyperlink w:anchor="_Toc74676027" w:history="1">
         <w:r>
           <w:rPr>
             <w:rStyle w:val="Hipervnculo"/>
@@ -1781,7 +1834,7 @@
             <w:noProof/>
             <w:webHidden/>
           </w:rPr>
-          <w:instrText xml:space="preserve"> PAGEREF _Toc74503856 \h </w:instrText>
+          <w:instrText xml:space="preserve"> PAGEREF _Toc74676027 \h </w:instrText>
         </w:r>
         <w:r>
           <w:rPr>
@@ -1824,7 +1877,7 @@
           <w:lang w:val="es-AR" w:eastAsia="es-AR"/>
         </w:rPr>
       </w:pPr>
-      <w:hyperlink w:anchor="_Toc74503857" w:history="1">
+      <w:hyperlink w:anchor="_Toc74676028" w:history="1">
         <w:r>
           <w:rPr>
             <w:rStyle w:val="Hipervnculo"/>
@@ -1851,7 +1904,7 @@
             <w:noProof/>
             <w:webHidden/>
           </w:rPr>
-          <w:instrText xml:space="preserve"> PAGEREF _Toc74503857 \h </w:instrText>
+          <w:instrText xml:space="preserve"> PAGEREF _Toc74676028 \h </w:instrText>
         </w:r>
         <w:r>
           <w:rPr>
@@ -1894,7 +1947,7 @@
           <w:lang w:val="es-AR" w:eastAsia="es-AR"/>
         </w:rPr>
       </w:pPr>
-      <w:hyperlink w:anchor="_Toc74503858" w:history="1">
+      <w:hyperlink w:anchor="_Toc74676029" w:history="1">
         <w:r>
           <w:rPr>
             <w:rStyle w:val="Hipervnculo"/>
@@ -1921,7 +1974,7 @@
             <w:noProof/>
             <w:webHidden/>
           </w:rPr>
-          <w:instrText xml:space="preserve"> PAGEREF _Toc74503858 \h </w:instrText>
+          <w:instrText xml:space="preserve"> PAGEREF _Toc74676029 \h </w:instrText>
         </w:r>
         <w:r>
           <w:rPr>
@@ -1964,7 +2017,7 @@
           <w:lang w:val="es-AR" w:eastAsia="es-AR"/>
         </w:rPr>
       </w:pPr>
-      <w:hyperlink w:anchor="_Toc74503859" w:history="1">
+      <w:hyperlink w:anchor="_Toc74676030" w:history="1">
         <w:r>
           <w:rPr>
             <w:rStyle w:val="Hipervnculo"/>
@@ -1991,7 +2044,7 @@
             <w:noProof/>
             <w:webHidden/>
           </w:rPr>
-          <w:instrText xml:space="preserve"> PAGEREF _Toc74503859 \h </w:instrText>
+          <w:instrText xml:space="preserve"> PAGEREF _Toc74676030 \h </w:instrText>
         </w:r>
         <w:r>
           <w:rPr>
@@ -2034,7 +2087,7 @@
           <w:lang w:val="es-AR" w:eastAsia="es-AR"/>
         </w:rPr>
       </w:pPr>
-      <w:hyperlink w:anchor="_Toc74503860" w:history="1">
+      <w:hyperlink w:anchor="_Toc74676031" w:history="1">
         <w:r>
           <w:rPr>
             <w:rStyle w:val="Hipervnculo"/>
@@ -2061,7 +2114,7 @@
             <w:noProof/>
             <w:webHidden/>
           </w:rPr>
-          <w:instrText xml:space="preserve"> PAGEREF _Toc74503860 \h </w:instrText>
+          <w:instrText xml:space="preserve"> PAGEREF _Toc74676031 \h </w:instrText>
         </w:r>
         <w:r>
           <w:rPr>
@@ -2104,7 +2157,7 @@
           <w:lang w:val="es-AR" w:eastAsia="es-AR"/>
         </w:rPr>
       </w:pPr>
-      <w:hyperlink w:anchor="_Toc74503861" w:history="1">
+      <w:hyperlink w:anchor="_Toc74676032" w:history="1">
         <w:r>
           <w:rPr>
             <w:rStyle w:val="Hipervnculo"/>
@@ -2131,7 +2184,7 @@
             <w:noProof/>
             <w:webHidden/>
           </w:rPr>
-          <w:instrText xml:space="preserve"> PAGEREF _Toc74503861 \h </w:instrText>
+          <w:instrText xml:space="preserve"> PAGEREF _Toc74676032 \h </w:instrText>
         </w:r>
         <w:r>
           <w:rPr>
@@ -2174,7 +2227,7 @@
           <w:lang w:val="es-AR" w:eastAsia="es-AR"/>
         </w:rPr>
       </w:pPr>
-      <w:hyperlink w:anchor="_Toc74503862" w:history="1">
+      <w:hyperlink w:anchor="_Toc74676033" w:history="1">
         <w:r>
           <w:rPr>
             <w:rStyle w:val="Hipervnculo"/>
@@ -2201,7 +2254,7 @@
             <w:noProof/>
             <w:webHidden/>
           </w:rPr>
-          <w:instrText xml:space="preserve"> PAGEREF _Toc74503862 \h </w:instrText>
+          <w:instrText xml:space="preserve"> PAGEREF _Toc74676033 \h </w:instrText>
         </w:r>
         <w:r>
           <w:rPr>
@@ -2244,7 +2297,7 @@
           <w:lang w:val="es-AR" w:eastAsia="es-AR"/>
         </w:rPr>
       </w:pPr>
-      <w:hyperlink w:anchor="_Toc74503863" w:history="1">
+      <w:hyperlink w:anchor="_Toc74676034" w:history="1">
         <w:r>
           <w:rPr>
             <w:rStyle w:val="Hipervnculo"/>
@@ -2271,7 +2324,7 @@
             <w:noProof/>
             <w:webHidden/>
           </w:rPr>
-          <w:instrText xml:space="preserve"> PAGEREF _Toc74503863 \h </w:instrText>
+          <w:instrText xml:space="preserve"> PAGEREF _Toc74676034 \h </w:instrText>
         </w:r>
         <w:r>
           <w:rPr>
@@ -2314,7 +2367,7 @@
           <w:lang w:val="es-AR" w:eastAsia="es-AR"/>
         </w:rPr>
       </w:pPr>
-      <w:hyperlink w:anchor="_Toc74503864" w:history="1">
+      <w:hyperlink w:anchor="_Toc74676035" w:history="1">
         <w:r>
           <w:rPr>
             <w:rStyle w:val="Hipervnculo"/>
@@ -2341,7 +2394,7 @@
             <w:noProof/>
             <w:webHidden/>
           </w:rPr>
-          <w:instrText xml:space="preserve"> PAGEREF _Toc74503864 \h </w:instrText>
+          <w:instrText xml:space="preserve"> PAGEREF _Toc74676035 \h </w:instrText>
         </w:r>
         <w:r>
           <w:rPr>
@@ -2384,7 +2437,7 @@
           <w:lang w:val="es-AR" w:eastAsia="es-AR"/>
         </w:rPr>
       </w:pPr>
-      <w:hyperlink w:anchor="_Toc74503865" w:history="1">
+      <w:hyperlink w:anchor="_Toc74676036" w:history="1">
         <w:r>
           <w:rPr>
             <w:rStyle w:val="Hipervnculo"/>
@@ -2411,7 +2464,7 @@
             <w:noProof/>
             <w:webHidden/>
           </w:rPr>
-          <w:instrText xml:space="preserve"> PAGEREF _Toc74503865 \h </w:instrText>
+          <w:instrText xml:space="preserve"> PAGEREF _Toc74676036 \h </w:instrText>
         </w:r>
         <w:r>
           <w:rPr>
@@ -2454,7 +2507,7 @@
           <w:lang w:val="es-AR" w:eastAsia="es-AR"/>
         </w:rPr>
       </w:pPr>
-      <w:hyperlink w:anchor="_Toc74503866" w:history="1">
+      <w:hyperlink w:anchor="_Toc74676037" w:history="1">
         <w:r>
           <w:rPr>
             <w:rStyle w:val="Hipervnculo"/>
@@ -2481,7 +2534,7 @@
             <w:noProof/>
             <w:webHidden/>
           </w:rPr>
-          <w:instrText xml:space="preserve"> PAGEREF _Toc74503866 \h </w:instrText>
+          <w:instrText xml:space="preserve"> PAGEREF _Toc74676037 \h </w:instrText>
         </w:r>
         <w:r>
           <w:rPr>
@@ -2524,12 +2577,12 @@
           <w:lang w:val="es-AR" w:eastAsia="es-AR"/>
         </w:rPr>
       </w:pPr>
-      <w:hyperlink w:anchor="_Toc74503867" w:history="1">
+      <w:hyperlink w:anchor="_Toc74676038" w:history="1">
         <w:r>
           <w:rPr>
             <w:rStyle w:val="Hipervnculo"/>
             <w:noProof/>
-            <w:lang w:val="en-US"/>
+            <w:lang w:val="es-AR"/>
           </w:rPr>
           <w:t>Evaluación</w:t>
         </w:r>
@@ -2552,7 +2605,7 @@
             <w:noProof/>
             <w:webHidden/>
           </w:rPr>
-          <w:instrText xml:space="preserve"> PAGEREF _Toc74503867 \h </w:instrText>
+          <w:instrText xml:space="preserve"> PAGEREF _Toc74676038 \h </w:instrText>
         </w:r>
         <w:r>
           <w:rPr>
@@ -2592,7 +2645,7 @@
           <w:lang w:val="es-AR" w:eastAsia="es-AR"/>
         </w:rPr>
       </w:pPr>
-      <w:hyperlink w:anchor="_Toc74503868" w:history="1">
+      <w:hyperlink w:anchor="_Toc74676039" w:history="1">
         <w:r>
           <w:rPr>
             <w:rStyle w:val="Hipervnculo"/>
@@ -2615,7 +2668,7 @@
           <w:rPr>
             <w:webHidden/>
           </w:rPr>
-          <w:instrText xml:space="preserve"> PAGEREF _Toc74503868 \h </w:instrText>
+          <w:instrText xml:space="preserve"> PAGEREF _Toc74676039 \h </w:instrText>
         </w:r>
         <w:r>
           <w:rPr>
@@ -2651,7 +2704,7 @@
           <w:lang w:val="es-AR" w:eastAsia="es-AR"/>
         </w:rPr>
       </w:pPr>
-      <w:hyperlink w:anchor="_Toc74503869" w:history="1">
+      <w:hyperlink w:anchor="_Toc74676040" w:history="1">
         <w:r>
           <w:rPr>
             <w:rStyle w:val="Hipervnculo"/>
@@ -2674,7 +2727,7 @@
           <w:rPr>
             <w:webHidden/>
           </w:rPr>
-          <w:instrText xml:space="preserve"> PAGEREF _Toc74503869 \h </w:instrText>
+          <w:instrText xml:space="preserve"> PAGEREF _Toc74676040 \h </w:instrText>
         </w:r>
         <w:r>
           <w:rPr>
@@ -2713,7 +2766,7 @@
           <w:lang w:val="es-AR" w:eastAsia="es-AR"/>
         </w:rPr>
       </w:pPr>
-      <w:hyperlink w:anchor="_Toc74503870" w:history="1">
+      <w:hyperlink w:anchor="_Toc74676041" w:history="1">
         <w:r>
           <w:rPr>
             <w:rStyle w:val="Hipervnculo"/>
@@ -2740,7 +2793,7 @@
             <w:noProof/>
             <w:webHidden/>
           </w:rPr>
-          <w:instrText xml:space="preserve"> PAGEREF _Toc74503870 \h </w:instrText>
+          <w:instrText xml:space="preserve"> PAGEREF _Toc74676041 \h </w:instrText>
         </w:r>
         <w:r>
           <w:rPr>
@@ -2783,7 +2836,7 @@
           <w:lang w:val="es-AR" w:eastAsia="es-AR"/>
         </w:rPr>
       </w:pPr>
-      <w:hyperlink w:anchor="_Toc74503871" w:history="1">
+      <w:hyperlink w:anchor="_Toc74676042" w:history="1">
         <w:r>
           <w:rPr>
             <w:rStyle w:val="Hipervnculo"/>
@@ -2811,7 +2864,7 @@
             <w:noProof/>
             <w:webHidden/>
           </w:rPr>
-          <w:instrText xml:space="preserve"> PAGEREF _Toc74503871 \h </w:instrText>
+          <w:instrText xml:space="preserve"> PAGEREF _Toc74676042 \h </w:instrText>
         </w:r>
         <w:r>
           <w:rPr>
@@ -2854,7 +2907,7 @@
           <w:lang w:val="es-AR" w:eastAsia="es-AR"/>
         </w:rPr>
       </w:pPr>
-      <w:hyperlink w:anchor="_Toc74503872" w:history="1">
+      <w:hyperlink w:anchor="_Toc74676043" w:history="1">
         <w:r>
           <w:rPr>
             <w:rStyle w:val="Hipervnculo"/>
@@ -2881,7 +2934,7 @@
             <w:noProof/>
             <w:webHidden/>
           </w:rPr>
-          <w:instrText xml:space="preserve"> PAGEREF _Toc74503872 \h </w:instrText>
+          <w:instrText xml:space="preserve"> PAGEREF _Toc74676043 \h </w:instrText>
         </w:r>
         <w:r>
           <w:rPr>
@@ -2921,7 +2974,7 @@
           <w:lang w:val="es-AR" w:eastAsia="es-AR"/>
         </w:rPr>
       </w:pPr>
-      <w:hyperlink w:anchor="_Toc74503873" w:history="1">
+      <w:hyperlink w:anchor="_Toc74676044" w:history="1">
         <w:r>
           <w:rPr>
             <w:rStyle w:val="Hipervnculo"/>
@@ -2945,7 +2998,7 @@
           <w:rPr>
             <w:webHidden/>
           </w:rPr>
-          <w:instrText xml:space="preserve"> PAGEREF _Toc74503873 \h </w:instrText>
+          <w:instrText xml:space="preserve"> PAGEREF _Toc74676044 \h </w:instrText>
         </w:r>
         <w:r>
           <w:rPr>
@@ -2984,7 +3037,7 @@
           <w:lang w:val="es-AR" w:eastAsia="es-AR"/>
         </w:rPr>
       </w:pPr>
-      <w:hyperlink w:anchor="_Toc74503874" w:history="1">
+      <w:hyperlink w:anchor="_Toc74676045" w:history="1">
         <w:r>
           <w:rPr>
             <w:rStyle w:val="Hipervnculo"/>
@@ -3011,7 +3064,7 @@
             <w:noProof/>
             <w:webHidden/>
           </w:rPr>
-          <w:instrText xml:space="preserve"> PAGEREF _Toc74503874 \h </w:instrText>
+          <w:instrText xml:space="preserve"> PAGEREF _Toc74676045 \h </w:instrText>
         </w:r>
         <w:r>
           <w:rPr>
@@ -3054,7 +3107,7 @@
           <w:lang w:val="es-AR" w:eastAsia="es-AR"/>
         </w:rPr>
       </w:pPr>
-      <w:hyperlink w:anchor="_Toc74503875" w:history="1">
+      <w:hyperlink w:anchor="_Toc74676046" w:history="1">
         <w:r>
           <w:rPr>
             <w:rStyle w:val="Hipervnculo"/>
@@ -3081,7 +3134,7 @@
             <w:noProof/>
             <w:webHidden/>
           </w:rPr>
-          <w:instrText xml:space="preserve"> PAGEREF _Toc74503875 \h </w:instrText>
+          <w:instrText xml:space="preserve"> PAGEREF _Toc74676046 \h </w:instrText>
         </w:r>
         <w:r>
           <w:rPr>
@@ -3121,7 +3174,7 @@
           <w:lang w:val="es-AR" w:eastAsia="es-AR"/>
         </w:rPr>
       </w:pPr>
-      <w:hyperlink w:anchor="_Toc74503876" w:history="1">
+      <w:hyperlink w:anchor="_Toc74676047" w:history="1">
         <w:r>
           <w:rPr>
             <w:rStyle w:val="Hipervnculo"/>
@@ -3144,7 +3197,7 @@
           <w:rPr>
             <w:webHidden/>
           </w:rPr>
-          <w:instrText xml:space="preserve"> PAGEREF _Toc74503876 \h </w:instrText>
+          <w:instrText xml:space="preserve"> PAGEREF _Toc74676047 \h </w:instrText>
         </w:r>
         <w:r>
           <w:rPr>
@@ -3183,7 +3236,7 @@
           <w:lang w:val="es-AR" w:eastAsia="es-AR"/>
         </w:rPr>
       </w:pPr>
-      <w:hyperlink w:anchor="_Toc74503877" w:history="1">
+      <w:hyperlink w:anchor="_Toc74676048" w:history="1">
         <w:r>
           <w:rPr>
             <w:rStyle w:val="Hipervnculo"/>
@@ -3210,7 +3263,7 @@
             <w:noProof/>
             <w:webHidden/>
           </w:rPr>
-          <w:instrText xml:space="preserve"> PAGEREF _Toc74503877 \h </w:instrText>
+          <w:instrText xml:space="preserve"> PAGEREF _Toc74676048 \h </w:instrText>
         </w:r>
         <w:r>
           <w:rPr>
@@ -3253,7 +3306,7 @@
           <w:lang w:val="es-AR" w:eastAsia="es-AR"/>
         </w:rPr>
       </w:pPr>
-      <w:hyperlink w:anchor="_Toc74503878" w:history="1">
+      <w:hyperlink w:anchor="_Toc74676049" w:history="1">
         <w:r>
           <w:rPr>
             <w:rStyle w:val="Hipervnculo"/>
@@ -3280,7 +3333,7 @@
             <w:noProof/>
             <w:webHidden/>
           </w:rPr>
-          <w:instrText xml:space="preserve"> PAGEREF _Toc74503878 \h </w:instrText>
+          <w:instrText xml:space="preserve"> PAGEREF _Toc74676049 \h </w:instrText>
         </w:r>
         <w:r>
           <w:rPr>
@@ -3323,7 +3376,7 @@
           <w:lang w:val="es-AR" w:eastAsia="es-AR"/>
         </w:rPr>
       </w:pPr>
-      <w:hyperlink w:anchor="_Toc74503879" w:history="1">
+      <w:hyperlink w:anchor="_Toc74676050" w:history="1">
         <w:r>
           <w:rPr>
             <w:rStyle w:val="Hipervnculo"/>
@@ -3350,7 +3403,7 @@
             <w:noProof/>
             <w:webHidden/>
           </w:rPr>
-          <w:instrText xml:space="preserve"> PAGEREF _Toc74503879 \h </w:instrText>
+          <w:instrText xml:space="preserve"> PAGEREF _Toc74676050 \h </w:instrText>
         </w:r>
         <w:r>
           <w:rPr>
@@ -3383,6 +3436,146 @@
     </w:p>
     <w:p>
       <w:pPr>
+        <w:pStyle w:val="TDC2"/>
+        <w:tabs>
+          <w:tab w:val="right" w:leader="dot" w:pos="10456"/>
+        </w:tabs>
+        <w:rPr>
+          <w:rFonts w:eastAsiaTheme="minorEastAsia"/>
+          <w:noProof/>
+          <w:lang w:val="es-AR" w:eastAsia="es-AR"/>
+        </w:rPr>
+      </w:pPr>
+      <w:hyperlink w:anchor="_Toc74676051" w:history="1">
+        <w:r>
+          <w:rPr>
+            <w:rStyle w:val="Hipervnculo"/>
+            <w:noProof/>
+          </w:rPr>
+          <w:t>PRUEBA DE SEGURIDAD</w:t>
+        </w:r>
+        <w:r>
+          <w:rPr>
+            <w:noProof/>
+            <w:webHidden/>
+          </w:rPr>
+          <w:tab/>
+        </w:r>
+        <w:r>
+          <w:rPr>
+            <w:noProof/>
+            <w:webHidden/>
+          </w:rPr>
+          <w:fldChar w:fldCharType="begin"/>
+        </w:r>
+        <w:r>
+          <w:rPr>
+            <w:noProof/>
+            <w:webHidden/>
+          </w:rPr>
+          <w:instrText xml:space="preserve"> PAGEREF _Toc74676051 \h </w:instrText>
+        </w:r>
+        <w:r>
+          <w:rPr>
+            <w:noProof/>
+            <w:webHidden/>
+          </w:rPr>
+        </w:r>
+        <w:r>
+          <w:rPr>
+            <w:noProof/>
+            <w:webHidden/>
+          </w:rPr>
+          <w:fldChar w:fldCharType="separate"/>
+        </w:r>
+        <w:r>
+          <w:rPr>
+            <w:noProof/>
+            <w:webHidden/>
+          </w:rPr>
+          <w:t>22</w:t>
+        </w:r>
+        <w:r>
+          <w:rPr>
+            <w:noProof/>
+            <w:webHidden/>
+          </w:rPr>
+          <w:fldChar w:fldCharType="end"/>
+        </w:r>
+      </w:hyperlink>
+    </w:p>
+    <w:p>
+      <w:pPr>
+        <w:pStyle w:val="TDC2"/>
+        <w:tabs>
+          <w:tab w:val="right" w:leader="dot" w:pos="10456"/>
+        </w:tabs>
+        <w:rPr>
+          <w:rFonts w:eastAsiaTheme="minorEastAsia"/>
+          <w:noProof/>
+          <w:lang w:val="es-AR" w:eastAsia="es-AR"/>
+        </w:rPr>
+      </w:pPr>
+      <w:hyperlink w:anchor="_Toc74676052" w:history="1">
+        <w:r>
+          <w:rPr>
+            <w:rStyle w:val="Hipervnculo"/>
+            <w:noProof/>
+          </w:rPr>
+          <w:t>PRUEBA DE RENDIMIENTO</w:t>
+        </w:r>
+        <w:r>
+          <w:rPr>
+            <w:noProof/>
+            <w:webHidden/>
+          </w:rPr>
+          <w:tab/>
+        </w:r>
+        <w:r>
+          <w:rPr>
+            <w:noProof/>
+            <w:webHidden/>
+          </w:rPr>
+          <w:fldChar w:fldCharType="begin"/>
+        </w:r>
+        <w:r>
+          <w:rPr>
+            <w:noProof/>
+            <w:webHidden/>
+          </w:rPr>
+          <w:instrText xml:space="preserve"> PAGEREF _Toc74676052 \h </w:instrText>
+        </w:r>
+        <w:r>
+          <w:rPr>
+            <w:noProof/>
+            <w:webHidden/>
+          </w:rPr>
+        </w:r>
+        <w:r>
+          <w:rPr>
+            <w:noProof/>
+            <w:webHidden/>
+          </w:rPr>
+          <w:fldChar w:fldCharType="separate"/>
+        </w:r>
+        <w:r>
+          <w:rPr>
+            <w:noProof/>
+            <w:webHidden/>
+          </w:rPr>
+          <w:t>22</w:t>
+        </w:r>
+        <w:r>
+          <w:rPr>
+            <w:noProof/>
+            <w:webHidden/>
+          </w:rPr>
+          <w:fldChar w:fldCharType="end"/>
+        </w:r>
+      </w:hyperlink>
+    </w:p>
+    <w:p>
+      <w:pPr>
         <w:rPr>
           <w:rFonts w:ascii="Consolas" w:hAnsi="Consolas" w:cs="Consolas"/>
           <w:sz w:val="18"/>
@@ -3410,7 +3603,7 @@
       <w:pPr>
         <w:pStyle w:val="Ttulo1"/>
       </w:pPr>
-      <w:bookmarkStart w:id="0" w:name="_Toc74503832"/>
+      <w:bookmarkStart w:id="0" w:name="_Toc74676003"/>
       <w:r>
         <w:lastRenderedPageBreak/>
         <w:t>DESCRIPCION DEL PRODUCTO</w:t>
@@ -3437,7 +3630,7 @@
       <w:pPr>
         <w:pStyle w:val="Ttulo1"/>
       </w:pPr>
-      <w:bookmarkStart w:id="1" w:name="_Toc74503833"/>
+      <w:bookmarkStart w:id="1" w:name="_Toc74676004"/>
       <w:r>
         <w:t>MODELO DE CALIDAD</w:t>
       </w:r>
@@ -3458,7 +3651,7 @@
       <w:pPr>
         <w:pStyle w:val="Ttulo2"/>
       </w:pPr>
-      <w:bookmarkStart w:id="2" w:name="_Toc74503834"/>
+      <w:bookmarkStart w:id="2" w:name="_Toc74676005"/>
       <w:r>
         <w:t>Funcionalidad</w:t>
       </w:r>
@@ -3485,7 +3678,7 @@
           <w:numId w:val="6"/>
         </w:numPr>
       </w:pPr>
-      <w:bookmarkStart w:id="3" w:name="_Toc74503835"/>
+      <w:bookmarkStart w:id="3" w:name="_Toc74676006"/>
       <w:r>
         <w:t>Seguridad de Acceso</w:t>
       </w:r>
@@ -3536,9 +3729,9 @@
           <w:noProof/>
         </w:rPr>
         <w:drawing>
-          <wp:inline distT="0" distB="0" distL="0" distR="0" wp14:anchorId="203A6BB4" wp14:editId="7C42A5F0">
+          <wp:inline distT="0" distB="0" distL="0" distR="0" wp14:anchorId="203A6BB4" wp14:editId="1EB80446">
             <wp:extent cx="2686050" cy="781050"/>
-            <wp:effectExtent l="0" t="0" r="0" b="0"/>
+            <wp:effectExtent l="76200" t="76200" r="133350" b="133350"/>
             <wp:docPr id="8" name="Imagen 8"/>
             <wp:cNvGraphicFramePr>
               <a:graphicFrameLocks xmlns:a="http://schemas.openxmlformats.org/drawingml/2006/main" noChangeAspect="1"/>
@@ -3564,6 +3757,20 @@
                     <a:prstGeom prst="rect">
                       <a:avLst/>
                     </a:prstGeom>
+                    <a:ln w="38100" cap="sq">
+                      <a:solidFill>
+                        <a:srgbClr val="000000"/>
+                      </a:solidFill>
+                      <a:prstDash val="solid"/>
+                      <a:miter lim="800000"/>
+                    </a:ln>
+                    <a:effectLst>
+                      <a:outerShdw blurRad="50800" dist="38100" dir="2700000" algn="tl" rotWithShape="0">
+                        <a:srgbClr val="000000">
+                          <a:alpha val="43000"/>
+                        </a:srgbClr>
+                      </a:outerShdw>
+                    </a:effectLst>
                   </pic:spPr>
                 </pic:pic>
               </a:graphicData>
@@ -3642,9 +3849,9 @@
           <w:noProof/>
         </w:rPr>
         <w:drawing>
-          <wp:inline distT="0" distB="0" distL="0" distR="0" wp14:anchorId="6E718A69" wp14:editId="25ACB5B6">
+          <wp:inline distT="0" distB="0" distL="0" distR="0" wp14:anchorId="6E718A69" wp14:editId="775B0EAB">
             <wp:extent cx="3715285" cy="2520476"/>
-            <wp:effectExtent l="0" t="0" r="0" b="0"/>
+            <wp:effectExtent l="76200" t="76200" r="133350" b="127635"/>
             <wp:docPr id="10" name="Imagen 10"/>
             <wp:cNvGraphicFramePr>
               <a:graphicFrameLocks xmlns:a="http://schemas.openxmlformats.org/drawingml/2006/main" noChangeAspect="1"/>
@@ -3670,6 +3877,20 @@
                     <a:prstGeom prst="rect">
                       <a:avLst/>
                     </a:prstGeom>
+                    <a:ln w="38100" cap="sq">
+                      <a:solidFill>
+                        <a:srgbClr val="000000"/>
+                      </a:solidFill>
+                      <a:prstDash val="solid"/>
+                      <a:miter lim="800000"/>
+                    </a:ln>
+                    <a:effectLst>
+                      <a:outerShdw blurRad="50800" dist="38100" dir="2700000" algn="tl" rotWithShape="0">
+                        <a:srgbClr val="000000">
+                          <a:alpha val="43000"/>
+                        </a:srgbClr>
+                      </a:outerShdw>
+                    </a:effectLst>
                   </pic:spPr>
                 </pic:pic>
               </a:graphicData>
@@ -3745,7 +3966,7 @@
           <w:u w:val="single"/>
         </w:rPr>
       </w:pPr>
-      <w:bookmarkStart w:id="4" w:name="_Toc74503836"/>
+      <w:bookmarkStart w:id="4" w:name="_Toc74676007"/>
       <w:r>
         <w:t>Evaluación</w:t>
       </w:r>
@@ -3769,8 +3990,6 @@
         <w:t>Buena [2] Cumple con 2 características.</w:t>
       </w:r>
     </w:p>
-    <w:p/>
-    <w:p/>
     <w:p>
       <w:pPr>
         <w:pStyle w:val="Ttulo3"/>
@@ -3779,7 +3998,7 @@
           <w:numId w:val="6"/>
         </w:numPr>
       </w:pPr>
-      <w:bookmarkStart w:id="5" w:name="_Toc74503837"/>
+      <w:bookmarkStart w:id="5" w:name="_Toc74676008"/>
       <w:r>
         <w:lastRenderedPageBreak/>
         <w:t>Exactitud de los resultados</w:t>
@@ -3793,7 +4012,7 @@
       <w:pPr>
         <w:pStyle w:val="Ttulo3"/>
       </w:pPr>
-      <w:bookmarkStart w:id="6" w:name="_Toc74503838"/>
+      <w:bookmarkStart w:id="6" w:name="_Toc74676009"/>
       <w:r>
         <w:t>Evaluación</w:t>
       </w:r>
@@ -3837,9 +4056,9 @@
           <w:noProof/>
         </w:rPr>
         <w:drawing>
-          <wp:inline distT="0" distB="0" distL="0" distR="0" wp14:anchorId="6FCB4AF3" wp14:editId="0E09F7D6">
+          <wp:inline distT="0" distB="0" distL="0" distR="0" wp14:anchorId="6FCB4AF3" wp14:editId="60150408">
             <wp:extent cx="2954997" cy="1995642"/>
-            <wp:effectExtent l="0" t="0" r="0" b="5080"/>
+            <wp:effectExtent l="76200" t="76200" r="131445" b="138430"/>
             <wp:docPr id="25" name="Imagen 25"/>
             <wp:cNvGraphicFramePr>
               <a:graphicFrameLocks xmlns:a="http://schemas.openxmlformats.org/drawingml/2006/main" noChangeAspect="1"/>
@@ -3865,6 +4084,20 @@
                     <a:prstGeom prst="rect">
                       <a:avLst/>
                     </a:prstGeom>
+                    <a:ln w="38100" cap="sq">
+                      <a:solidFill>
+                        <a:srgbClr val="000000"/>
+                      </a:solidFill>
+                      <a:prstDash val="solid"/>
+                      <a:miter lim="800000"/>
+                    </a:ln>
+                    <a:effectLst>
+                      <a:outerShdw blurRad="50800" dist="38100" dir="2700000" algn="tl" rotWithShape="0">
+                        <a:srgbClr val="000000">
+                          <a:alpha val="43000"/>
+                        </a:srgbClr>
+                      </a:outerShdw>
+                    </a:effectLst>
                   </pic:spPr>
                 </pic:pic>
               </a:graphicData>
@@ -3937,7 +4170,7 @@
       <w:pPr>
         <w:pStyle w:val="Ttulo2"/>
       </w:pPr>
-      <w:bookmarkStart w:id="7" w:name="_Toc74503839"/>
+      <w:bookmarkStart w:id="7" w:name="_Toc74676010"/>
       <w:r>
         <w:t>EFICIENCIA</w:t>
       </w:r>
@@ -3947,7 +4180,7 @@
       <w:pPr>
         <w:pStyle w:val="Ttulo3"/>
       </w:pPr>
-      <w:bookmarkStart w:id="8" w:name="_Toc74503840"/>
+      <w:bookmarkStart w:id="8" w:name="_Toc74676011"/>
       <w:r>
         <w:t>Utilización de recursos</w:t>
       </w:r>
@@ -3968,9 +4201,9 @@
           <w:noProof/>
         </w:rPr>
         <w:drawing>
-          <wp:inline distT="0" distB="0" distL="0" distR="0" wp14:anchorId="73879767" wp14:editId="3E675191">
-            <wp:extent cx="3315304" cy="2397027"/>
-            <wp:effectExtent l="0" t="0" r="0" b="3810"/>
+          <wp:inline distT="0" distB="0" distL="0" distR="0" wp14:anchorId="73879767" wp14:editId="1E44367D">
+            <wp:extent cx="3248807" cy="2348948"/>
+            <wp:effectExtent l="76200" t="76200" r="142240" b="127635"/>
             <wp:docPr id="27" name="Imagen 27"/>
             <wp:cNvGraphicFramePr>
               <a:graphicFrameLocks xmlns:a="http://schemas.openxmlformats.org/drawingml/2006/main" noChangeAspect="1"/>
@@ -3998,15 +4231,25 @@
                   <pic:spPr bwMode="auto">
                     <a:xfrm>
                       <a:off x="0" y="0"/>
-                      <a:ext cx="3322792" cy="2402441"/>
+                      <a:ext cx="3272563" cy="2366124"/>
                     </a:xfrm>
                     <a:prstGeom prst="rect">
                       <a:avLst/>
                     </a:prstGeom>
-                    <a:noFill/>
-                    <a:ln>
-                      <a:noFill/>
+                    <a:ln w="38100" cap="sq">
+                      <a:solidFill>
+                        <a:srgbClr val="000000"/>
+                      </a:solidFill>
+                      <a:prstDash val="solid"/>
+                      <a:miter lim="800000"/>
                     </a:ln>
+                    <a:effectLst>
+                      <a:outerShdw blurRad="50800" dist="38100" dir="2700000" algn="tl" rotWithShape="0">
+                        <a:srgbClr val="000000">
+                          <a:alpha val="43000"/>
+                        </a:srgbClr>
+                      </a:outerShdw>
+                    </a:effectLst>
                     <a:extLst>
                       <a:ext uri="{53640926-AAD7-44D8-BBD7-CCE9431645EC}">
                         <a14:shadowObscured xmlns:a14="http://schemas.microsoft.com/office/drawing/2010/main"/>
@@ -4089,7 +4332,7 @@
       <w:pPr>
         <w:pStyle w:val="Ttulo3"/>
       </w:pPr>
-      <w:bookmarkStart w:id="9" w:name="_Toc74503841"/>
+      <w:bookmarkStart w:id="9" w:name="_Toc74676012"/>
       <w:r>
         <w:t>Evaluación</w:t>
       </w:r>
@@ -4116,12 +4359,11 @@
         <w:t>Buena [0;10] 10% o menos de uso de procesador.</w:t>
       </w:r>
     </w:p>
-    <w:p/>
     <w:p>
       <w:pPr>
         <w:pStyle w:val="Ttulo3"/>
       </w:pPr>
-      <w:bookmarkStart w:id="10" w:name="_Toc74503842"/>
+      <w:bookmarkStart w:id="10" w:name="_Toc74676013"/>
       <w:r>
         <w:lastRenderedPageBreak/>
         <w:t>Comportamiento frente al tiempo</w:t>
@@ -4161,7 +4403,7 @@
       <w:pPr>
         <w:pStyle w:val="Ttulo3"/>
       </w:pPr>
-      <w:bookmarkStart w:id="11" w:name="_Toc74503843"/>
+      <w:bookmarkStart w:id="11" w:name="_Toc74676014"/>
       <w:r>
         <w:t>Evaluación</w:t>
       </w:r>
@@ -4195,7 +4437,7 @@
       <w:pPr>
         <w:pStyle w:val="Ttulo2"/>
       </w:pPr>
-      <w:bookmarkStart w:id="12" w:name="_Toc74503844"/>
+      <w:bookmarkStart w:id="12" w:name="_Toc74676015"/>
       <w:r>
         <w:t>FIABILIDAD</w:t>
       </w:r>
@@ -4210,7 +4452,7 @@
       <w:pPr>
         <w:pStyle w:val="Ttulo3"/>
       </w:pPr>
-      <w:bookmarkStart w:id="13" w:name="_Toc74503845"/>
+      <w:bookmarkStart w:id="13" w:name="_Toc74676016"/>
       <w:r>
         <w:t xml:space="preserve">Capacidad de </w:t>
       </w:r>
@@ -4261,9 +4503,9 @@
           <w:noProof/>
         </w:rPr>
         <w:drawing>
-          <wp:inline distT="0" distB="0" distL="0" distR="0" wp14:anchorId="0EFB6794" wp14:editId="4430FA0A">
+          <wp:inline distT="0" distB="0" distL="0" distR="0" wp14:anchorId="0EFB6794" wp14:editId="7A693BD2">
             <wp:extent cx="5964701" cy="1046359"/>
-            <wp:effectExtent l="0" t="0" r="0" b="1905"/>
+            <wp:effectExtent l="76200" t="76200" r="131445" b="135255"/>
             <wp:docPr id="28" name="Imagen 28"/>
             <wp:cNvGraphicFramePr>
               <a:graphicFrameLocks xmlns:a="http://schemas.openxmlformats.org/drawingml/2006/main" noChangeAspect="1"/>
@@ -4289,6 +4531,20 @@
                     <a:prstGeom prst="rect">
                       <a:avLst/>
                     </a:prstGeom>
+                    <a:ln w="38100" cap="sq">
+                      <a:solidFill>
+                        <a:srgbClr val="000000"/>
+                      </a:solidFill>
+                      <a:prstDash val="solid"/>
+                      <a:miter lim="800000"/>
+                    </a:ln>
+                    <a:effectLst>
+                      <a:outerShdw blurRad="50800" dist="38100" dir="2700000" algn="tl" rotWithShape="0">
+                        <a:srgbClr val="000000">
+                          <a:alpha val="43000"/>
+                        </a:srgbClr>
+                      </a:outerShdw>
+                    </a:effectLst>
                   </pic:spPr>
                 </pic:pic>
               </a:graphicData>
@@ -4368,9 +4624,9 @@
           <w:noProof/>
         </w:rPr>
         <w:drawing>
-          <wp:inline distT="0" distB="0" distL="0" distR="0" wp14:anchorId="714FAA36" wp14:editId="72DB53A1">
+          <wp:inline distT="0" distB="0" distL="0" distR="0" wp14:anchorId="714FAA36" wp14:editId="4234D9EC">
             <wp:extent cx="5922498" cy="1038955"/>
-            <wp:effectExtent l="0" t="0" r="2540" b="8890"/>
+            <wp:effectExtent l="76200" t="76200" r="135890" b="142240"/>
             <wp:docPr id="29" name="Imagen 29"/>
             <wp:cNvGraphicFramePr>
               <a:graphicFrameLocks xmlns:a="http://schemas.openxmlformats.org/drawingml/2006/main" noChangeAspect="1"/>
@@ -4396,6 +4652,20 @@
                     <a:prstGeom prst="rect">
                       <a:avLst/>
                     </a:prstGeom>
+                    <a:ln w="38100" cap="sq">
+                      <a:solidFill>
+                        <a:srgbClr val="000000"/>
+                      </a:solidFill>
+                      <a:prstDash val="solid"/>
+                      <a:miter lim="800000"/>
+                    </a:ln>
+                    <a:effectLst>
+                      <a:outerShdw blurRad="50800" dist="38100" dir="2700000" algn="tl" rotWithShape="0">
+                        <a:srgbClr val="000000">
+                          <a:alpha val="43000"/>
+                        </a:srgbClr>
+                      </a:outerShdw>
+                    </a:effectLst>
                   </pic:spPr>
                 </pic:pic>
               </a:graphicData>
@@ -4495,7 +4765,7 @@
       <w:pPr>
         <w:pStyle w:val="Ttulo3"/>
       </w:pPr>
-      <w:bookmarkStart w:id="14" w:name="_Toc74503846"/>
+      <w:bookmarkStart w:id="14" w:name="_Toc74676017"/>
       <w:r>
         <w:t>Evaluación</w:t>
       </w:r>
@@ -4524,13 +4794,19 @@
       <w:r>
         <w:t>Buena [2] Cumple con 2 características</w:t>
       </w:r>
+      <w:bookmarkStart w:id="15" w:name="_Toc74676018"/>
+    </w:p>
+    <w:p>
+      <w:r>
+        <w:br w:type="page"/>
+      </w:r>
     </w:p>
     <w:p>
       <w:pPr>
         <w:pStyle w:val="Ttulo3"/>
       </w:pPr>
-      <w:bookmarkStart w:id="15" w:name="_Toc74503847"/>
-      <w:r>
+      <w:r>
+        <w:lastRenderedPageBreak/>
         <w:t>Tolerancia a fallos</w:t>
       </w:r>
       <w:bookmarkEnd w:id="15"/>
@@ -4572,11 +4848,10 @@
         <w:rPr>
           <w:noProof/>
         </w:rPr>
-        <w:lastRenderedPageBreak/>
         <w:drawing>
-          <wp:inline distT="0" distB="0" distL="0" distR="0" wp14:anchorId="07E759FE" wp14:editId="037164CD">
+          <wp:inline distT="0" distB="0" distL="0" distR="0" wp14:anchorId="07E759FE" wp14:editId="6367DD0F">
             <wp:extent cx="4199142" cy="1985993"/>
-            <wp:effectExtent l="0" t="0" r="0" b="0"/>
+            <wp:effectExtent l="76200" t="76200" r="125730" b="128905"/>
             <wp:docPr id="30" name="Imagen 30"/>
             <wp:cNvGraphicFramePr>
               <a:graphicFrameLocks xmlns:a="http://schemas.openxmlformats.org/drawingml/2006/main" noChangeAspect="1"/>
@@ -4602,6 +4877,20 @@
                     <a:prstGeom prst="rect">
                       <a:avLst/>
                     </a:prstGeom>
+                    <a:ln w="38100" cap="sq">
+                      <a:solidFill>
+                        <a:srgbClr val="000000"/>
+                      </a:solidFill>
+                      <a:prstDash val="solid"/>
+                      <a:miter lim="800000"/>
+                    </a:ln>
+                    <a:effectLst>
+                      <a:outerShdw blurRad="50800" dist="38100" dir="2700000" algn="tl" rotWithShape="0">
+                        <a:srgbClr val="000000">
+                          <a:alpha val="43000"/>
+                        </a:srgbClr>
+                      </a:outerShdw>
+                    </a:effectLst>
                   </pic:spPr>
                 </pic:pic>
               </a:graphicData>
@@ -4681,9 +4970,9 @@
           <w:noProof/>
         </w:rPr>
         <w:drawing>
-          <wp:inline distT="0" distB="0" distL="0" distR="0" wp14:anchorId="6FD4B92D" wp14:editId="48BD9573">
+          <wp:inline distT="0" distB="0" distL="0" distR="0" wp14:anchorId="6FD4B92D" wp14:editId="22FE0DD6">
             <wp:extent cx="3782304" cy="2549491"/>
-            <wp:effectExtent l="0" t="0" r="0" b="3810"/>
+            <wp:effectExtent l="76200" t="76200" r="123190" b="137160"/>
             <wp:docPr id="31" name="Imagen 31"/>
             <wp:cNvGraphicFramePr>
               <a:graphicFrameLocks xmlns:a="http://schemas.openxmlformats.org/drawingml/2006/main" noChangeAspect="1"/>
@@ -4709,6 +4998,20 @@
                     <a:prstGeom prst="rect">
                       <a:avLst/>
                     </a:prstGeom>
+                    <a:ln w="38100" cap="sq">
+                      <a:solidFill>
+                        <a:srgbClr val="000000"/>
+                      </a:solidFill>
+                      <a:prstDash val="solid"/>
+                      <a:miter lim="800000"/>
+                    </a:ln>
+                    <a:effectLst>
+                      <a:outerShdw blurRad="50800" dist="38100" dir="2700000" algn="tl" rotWithShape="0">
+                        <a:srgbClr val="000000">
+                          <a:alpha val="43000"/>
+                        </a:srgbClr>
+                      </a:outerShdw>
+                    </a:effectLst>
                   </pic:spPr>
                 </pic:pic>
               </a:graphicData>
@@ -4820,7 +5123,7 @@
       <w:pPr>
         <w:pStyle w:val="Ttulo3"/>
       </w:pPr>
-      <w:bookmarkStart w:id="16" w:name="_Toc74503848"/>
+      <w:bookmarkStart w:id="16" w:name="_Toc74676019"/>
       <w:r>
         <w:t>Evaluación</w:t>
       </w:r>
@@ -4854,7 +5157,7 @@
       <w:pPr>
         <w:pStyle w:val="Ttulo2"/>
       </w:pPr>
-      <w:bookmarkStart w:id="17" w:name="_Toc74503849"/>
+      <w:bookmarkStart w:id="17" w:name="_Toc74676020"/>
       <w:r>
         <w:t>MANTENIBILIDAD</w:t>
       </w:r>
@@ -4864,7 +5167,7 @@
       <w:pPr>
         <w:pStyle w:val="Ttulo3"/>
       </w:pPr>
-      <w:bookmarkStart w:id="18" w:name="_Toc74503850"/>
+      <w:bookmarkStart w:id="18" w:name="_Toc74676021"/>
       <w:r>
         <w:t>Capacidad del código para ser analizado</w:t>
       </w:r>
@@ -4887,13 +5190,13 @@
         <mc:AlternateContent>
           <mc:Choice Requires="wps">
             <w:drawing>
-              <wp:anchor distT="0" distB="0" distL="114300" distR="114300" simplePos="0" relativeHeight="251658239" behindDoc="0" locked="0" layoutInCell="1" allowOverlap="1" wp14:anchorId="6CF76E1D" wp14:editId="72B69739">
+              <wp:anchor distT="0" distB="0" distL="114300" distR="114300" simplePos="0" relativeHeight="251658239" behindDoc="0" locked="0" layoutInCell="1" allowOverlap="1" wp14:anchorId="6CF76E1D" wp14:editId="42FE1CF4">
                 <wp:simplePos x="0" y="0"/>
-                <wp:positionH relativeFrom="column">
-                  <wp:posOffset>2243797</wp:posOffset>
+                <wp:positionH relativeFrom="margin">
+                  <wp:align>center</wp:align>
                 </wp:positionH>
                 <wp:positionV relativeFrom="paragraph">
-                  <wp:posOffset>1924148</wp:posOffset>
+                  <wp:posOffset>2011514</wp:posOffset>
                 </wp:positionV>
                 <wp:extent cx="2089052" cy="203981"/>
                 <wp:effectExtent l="0" t="0" r="26035" b="24765"/>
@@ -4942,7 +5245,9 @@
           </mc:Choice>
           <mc:Fallback>
             <w:pict>
-              <v:rect w14:anchorId="711114F4" id="Rectángulo 35" o:spid="_x0000_s1026" style="position:absolute;margin-left:176.7pt;margin-top:151.5pt;width:164.5pt;height:16.05pt;z-index:251658239;visibility:visible;mso-wrap-style:square;mso-wrap-distance-left:9pt;mso-wrap-distance-top:0;mso-wrap-distance-right:9pt;mso-wrap-distance-bottom:0;mso-position-horizontal:absolute;mso-position-horizontal-relative:text;mso-position-vertical:absolute;mso-position-vertical-relative:text;v-text-anchor:middle" o:gfxdata="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" filled="f" strokecolor="#ed7d31 [3205]" strokeweight="1pt"/>
+              <v:rect w14:anchorId="1CE0EF63" id="Rectángulo 35" o:spid="_x0000_s1026" style="position:absolute;margin-left:0;margin-top:158.4pt;width:164.5pt;height:16.05pt;z-index:251658239;visibility:visible;mso-wrap-style:square;mso-wrap-distance-left:9pt;mso-wrap-distance-top:0;mso-wrap-distance-right:9pt;mso-wrap-distance-bottom:0;mso-position-horizontal:center;mso-position-horizontal-relative:margin;mso-position-vertical:absolute;mso-position-vertical-relative:text;v-text-anchor:middle" o:gfxdata="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" filled="f" strokecolor="#ed7d31 [3205]" strokeweight="1pt">
+                <w10:wrap anchorx="margin"/>
+              </v:rect>
             </w:pict>
           </mc:Fallback>
         </mc:AlternateContent>
@@ -4952,9 +5257,9 @@
           <w:noProof/>
         </w:rPr>
         <w:drawing>
-          <wp:inline distT="0" distB="0" distL="0" distR="0" wp14:anchorId="611A11CA" wp14:editId="479CF454">
+          <wp:inline distT="0" distB="0" distL="0" distR="0" wp14:anchorId="611A11CA" wp14:editId="2B6556FA">
             <wp:extent cx="2264898" cy="2179860"/>
-            <wp:effectExtent l="0" t="0" r="2540" b="0"/>
+            <wp:effectExtent l="76200" t="76200" r="135890" b="125730"/>
             <wp:docPr id="34" name="Imagen 34"/>
             <wp:cNvGraphicFramePr>
               <a:graphicFrameLocks xmlns:a="http://schemas.openxmlformats.org/drawingml/2006/main" noChangeAspect="1"/>
@@ -4979,9 +5284,20 @@
                     <a:prstGeom prst="rect">
                       <a:avLst/>
                     </a:prstGeom>
-                    <a:ln>
-                      <a:noFill/>
+                    <a:ln w="38100" cap="sq">
+                      <a:solidFill>
+                        <a:srgbClr val="000000"/>
+                      </a:solidFill>
+                      <a:prstDash val="solid"/>
+                      <a:miter lim="800000"/>
                     </a:ln>
+                    <a:effectLst>
+                      <a:outerShdw blurRad="50800" dist="38100" dir="2700000" algn="tl" rotWithShape="0">
+                        <a:srgbClr val="000000">
+                          <a:alpha val="43000"/>
+                        </a:srgbClr>
+                      </a:outerShdw>
+                    </a:effectLst>
                     <a:extLst>
                       <a:ext uri="{53640926-AAD7-44D8-BBD7-CCE9431645EC}">
                         <a14:shadowObscured xmlns:a14="http://schemas.microsoft.com/office/drawing/2010/main"/>
@@ -5082,7 +5398,7 @@
       <w:pPr>
         <w:pStyle w:val="Ttulo3"/>
       </w:pPr>
-      <w:bookmarkStart w:id="19" w:name="_Toc74503851"/>
+      <w:bookmarkStart w:id="19" w:name="_Toc74676022"/>
       <w:r>
         <w:t>Evaluación</w:t>
       </w:r>
@@ -5110,7 +5426,7 @@
       <w:pPr>
         <w:pStyle w:val="Ttulo3"/>
       </w:pPr>
-      <w:bookmarkStart w:id="20" w:name="_Toc74503852"/>
+      <w:bookmarkStart w:id="20" w:name="_Toc74676023"/>
       <w:r>
         <w:t>Capacidad del código para ser cambiado</w:t>
       </w:r>
@@ -5141,13 +5457,13 @@
         <mc:AlternateContent>
           <mc:Choice Requires="wps">
             <w:drawing>
-              <wp:anchor distT="0" distB="0" distL="114300" distR="114300" simplePos="0" relativeHeight="251681792" behindDoc="0" locked="0" layoutInCell="1" allowOverlap="1" wp14:anchorId="54A96599" wp14:editId="5E2D4C6D">
+              <wp:anchor distT="0" distB="0" distL="114300" distR="114300" simplePos="0" relativeHeight="251681792" behindDoc="0" locked="0" layoutInCell="1" allowOverlap="1" wp14:anchorId="54A96599" wp14:editId="77B9D99F">
                 <wp:simplePos x="0" y="0"/>
                 <wp:positionH relativeFrom="column">
-                  <wp:posOffset>2264898</wp:posOffset>
+                  <wp:posOffset>2264410</wp:posOffset>
                 </wp:positionH>
                 <wp:positionV relativeFrom="paragraph">
-                  <wp:posOffset>389646</wp:posOffset>
+                  <wp:posOffset>452865</wp:posOffset>
                 </wp:positionV>
                 <wp:extent cx="1779564" cy="196947"/>
                 <wp:effectExtent l="0" t="0" r="11430" b="12700"/>
@@ -5196,7 +5512,7 @@
           </mc:Choice>
           <mc:Fallback>
             <w:pict>
-              <v:rect w14:anchorId="757AAF74" id="Rectángulo 37" o:spid="_x0000_s1026" style="position:absolute;margin-left:178.35pt;margin-top:30.7pt;width:140.1pt;height:15.5pt;z-index:251681792;visibility:visible;mso-wrap-style:square;mso-wrap-distance-left:9pt;mso-wrap-distance-top:0;mso-wrap-distance-right:9pt;mso-wrap-distance-bottom:0;mso-position-horizontal:absolute;mso-position-horizontal-relative:text;mso-position-vertical:absolute;mso-position-vertical-relative:text;v-text-anchor:middle" o:gfxdata="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" filled="f" strokecolor="#ed7d31 [3205]" strokeweight="1pt"/>
+              <v:rect w14:anchorId="44E8FCEF" id="Rectángulo 37" o:spid="_x0000_s1026" style="position:absolute;margin-left:178.3pt;margin-top:35.65pt;width:140.1pt;height:15.5pt;z-index:251681792;visibility:visible;mso-wrap-style:square;mso-wrap-distance-left:9pt;mso-wrap-distance-top:0;mso-wrap-distance-right:9pt;mso-wrap-distance-bottom:0;mso-position-horizontal:absolute;mso-position-horizontal-relative:text;mso-position-vertical:absolute;mso-position-vertical-relative:text;v-text-anchor:middle" o:gfxdata="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" filled="f" strokecolor="#ed7d31 [3205]" strokeweight="1pt"/>
             </w:pict>
           </mc:Fallback>
         </mc:AlternateContent>
@@ -5206,9 +5522,9 @@
           <w:noProof/>
         </w:rPr>
         <w:drawing>
-          <wp:inline distT="0" distB="0" distL="0" distR="0" wp14:anchorId="0BF7CA0F" wp14:editId="3C0F4A49">
+          <wp:inline distT="0" distB="0" distL="0" distR="0" wp14:anchorId="0BF7CA0F" wp14:editId="3C8511BA">
             <wp:extent cx="2264898" cy="2179860"/>
-            <wp:effectExtent l="0" t="0" r="2540" b="0"/>
+            <wp:effectExtent l="76200" t="76200" r="135890" b="125730"/>
             <wp:docPr id="36" name="Imagen 36"/>
             <wp:cNvGraphicFramePr>
               <a:graphicFrameLocks xmlns:a="http://schemas.openxmlformats.org/drawingml/2006/main" noChangeAspect="1"/>
@@ -5233,9 +5549,20 @@
                     <a:prstGeom prst="rect">
                       <a:avLst/>
                     </a:prstGeom>
-                    <a:ln>
-                      <a:noFill/>
+                    <a:ln w="38100" cap="sq">
+                      <a:solidFill>
+                        <a:srgbClr val="000000"/>
+                      </a:solidFill>
+                      <a:prstDash val="solid"/>
+                      <a:miter lim="800000"/>
                     </a:ln>
+                    <a:effectLst>
+                      <a:outerShdw blurRad="50800" dist="38100" dir="2700000" algn="tl" rotWithShape="0">
+                        <a:srgbClr val="000000">
+                          <a:alpha val="43000"/>
+                        </a:srgbClr>
+                      </a:outerShdw>
+                    </a:effectLst>
                     <a:extLst>
                       <a:ext uri="{53640926-AAD7-44D8-BBD7-CCE9431645EC}">
                         <a14:shadowObscured xmlns:a14="http://schemas.microsoft.com/office/drawing/2010/main"/>
@@ -5322,7 +5649,7 @@
       <w:pPr>
         <w:pStyle w:val="Ttulo3"/>
       </w:pPr>
-      <w:bookmarkStart w:id="21" w:name="_Toc74503853"/>
+      <w:bookmarkStart w:id="21" w:name="_Toc74676024"/>
       <w:r>
         <w:t>Evaluación</w:t>
       </w:r>
@@ -5390,7 +5717,7 @@
       <w:pPr>
         <w:pStyle w:val="Ttulo3"/>
       </w:pPr>
-      <w:bookmarkStart w:id="22" w:name="_Toc74503854"/>
+      <w:bookmarkStart w:id="22" w:name="_Toc74676025"/>
       <w:r>
         <w:lastRenderedPageBreak/>
         <w:t>Estabilidad</w:t>
@@ -5414,7 +5741,7 @@
       <w:pPr>
         <w:pStyle w:val="Ttulo3"/>
       </w:pPr>
-      <w:bookmarkStart w:id="23" w:name="_Toc74503855"/>
+      <w:bookmarkStart w:id="23" w:name="_Toc74676026"/>
       <w:r>
         <w:t>Evaluación</w:t>
       </w:r>
@@ -5465,7 +5792,7 @@
       <w:pPr>
         <w:pStyle w:val="Ttulo2"/>
       </w:pPr>
-      <w:bookmarkStart w:id="24" w:name="_Toc74503856"/>
+      <w:bookmarkStart w:id="24" w:name="_Toc74676027"/>
       <w:r>
         <w:t>USABILIDAD</w:t>
       </w:r>
@@ -5475,7 +5802,7 @@
       <w:pPr>
         <w:pStyle w:val="Ttulo3"/>
       </w:pPr>
-      <w:bookmarkStart w:id="25" w:name="_Toc74503857"/>
+      <w:bookmarkStart w:id="25" w:name="_Toc74676028"/>
       <w:r>
         <w:t>Capacidad de ser entendido</w:t>
       </w:r>
@@ -5615,9 +5942,9 @@
           <w:noProof/>
         </w:rPr>
         <w:drawing>
-          <wp:inline distT="0" distB="0" distL="0" distR="0" wp14:anchorId="733B79E8" wp14:editId="0C19A7EC">
+          <wp:inline distT="0" distB="0" distL="0" distR="0" wp14:anchorId="733B79E8" wp14:editId="22780077">
             <wp:extent cx="2771159" cy="1878037"/>
-            <wp:effectExtent l="0" t="0" r="0" b="8255"/>
+            <wp:effectExtent l="76200" t="76200" r="124460" b="141605"/>
             <wp:docPr id="39" name="Imagen 39"/>
             <wp:cNvGraphicFramePr>
               <a:graphicFrameLocks xmlns:a="http://schemas.openxmlformats.org/drawingml/2006/main" noChangeAspect="1"/>
@@ -5652,10 +5979,20 @@
                     <a:prstGeom prst="rect">
                       <a:avLst/>
                     </a:prstGeom>
-                    <a:noFill/>
-                    <a:ln>
-                      <a:noFill/>
+                    <a:ln w="38100" cap="sq">
+                      <a:solidFill>
+                        <a:srgbClr val="000000"/>
+                      </a:solidFill>
+                      <a:prstDash val="solid"/>
+                      <a:miter lim="800000"/>
                     </a:ln>
+                    <a:effectLst>
+                      <a:outerShdw blurRad="50800" dist="38100" dir="2700000" algn="tl" rotWithShape="0">
+                        <a:srgbClr val="000000">
+                          <a:alpha val="43000"/>
+                        </a:srgbClr>
+                      </a:outerShdw>
+                    </a:effectLst>
                   </pic:spPr>
                 </pic:pic>
               </a:graphicData>
@@ -5755,9 +6092,9 @@
           <w:noProof/>
         </w:rPr>
         <w:drawing>
-          <wp:inline distT="0" distB="0" distL="0" distR="0" wp14:anchorId="3CD9CD2F" wp14:editId="2F5BCCC3">
+          <wp:inline distT="0" distB="0" distL="0" distR="0" wp14:anchorId="3CD9CD2F" wp14:editId="0CF006CA">
             <wp:extent cx="2810330" cy="1884610"/>
-            <wp:effectExtent l="0" t="0" r="0" b="1905"/>
+            <wp:effectExtent l="76200" t="76200" r="123825" b="135255"/>
             <wp:docPr id="42" name="Imagen 42"/>
             <wp:cNvGraphicFramePr>
               <a:graphicFrameLocks xmlns:a="http://schemas.openxmlformats.org/drawingml/2006/main" noChangeAspect="1"/>
@@ -5792,10 +6129,20 @@
                     <a:prstGeom prst="rect">
                       <a:avLst/>
                     </a:prstGeom>
-                    <a:noFill/>
-                    <a:ln>
-                      <a:noFill/>
+                    <a:ln w="38100" cap="sq">
+                      <a:solidFill>
+                        <a:srgbClr val="000000"/>
+                      </a:solidFill>
+                      <a:prstDash val="solid"/>
+                      <a:miter lim="800000"/>
                     </a:ln>
+                    <a:effectLst>
+                      <a:outerShdw blurRad="50800" dist="38100" dir="2700000" algn="tl" rotWithShape="0">
+                        <a:srgbClr val="000000">
+                          <a:alpha val="43000"/>
+                        </a:srgbClr>
+                      </a:outerShdw>
+                    </a:effectLst>
                   </pic:spPr>
                 </pic:pic>
               </a:graphicData>
@@ -5868,7 +6215,7 @@
       <w:pPr>
         <w:pStyle w:val="Ttulo3"/>
       </w:pPr>
-      <w:bookmarkStart w:id="26" w:name="_Toc74503858"/>
+      <w:bookmarkStart w:id="26" w:name="_Toc74676029"/>
       <w:r>
         <w:t>Evaluación</w:t>
       </w:r>
@@ -5895,12 +6242,11 @@
         <w:t>Buena [2] Cumple con 2 características.</w:t>
       </w:r>
     </w:p>
-    <w:p/>
     <w:p>
       <w:pPr>
         <w:pStyle w:val="Ttulo3"/>
       </w:pPr>
-      <w:bookmarkStart w:id="27" w:name="_Toc74503859"/>
+      <w:bookmarkStart w:id="27" w:name="_Toc74676030"/>
       <w:r>
         <w:lastRenderedPageBreak/>
         <w:t>Capacidad para ser operado</w:t>
@@ -5921,7 +6267,7 @@
       <w:pPr>
         <w:pStyle w:val="Ttulo3"/>
       </w:pPr>
-      <w:bookmarkStart w:id="28" w:name="_Toc74503860"/>
+      <w:bookmarkStart w:id="28" w:name="_Toc74676031"/>
       <w:r>
         <w:t>Evaluación</w:t>
       </w:r>
@@ -5952,7 +6298,7 @@
       <w:pPr>
         <w:pStyle w:val="Ttulo3"/>
       </w:pPr>
-      <w:bookmarkStart w:id="29" w:name="_Toc74503861"/>
+      <w:bookmarkStart w:id="29" w:name="_Toc74676032"/>
       <w:r>
         <w:t>Capacidad de ser atractivo para el usuario</w:t>
       </w:r>
@@ -5999,16 +6345,16 @@
         <mc:AlternateContent>
           <mc:Choice Requires="wps">
             <w:drawing>
-              <wp:anchor distT="0" distB="0" distL="114300" distR="114300" simplePos="0" relativeHeight="251683840" behindDoc="0" locked="0" layoutInCell="1" allowOverlap="1" wp14:anchorId="43C42F04" wp14:editId="70A15F35">
+              <wp:anchor distT="0" distB="0" distL="114300" distR="114300" simplePos="0" relativeHeight="251683840" behindDoc="0" locked="0" layoutInCell="1" allowOverlap="1" wp14:anchorId="43C42F04" wp14:editId="4B511733">
                 <wp:simplePos x="0" y="0"/>
                 <wp:positionH relativeFrom="column">
-                  <wp:posOffset>1603668</wp:posOffset>
+                  <wp:posOffset>1602188</wp:posOffset>
                 </wp:positionH>
                 <wp:positionV relativeFrom="paragraph">
-                  <wp:posOffset>747785</wp:posOffset>
+                  <wp:posOffset>815727</wp:posOffset>
                 </wp:positionV>
-                <wp:extent cx="1744394" cy="1519311"/>
-                <wp:effectExtent l="0" t="0" r="27305" b="24130"/>
+                <wp:extent cx="1725433" cy="1374968"/>
+                <wp:effectExtent l="0" t="0" r="27305" b="15875"/>
                 <wp:wrapNone/>
                 <wp:docPr id="44" name="Rectángulo 44"/>
                 <wp:cNvGraphicFramePr/>
@@ -6019,7 +6365,7 @@
                       <wps:spPr>
                         <a:xfrm>
                           <a:off x="0" y="0"/>
-                          <a:ext cx="1744394" cy="1519311"/>
+                          <a:ext cx="1725433" cy="1374968"/>
                         </a:xfrm>
                         <a:prstGeom prst="rect">
                           <a:avLst/>
@@ -6056,12 +6402,18 @@
                     </wps:wsp>
                   </a:graphicData>
                 </a:graphic>
+                <wp14:sizeRelH relativeFrom="margin">
+                  <wp14:pctWidth>0</wp14:pctWidth>
+                </wp14:sizeRelH>
+                <wp14:sizeRelV relativeFrom="margin">
+                  <wp14:pctHeight>0</wp14:pctHeight>
+                </wp14:sizeRelV>
               </wp:anchor>
             </w:drawing>
           </mc:Choice>
           <mc:Fallback>
             <w:pict>
-              <v:rect w14:anchorId="1A0995FD" id="Rectángulo 44" o:spid="_x0000_s1026" style="position:absolute;margin-left:126.25pt;margin-top:58.9pt;width:137.35pt;height:119.65pt;z-index:251683840;visibility:visible;mso-wrap-style:square;mso-wrap-distance-left:9pt;mso-wrap-distance-top:0;mso-wrap-distance-right:9pt;mso-wrap-distance-bottom:0;mso-position-horizontal:absolute;mso-position-horizontal-relative:text;mso-position-vertical:absolute;mso-position-vertical-relative:text;v-text-anchor:middle" o:gfxdata="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" filled="f" strokecolor="red" strokeweight="1pt"/>
+              <v:rect w14:anchorId="60A1E3E6" id="Rectángulo 44" o:spid="_x0000_s1026" style="position:absolute;margin-left:126.15pt;margin-top:64.25pt;width:135.85pt;height:108.25pt;z-index:251683840;visibility:visible;mso-wrap-style:square;mso-width-percent:0;mso-height-percent:0;mso-wrap-distance-left:9pt;mso-wrap-distance-top:0;mso-wrap-distance-right:9pt;mso-wrap-distance-bottom:0;mso-position-horizontal:absolute;mso-position-horizontal-relative:text;mso-position-vertical:absolute;mso-position-vertical-relative:text;mso-width-percent:0;mso-height-percent:0;mso-width-relative:margin;mso-height-relative:margin;v-text-anchor:middle" o:gfxdata="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" filled="f" strokecolor="red" strokeweight="1pt"/>
             </w:pict>
           </mc:Fallback>
         </mc:AlternateContent>
@@ -6071,9 +6423,9 @@
           <w:noProof/>
         </w:rPr>
         <w:drawing>
-          <wp:inline distT="0" distB="0" distL="0" distR="0" wp14:anchorId="7EB996D0" wp14:editId="67ECE945">
+          <wp:inline distT="0" distB="0" distL="0" distR="0" wp14:anchorId="7EB996D0" wp14:editId="0D0680F5">
             <wp:extent cx="3831541" cy="2582680"/>
-            <wp:effectExtent l="0" t="0" r="0" b="8255"/>
+            <wp:effectExtent l="76200" t="76200" r="131445" b="141605"/>
             <wp:docPr id="43" name="Imagen 43"/>
             <wp:cNvGraphicFramePr>
               <a:graphicFrameLocks xmlns:a="http://schemas.openxmlformats.org/drawingml/2006/main" noChangeAspect="1"/>
@@ -6099,6 +6451,20 @@
                     <a:prstGeom prst="rect">
                       <a:avLst/>
                     </a:prstGeom>
+                    <a:ln w="38100" cap="sq">
+                      <a:solidFill>
+                        <a:srgbClr val="000000"/>
+                      </a:solidFill>
+                      <a:prstDash val="solid"/>
+                      <a:miter lim="800000"/>
+                    </a:ln>
+                    <a:effectLst>
+                      <a:outerShdw blurRad="50800" dist="38100" dir="2700000" algn="tl" rotWithShape="0">
+                        <a:srgbClr val="000000">
+                          <a:alpha val="43000"/>
+                        </a:srgbClr>
+                      </a:outerShdw>
+                    </a:effectLst>
                   </pic:spPr>
                 </pic:pic>
               </a:graphicData>
@@ -6171,7 +6537,7 @@
       <w:pPr>
         <w:pStyle w:val="Ttulo3"/>
       </w:pPr>
-      <w:bookmarkStart w:id="30" w:name="_Toc74503862"/>
+      <w:bookmarkStart w:id="30" w:name="_Toc74676033"/>
       <w:r>
         <w:t>Evaluación</w:t>
       </w:r>
@@ -6197,6 +6563,9 @@
     </w:p>
     <w:p>
       <w:r>
+        <w:rPr>
+          <w:highlight w:val="green"/>
+        </w:rPr>
         <w:t>Buena [1;2] 1 o 2 pasos promedio y distribuidos en categorías.</w:t>
       </w:r>
     </w:p>
@@ -6204,7 +6573,7 @@
       <w:pPr>
         <w:pStyle w:val="Ttulo2"/>
       </w:pPr>
-      <w:bookmarkStart w:id="31" w:name="_Toc74503863"/>
+      <w:bookmarkStart w:id="31" w:name="_Toc74676034"/>
       <w:r>
         <w:t>PORTABILIDAD</w:t>
       </w:r>
@@ -6214,7 +6583,7 @@
       <w:pPr>
         <w:pStyle w:val="Ttulo3"/>
       </w:pPr>
-      <w:bookmarkStart w:id="32" w:name="_Toc74503864"/>
+      <w:bookmarkStart w:id="32" w:name="_Toc74676035"/>
       <w:proofErr w:type="spellStart"/>
       <w:r>
         <w:t>Instalabilidad</w:t>
@@ -6234,12 +6603,23 @@
       <w:r>
         <w:t>El producto es instalado en 5 pasos.</w:t>
       </w:r>
+      <w:r>
+        <w:t xml:space="preserve"> </w:t>
+      </w:r>
+      <w:proofErr w:type="gramStart"/>
+      <w:r>
+        <w:t>(</w:t>
+      </w:r>
+      <w:proofErr w:type="gramEnd"/>
+      <w:r>
+        <w:t>Ver manual de usuario)</w:t>
+      </w:r>
     </w:p>
     <w:p>
       <w:pPr>
         <w:pStyle w:val="Ttulo3"/>
       </w:pPr>
-      <w:bookmarkStart w:id="33" w:name="_Toc74503865"/>
+      <w:bookmarkStart w:id="33" w:name="_Toc74676036"/>
       <w:r>
         <w:t>Evaluación</w:t>
       </w:r>
@@ -6283,7 +6663,7 @@
       <w:pPr>
         <w:pStyle w:val="Ttulo3"/>
       </w:pPr>
-      <w:bookmarkStart w:id="34" w:name="_Toc74503866"/>
+      <w:bookmarkStart w:id="34" w:name="_Toc74676037"/>
       <w:r>
         <w:lastRenderedPageBreak/>
         <w:t>Adaptabilidad</w:t>
@@ -6310,13 +6690,82 @@
         </w:rPr>
       </w:pPr>
       <w:r>
-        <w:t xml:space="preserve">Se probo el software en una distribución de Linux: Ubuntu. </w:t>
+        <w:rPr>
+          <w:lang w:val="en-US"/>
+        </w:rPr>
+        <w:t xml:space="preserve">Se </w:t>
       </w:r>
       <w:proofErr w:type="spellStart"/>
       <w:r>
         <w:rPr>
           <w:lang w:val="en-US"/>
         </w:rPr>
+        <w:t>probo</w:t>
+      </w:r>
+      <w:proofErr w:type="spellEnd"/>
+      <w:r>
+        <w:rPr>
+          <w:lang w:val="en-US"/>
+        </w:rPr>
+        <w:t xml:space="preserve"> </w:t>
+      </w:r>
+      <w:proofErr w:type="spellStart"/>
+      <w:r>
+        <w:rPr>
+          <w:lang w:val="en-US"/>
+        </w:rPr>
+        <w:t>el</w:t>
+      </w:r>
+      <w:proofErr w:type="spellEnd"/>
+      <w:r>
+        <w:rPr>
+          <w:lang w:val="en-US"/>
+        </w:rPr>
+        <w:t xml:space="preserve"> software </w:t>
+      </w:r>
+      <w:r>
+        <w:rPr>
+          <w:lang w:val="en-US"/>
+        </w:rPr>
+        <w:t>W</w:t>
+      </w:r>
+      <w:r>
+        <w:rPr>
+          <w:lang w:val="en-US"/>
+        </w:rPr>
+        <w:t xml:space="preserve">indows </w:t>
+      </w:r>
+      <w:proofErr w:type="gramStart"/>
+      <w:r>
+        <w:rPr>
+          <w:lang w:val="en-US"/>
+        </w:rPr>
+        <w:t>8</w:t>
+      </w:r>
+      <w:r>
+        <w:rPr>
+          <w:lang w:val="en-US"/>
+        </w:rPr>
+        <w:t xml:space="preserve"> </w:t>
+      </w:r>
+      <w:r>
+        <w:rPr>
+          <w:lang w:val="en-US"/>
+        </w:rPr>
+        <w:t>,</w:t>
+      </w:r>
+      <w:proofErr w:type="gramEnd"/>
+      <w:r>
+        <w:rPr>
+          <w:lang w:val="en-US"/>
+        </w:rPr>
+        <w:t xml:space="preserve"> </w:t>
+      </w:r>
+      <w:proofErr w:type="spellStart"/>
+      <w:r>
+        <w:rPr>
+          <w:lang w:val="en-US"/>
+        </w:rPr>
         <w:t>En</w:t>
       </w:r>
       <w:proofErr w:type="spellEnd"/>
@@ -6327,7 +6776,6 @@
         <w:t xml:space="preserve"> Windows 10 </w:t>
       </w:r>
       <w:proofErr w:type="spellStart"/>
-      <w:proofErr w:type="gramStart"/>
       <w:r>
         <w:rPr>
           <w:lang w:val="en-US"/>
@@ -6341,7 +6789,6 @@
         <w:t>e</w:t>
       </w:r>
       <w:proofErr w:type="spellEnd"/>
-      <w:proofErr w:type="gramEnd"/>
       <w:r>
         <w:rPr>
           <w:lang w:val="en-US"/>
@@ -6370,7 +6817,7 @@
           <w:lang w:val="es-AR"/>
         </w:rPr>
       </w:pPr>
-      <w:bookmarkStart w:id="35" w:name="_Toc74503867"/>
+      <w:bookmarkStart w:id="35" w:name="_Toc74676038"/>
       <w:r>
         <w:rPr>
           <w:lang w:val="es-AR"/>
@@ -6407,7 +6854,7 @@
       <w:pPr>
         <w:pStyle w:val="Ttulo1"/>
       </w:pPr>
-      <w:bookmarkStart w:id="36" w:name="_Toc74503868"/>
+      <w:bookmarkStart w:id="36" w:name="_Toc74676039"/>
       <w:r>
         <w:t>PROCEDIMIENTO PARA DETERMINAR LA CALIDAD</w:t>
       </w:r>
@@ -6689,7 +7136,7 @@
       <w:pPr>
         <w:pStyle w:val="Ttulo1"/>
       </w:pPr>
-      <w:bookmarkStart w:id="37" w:name="_Toc74503869"/>
+      <w:bookmarkStart w:id="37" w:name="_Toc74676040"/>
       <w:r>
         <w:lastRenderedPageBreak/>
         <w:t>METODOS DE CAJA BLANCA</w:t>
@@ -6700,7 +7147,7 @@
       <w:pPr>
         <w:pStyle w:val="Ttulo2"/>
       </w:pPr>
-      <w:bookmarkStart w:id="38" w:name="_Toc74503870"/>
+      <w:bookmarkStart w:id="38" w:name="_Toc74676041"/>
       <w:r>
         <w:t>REPORTE DE LA HERRAMIENTA DE TESTING</w:t>
       </w:r>
@@ -6714,20 +7161,16 @@
     </w:p>
     <w:p>
       <w:pPr>
-        <w:rPr>
-          <w:rFonts w:ascii="Consolas" w:hAnsi="Consolas" w:cs="Consolas"/>
-          <w:sz w:val="18"/>
-          <w:szCs w:val="18"/>
-        </w:rPr>
+        <w:keepNext/>
       </w:pPr>
       <w:r>
         <w:rPr>
           <w:noProof/>
         </w:rPr>
         <w:drawing>
-          <wp:inline distT="0" distB="0" distL="0" distR="0" wp14:anchorId="6B0B36C4" wp14:editId="0F326E8A">
+          <wp:inline distT="0" distB="0" distL="0" distR="0" wp14:anchorId="6B0B36C4" wp14:editId="5422117C">
             <wp:extent cx="6645910" cy="5083175"/>
-            <wp:effectExtent l="0" t="0" r="2540" b="3175"/>
+            <wp:effectExtent l="76200" t="76200" r="135890" b="136525"/>
             <wp:docPr id="33" name="Imagen 33"/>
             <wp:cNvGraphicFramePr>
               <a:graphicFrameLocks xmlns:a="http://schemas.openxmlformats.org/drawingml/2006/main" noChangeAspect="1"/>
@@ -6753,6 +7196,20 @@
                     <a:prstGeom prst="rect">
                       <a:avLst/>
                     </a:prstGeom>
+                    <a:ln w="38100" cap="sq">
+                      <a:solidFill>
+                        <a:srgbClr val="000000"/>
+                      </a:solidFill>
+                      <a:prstDash val="solid"/>
+                      <a:miter lim="800000"/>
+                    </a:ln>
+                    <a:effectLst>
+                      <a:outerShdw blurRad="50800" dist="38100" dir="2700000" algn="tl" rotWithShape="0">
+                        <a:srgbClr val="000000">
+                          <a:alpha val="43000"/>
+                        </a:srgbClr>
+                      </a:outerShdw>
+                    </a:effectLst>
                   </pic:spPr>
                 </pic:pic>
               </a:graphicData>
@@ -6763,6 +7220,67 @@
     </w:p>
     <w:p>
       <w:pPr>
+        <w:pStyle w:val="Descripcin"/>
+        <w:jc w:val="center"/>
+        <w:rPr>
+          <w:rFonts w:ascii="Consolas" w:hAnsi="Consolas" w:cs="Consolas"/>
+          <w:sz w:val="22"/>
+          <w:szCs w:val="22"/>
+        </w:rPr>
+      </w:pPr>
+      <w:r>
+        <w:rPr>
+          <w:sz w:val="22"/>
+          <w:szCs w:val="22"/>
+        </w:rPr>
+        <w:t xml:space="preserve">Ilustración </w:t>
+      </w:r>
+      <w:r>
+        <w:rPr>
+          <w:sz w:val="22"/>
+          <w:szCs w:val="22"/>
+        </w:rPr>
+        <w:fldChar w:fldCharType="begin"/>
+      </w:r>
+      <w:r>
+        <w:rPr>
+          <w:sz w:val="22"/>
+          <w:szCs w:val="22"/>
+        </w:rPr>
+        <w:instrText xml:space="preserve"> SEQ Ilustración \* ARABIC </w:instrText>
+      </w:r>
+      <w:r>
+        <w:rPr>
+          <w:sz w:val="22"/>
+          <w:szCs w:val="22"/>
+        </w:rPr>
+        <w:fldChar w:fldCharType="separate"/>
+      </w:r>
+      <w:r>
+        <w:rPr>
+          <w:noProof/>
+          <w:sz w:val="22"/>
+          <w:szCs w:val="22"/>
+        </w:rPr>
+        <w:t>14</w:t>
+      </w:r>
+      <w:r>
+        <w:rPr>
+          <w:sz w:val="22"/>
+          <w:szCs w:val="22"/>
+        </w:rPr>
+        <w:fldChar w:fldCharType="end"/>
+      </w:r>
+      <w:r>
+        <w:rPr>
+          <w:sz w:val="22"/>
+          <w:szCs w:val="22"/>
+        </w:rPr>
+        <w:t>: análisis de funcionalidad "Alta de registros"</w:t>
+      </w:r>
+    </w:p>
+    <w:p>
+      <w:pPr>
         <w:rPr>
           <w:rFonts w:ascii="Consolas" w:hAnsi="Consolas" w:cs="Consolas"/>
           <w:sz w:val="18"/>
@@ -6785,7 +7303,7 @@
           <w:lang w:val="es-AR"/>
         </w:rPr>
       </w:pPr>
-      <w:bookmarkStart w:id="39" w:name="_Toc74503871"/>
+      <w:bookmarkStart w:id="39" w:name="_Toc74676042"/>
       <w:r>
         <w:rPr>
           <w:lang w:val="es-AR"/>
@@ -11520,22 +12038,143 @@
     </w:p>
     <w:p>
       <w:pPr>
-        <w:rPr>
-          <w:rFonts w:ascii="Consolas" w:hAnsi="Consolas" w:cs="Consolas"/>
-          <w:sz w:val="18"/>
-          <w:szCs w:val="18"/>
-        </w:rPr>
-      </w:pPr>
-    </w:p>
-    <w:p>
-      <w:pPr>
+        <w:keepNext/>
         <w:jc w:val="center"/>
-        <w:rPr>
-          <w:rFonts w:ascii="Consolas" w:hAnsi="Consolas" w:cs="Consolas"/>
-          <w:sz w:val="18"/>
-          <w:szCs w:val="18"/>
-        </w:rPr>
-      </w:pPr>
+      </w:pPr>
+      <w:r>
+        <w:rPr>
+          <w:rFonts w:ascii="Consolas" w:hAnsi="Consolas" w:cs="Consolas"/>
+          <w:noProof/>
+          <w:sz w:val="18"/>
+          <w:szCs w:val="18"/>
+        </w:rPr>
+        <mc:AlternateContent>
+          <mc:Choice Requires="wps">
+            <w:drawing>
+              <wp:anchor distT="0" distB="0" distL="114300" distR="114300" simplePos="0" relativeHeight="251684864" behindDoc="0" locked="0" layoutInCell="1" allowOverlap="1" wp14:anchorId="5842440C" wp14:editId="48CB1685">
+                <wp:simplePos x="0" y="0"/>
+                <wp:positionH relativeFrom="column">
+                  <wp:posOffset>4893116</wp:posOffset>
+                </wp:positionH>
+                <wp:positionV relativeFrom="paragraph">
+                  <wp:posOffset>2812664</wp:posOffset>
+                </wp:positionV>
+                <wp:extent cx="405517" cy="643697"/>
+                <wp:effectExtent l="0" t="0" r="13970" b="23495"/>
+                <wp:wrapNone/>
+                <wp:docPr id="38" name="Cuadro de texto 38"/>
+                <wp:cNvGraphicFramePr/>
+                <a:graphic xmlns:a="http://schemas.openxmlformats.org/drawingml/2006/main">
+                  <a:graphicData uri="http://schemas.microsoft.com/office/word/2010/wordprocessingShape">
+                    <wps:wsp>
+                      <wps:cNvSpPr txBox="1"/>
+                      <wps:spPr>
+                        <a:xfrm>
+                          <a:off x="0" y="0"/>
+                          <a:ext cx="405517" cy="643697"/>
+                        </a:xfrm>
+                        <a:prstGeom prst="rect">
+                          <a:avLst/>
+                        </a:prstGeom>
+                        <a:solidFill>
+                          <a:schemeClr val="lt1"/>
+                        </a:solidFill>
+                        <a:ln w="6350">
+                          <a:solidFill>
+                            <a:prstClr val="black"/>
+                          </a:solidFill>
+                        </a:ln>
+                      </wps:spPr>
+                      <wps:txbx>
+                        <w:txbxContent>
+                          <w:p>
+                            <w:pPr>
+                              <w:rPr>
+                                <w:lang w:val="es-AR"/>
+                              </w:rPr>
+                            </w:pPr>
+                            <w:r>
+                              <w:rPr>
+                                <w:highlight w:val="green"/>
+                                <w:lang w:val="es-AR"/>
+                              </w:rPr>
+                              <w:t>SI</w:t>
+                            </w:r>
+                          </w:p>
+                          <w:p>
+                            <w:pPr>
+                              <w:rPr>
+                                <w:lang w:val="es-AR"/>
+                              </w:rPr>
+                            </w:pPr>
+                            <w:r>
+                              <w:rPr>
+                                <w:highlight w:val="red"/>
+                                <w:lang w:val="es-AR"/>
+                              </w:rPr>
+                              <w:t>NO</w:t>
+                            </w:r>
+                          </w:p>
+                        </w:txbxContent>
+                      </wps:txbx>
+                      <wps:bodyPr rot="0" spcFirstLastPara="0" vertOverflow="overflow" horzOverflow="overflow" vert="horz" wrap="square" lIns="91440" tIns="45720" rIns="91440" bIns="45720" numCol="1" spcCol="0" rtlCol="0" fromWordArt="0" anchor="t" anchorCtr="0" forceAA="0" compatLnSpc="1">
+                        <a:prstTxWarp prst="textNoShape">
+                          <a:avLst/>
+                        </a:prstTxWarp>
+                        <a:noAutofit/>
+                      </wps:bodyPr>
+                    </wps:wsp>
+                  </a:graphicData>
+                </a:graphic>
+                <wp14:sizeRelH relativeFrom="margin">
+                  <wp14:pctWidth>0</wp14:pctWidth>
+                </wp14:sizeRelH>
+                <wp14:sizeRelV relativeFrom="margin">
+                  <wp14:pctHeight>0</wp14:pctHeight>
+                </wp14:sizeRelV>
+              </wp:anchor>
+            </w:drawing>
+          </mc:Choice>
+          <mc:Fallback>
+            <w:pict>
+              <v:shape w14:anchorId="5842440C" id="Cuadro de texto 38" o:spid="_x0000_s1028" type="#_x0000_t202" style="position:absolute;left:0;text-align:left;margin-left:385.3pt;margin-top:221.45pt;width:31.95pt;height:50.7pt;z-index:251684864;visibility:visible;mso-wrap-style:square;mso-width-percent:0;mso-height-percent:0;mso-wrap-distance-left:9pt;mso-wrap-distance-top:0;mso-wrap-distance-right:9pt;mso-wrap-distance-bottom:0;mso-position-horizontal:absolute;mso-position-horizontal-relative:text;mso-position-vertical:absolute;mso-position-vertical-relative:text;mso-width-percent:0;mso-height-percent:0;mso-width-relative:margin;mso-height-relative:margin;v-text-anchor:top" o:gfxdata="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" fillcolor="white [3201]" strokeweight=".5pt">
+                <v:textbox>
+                  <w:txbxContent>
+                    <w:p>
+                      <w:pPr>
+                        <w:rPr>
+                          <w:lang w:val="es-AR"/>
+                        </w:rPr>
+                      </w:pPr>
+                      <w:r>
+                        <w:rPr>
+                          <w:highlight w:val="green"/>
+                          <w:lang w:val="es-AR"/>
+                        </w:rPr>
+                        <w:t>SI</w:t>
+                      </w:r>
+                    </w:p>
+                    <w:p>
+                      <w:pPr>
+                        <w:rPr>
+                          <w:lang w:val="es-AR"/>
+                        </w:rPr>
+                      </w:pPr>
+                      <w:r>
+                        <w:rPr>
+                          <w:highlight w:val="red"/>
+                          <w:lang w:val="es-AR"/>
+                        </w:rPr>
+                        <w:t>NO</w:t>
+                      </w:r>
+                    </w:p>
+                  </w:txbxContent>
+                </v:textbox>
+              </v:shape>
+            </w:pict>
+          </mc:Fallback>
+        </mc:AlternateContent>
+      </w:r>
       <w:r>
         <w:rPr>
           <w:rFonts w:ascii="Consolas" w:hAnsi="Consolas" w:cs="Consolas"/>
@@ -11588,12 +12227,64 @@
     </w:p>
     <w:p>
       <w:pPr>
-        <w:rPr>
-          <w:rFonts w:ascii="Consolas" w:hAnsi="Consolas" w:cs="Consolas"/>
-          <w:sz w:val="18"/>
-          <w:szCs w:val="18"/>
-        </w:rPr>
-      </w:pPr>
+        <w:pStyle w:val="Descripcin"/>
+        <w:jc w:val="center"/>
+        <w:rPr>
+          <w:rFonts w:ascii="Consolas" w:hAnsi="Consolas" w:cs="Consolas"/>
+          <w:sz w:val="22"/>
+          <w:szCs w:val="22"/>
+        </w:rPr>
+      </w:pPr>
+      <w:r>
+        <w:rPr>
+          <w:sz w:val="22"/>
+          <w:szCs w:val="22"/>
+        </w:rPr>
+        <w:t xml:space="preserve">Ilustración </w:t>
+      </w:r>
+      <w:r>
+        <w:rPr>
+          <w:sz w:val="22"/>
+          <w:szCs w:val="22"/>
+        </w:rPr>
+        <w:fldChar w:fldCharType="begin"/>
+      </w:r>
+      <w:r>
+        <w:rPr>
+          <w:sz w:val="22"/>
+          <w:szCs w:val="22"/>
+        </w:rPr>
+        <w:instrText xml:space="preserve"> SEQ Ilustración \* ARABIC </w:instrText>
+      </w:r>
+      <w:r>
+        <w:rPr>
+          <w:sz w:val="22"/>
+          <w:szCs w:val="22"/>
+        </w:rPr>
+        <w:fldChar w:fldCharType="separate"/>
+      </w:r>
+      <w:r>
+        <w:rPr>
+          <w:noProof/>
+          <w:sz w:val="22"/>
+          <w:szCs w:val="22"/>
+        </w:rPr>
+        <w:t>15</w:t>
+      </w:r>
+      <w:r>
+        <w:rPr>
+          <w:sz w:val="22"/>
+          <w:szCs w:val="22"/>
+        </w:rPr>
+        <w:fldChar w:fldCharType="end"/>
+      </w:r>
+      <w:r>
+        <w:rPr>
+          <w:sz w:val="22"/>
+          <w:szCs w:val="22"/>
+        </w:rPr>
+        <w:t>:Grafo del método de McCabe</w:t>
+      </w:r>
     </w:p>
     <w:p>
       <w:pPr>
@@ -11630,14 +12321,6 @@
           <w:szCs w:val="18"/>
         </w:rPr>
       </w:pPr>
-      <w:r>
-        <w:rPr>
-          <w:rFonts w:ascii="Consolas" w:hAnsi="Consolas" w:cs="Consolas"/>
-          <w:sz w:val="18"/>
-          <w:szCs w:val="18"/>
-        </w:rPr>
-        <w:br w:type="page"/>
-      </w:r>
       <w:r>
         <w:rPr>
           <w:rFonts w:cstheme="minorHAnsi"/>
@@ -14733,7 +15416,7 @@
       <w:pPr>
         <w:pStyle w:val="Ttulo2"/>
       </w:pPr>
-      <w:bookmarkStart w:id="40" w:name="_Toc74503872"/>
+      <w:bookmarkStart w:id="40" w:name="_Toc74676043"/>
       <w:r>
         <w:lastRenderedPageBreak/>
         <w:t>COBERTURA DE DECISIONES</w:t>
@@ -15274,7 +15957,7 @@
           </mc:Choice>
           <mc:Fallback>
             <w:pict>
-              <v:shape w14:anchorId="50D092D2" id="_x0000_s1028" type="#_x0000_t202" style="position:absolute;left:0;text-align:left;margin-left:14.45pt;margin-top:.4pt;width:65.65pt;height:20.15pt;z-index:251673600;visibility:visible;mso-wrap-style:square;mso-width-percent:0;mso-height-percent:0;mso-wrap-distance-left:9pt;mso-wrap-distance-top:3.6pt;mso-wrap-distance-right:9pt;mso-wrap-distance-bottom:3.6pt;mso-position-horizontal:right;mso-position-horizontal-relative:margin;mso-position-vertical:absolute;mso-position-vertical-relative:text;mso-width-percent:0;mso-height-percent:0;mso-width-relative:margin;mso-height-relative:margin;v-text-anchor:top" o:gfxdata="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" fillcolor="white [3212]" stroked="f">
+              <v:shape w14:anchorId="50D092D2" id="_x0000_s1029" type="#_x0000_t202" style="position:absolute;left:0;text-align:left;margin-left:14.45pt;margin-top:.4pt;width:65.65pt;height:20.15pt;z-index:251673600;visibility:visible;mso-wrap-style:square;mso-width-percent:0;mso-height-percent:0;mso-wrap-distance-left:9pt;mso-wrap-distance-top:3.6pt;mso-wrap-distance-right:9pt;mso-wrap-distance-bottom:3.6pt;mso-position-horizontal:right;mso-position-horizontal-relative:margin;mso-position-vertical:absolute;mso-position-vertical-relative:text;mso-width-percent:0;mso-height-percent:0;mso-width-relative:margin;mso-height-relative:margin;v-text-anchor:top" o:gfxdata="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" fillcolor="white [3212]" stroked="f">
                 <v:textbox>
                   <w:txbxContent>
                     <w:p>
@@ -15843,7 +16526,7 @@
           </mc:Choice>
           <mc:Fallback>
             <w:pict>
-              <v:shape w14:anchorId="6599C83E" id="_x0000_s1029" type="#_x0000_t202" style="position:absolute;left:0;text-align:left;margin-left:232.7pt;margin-top:5.25pt;width:65.65pt;height:20.15pt;z-index:251675648;visibility:visible;mso-wrap-style:square;mso-width-percent:0;mso-height-percent:0;mso-wrap-distance-left:9pt;mso-wrap-distance-top:3.6pt;mso-wrap-distance-right:9pt;mso-wrap-distance-bottom:3.6pt;mso-position-horizontal:absolute;mso-position-horizontal-relative:margin;mso-position-vertical:absolute;mso-position-vertical-relative:text;mso-width-percent:0;mso-height-percent:0;mso-width-relative:margin;mso-height-relative:margin;v-text-anchor:top" o:gfxdata="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" fillcolor="white [3212]" stroked="f">
+              <v:shape w14:anchorId="6599C83E" id="_x0000_s1030" type="#_x0000_t202" style="position:absolute;left:0;text-align:left;margin-left:232.7pt;margin-top:5.25pt;width:65.65pt;height:20.15pt;z-index:251675648;visibility:visible;mso-wrap-style:square;mso-width-percent:0;mso-height-percent:0;mso-wrap-distance-left:9pt;mso-wrap-distance-top:3.6pt;mso-wrap-distance-right:9pt;mso-wrap-distance-bottom:3.6pt;mso-position-horizontal:absolute;mso-position-horizontal-relative:margin;mso-position-vertical:absolute;mso-position-vertical-relative:text;mso-width-percent:0;mso-height-percent:0;mso-width-relative:margin;mso-height-relative:margin;v-text-anchor:top" o:gfxdata="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" fillcolor="white [3212]" stroked="f">
                 <v:textbox>
                   <w:txbxContent>
                     <w:p>
@@ -16377,7 +17060,7 @@
           </mc:Choice>
           <mc:Fallback>
             <w:pict>
-              <v:shape w14:anchorId="33B6C0AE" id="_x0000_s1030" type="#_x0000_t202" style="position:absolute;left:0;text-align:left;margin-left:376.7pt;margin-top:9.7pt;width:65.65pt;height:20.15pt;z-index:251677696;visibility:visible;mso-wrap-style:square;mso-width-percent:0;mso-height-percent:0;mso-wrap-distance-left:9pt;mso-wrap-distance-top:3.6pt;mso-wrap-distance-right:9pt;mso-wrap-distance-bottom:3.6pt;mso-position-horizontal:absolute;mso-position-horizontal-relative:margin;mso-position-vertical:absolute;mso-position-vertical-relative:text;mso-width-percent:0;mso-height-percent:0;mso-width-relative:margin;mso-height-relative:margin;v-text-anchor:top" o:gfxdata="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" fillcolor="white [3212]" stroked="f">
+              <v:shape w14:anchorId="33B6C0AE" id="_x0000_s1031" type="#_x0000_t202" style="position:absolute;left:0;text-align:left;margin-left:376.7pt;margin-top:9.7pt;width:65.65pt;height:20.15pt;z-index:251677696;visibility:visible;mso-wrap-style:square;mso-width-percent:0;mso-height-percent:0;mso-wrap-distance-left:9pt;mso-wrap-distance-top:3.6pt;mso-wrap-distance-right:9pt;mso-wrap-distance-bottom:3.6pt;mso-position-horizontal:absolute;mso-position-horizontal-relative:margin;mso-position-vertical:absolute;mso-position-vertical-relative:text;mso-width-percent:0;mso-height-percent:0;mso-width-relative:margin;mso-height-relative:margin;v-text-anchor:top" o:gfxdata="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" fillcolor="white [3212]" stroked="f">
                 <v:textbox>
                   <w:txbxContent>
                     <w:p>
@@ -16861,7 +17544,7 @@
           </mc:Choice>
           <mc:Fallback>
             <w:pict>
-              <v:shape w14:anchorId="35243FFD" id="_x0000_s1031" type="#_x0000_t202" style="position:absolute;margin-left:388.15pt;margin-top:7.55pt;width:65.65pt;height:20.15pt;z-index:251678720;visibility:visible;mso-wrap-style:square;mso-width-percent:0;mso-height-percent:0;mso-wrap-distance-left:9pt;mso-wrap-distance-top:3.6pt;mso-wrap-distance-right:9pt;mso-wrap-distance-bottom:3.6pt;mso-position-horizontal:absolute;mso-position-horizontal-relative:margin;mso-position-vertical:absolute;mso-position-vertical-relative:text;mso-width-percent:0;mso-height-percent:0;mso-width-relative:margin;mso-height-relative:margin;v-text-anchor:top" o:gfxdata="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" fillcolor="white [3212]" stroked="f">
+              <v:shape w14:anchorId="35243FFD" id="_x0000_s1032" type="#_x0000_t202" style="position:absolute;margin-left:388.15pt;margin-top:7.55pt;width:65.65pt;height:20.15pt;z-index:251678720;visibility:visible;mso-wrap-style:square;mso-width-percent:0;mso-height-percent:0;mso-wrap-distance-left:9pt;mso-wrap-distance-top:3.6pt;mso-wrap-distance-right:9pt;mso-wrap-distance-bottom:3.6pt;mso-position-horizontal:absolute;mso-position-horizontal-relative:margin;mso-position-vertical:absolute;mso-position-vertical-relative:text;mso-width-percent:0;mso-height-percent:0;mso-width-relative:margin;mso-height-relative:margin;v-text-anchor:top" o:gfxdata="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" fillcolor="white [3212]" stroked="f">
                 <v:textbox>
                   <w:txbxContent>
                     <w:p>
@@ -19100,7 +19783,7 @@
           </mc:Choice>
           <mc:Fallback>
             <w:pict>
-              <v:shape w14:anchorId="0193704A" id="_x0000_s1032" type="#_x0000_t202" style="position:absolute;left:0;text-align:left;margin-left:10.2pt;margin-top:14.15pt;width:46.2pt;height:19.2pt;z-index:251672576;visibility:visible;mso-wrap-style:square;mso-width-percent:0;mso-height-percent:0;mso-wrap-distance-left:9pt;mso-wrap-distance-top:3.6pt;mso-wrap-distance-right:9pt;mso-wrap-distance-bottom:3.6pt;mso-position-horizontal:absolute;mso-position-horizontal-relative:page;mso-position-vertical:absolute;mso-position-vertical-relative:text;mso-width-percent:0;mso-height-percent:0;mso-width-relative:margin;mso-height-relative:margin;v-text-anchor:top" o:gfxdata="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" strokecolor="white [3212]">
+              <v:shape w14:anchorId="0193704A" id="_x0000_s1033" type="#_x0000_t202" style="position:absolute;left:0;text-align:left;margin-left:10.2pt;margin-top:14.15pt;width:46.2pt;height:19.2pt;z-index:251672576;visibility:visible;mso-wrap-style:square;mso-width-percent:0;mso-height-percent:0;mso-wrap-distance-left:9pt;mso-wrap-distance-top:3.6pt;mso-wrap-distance-right:9pt;mso-wrap-distance-bottom:3.6pt;mso-position-horizontal:absolute;mso-position-horizontal-relative:page;mso-position-vertical:absolute;mso-position-vertical-relative:text;mso-width-percent:0;mso-height-percent:0;mso-width-relative:margin;mso-height-relative:margin;v-text-anchor:top" o:gfxdata="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" strokecolor="white [3212]">
                 <v:textbox>
                   <w:txbxContent>
                     <w:p/>
@@ -22944,7 +23627,7 @@
     </w:p>
     <w:p>
       <w:pPr>
-        <w:ind w:left="-567"/>
+        <w:ind w:left="-567" w:firstLine="567"/>
         <w:rPr>
           <w:b/>
           <w:bCs/>
@@ -23002,21 +23685,7 @@
                               <w:rPr>
                                 <w:lang w:val="en-US"/>
                               </w:rPr>
-                              <w:t xml:space="preserve">Number of branches exercised at least </w:t>
-                            </w:r>
-                            <w:proofErr w:type="gramStart"/>
-                            <w:r>
-                              <w:rPr>
-                                <w:lang w:val="en-US"/>
-                              </w:rPr>
-                              <w:t>once</w:t>
-                            </w:r>
-                            <w:proofErr w:type="gramEnd"/>
-                            <w:r>
-                              <w:rPr>
-                                <w:lang w:val="en-US"/>
-                              </w:rPr>
-                              <w:t xml:space="preserve"> </w:t>
+                              <w:t xml:space="preserve">Number of branches exercised at least once </w:t>
                             </w:r>
                           </w:p>
                           <w:p>
@@ -23083,7 +23752,7 @@
           </mc:Choice>
           <mc:Fallback>
             <w:pict>
-              <v:shape w14:anchorId="213F2C52" id="Cuadro de texto 4" o:spid="_x0000_s1033" type="#_x0000_t202" style="position:absolute;left:0;text-align:left;margin-left:79.5pt;margin-top:20.05pt;width:271.7pt;height:35.05pt;z-index:251680768;visibility:visible;mso-wrap-style:square;mso-width-percent:0;mso-height-percent:0;mso-wrap-distance-left:9pt;mso-wrap-distance-top:0;mso-wrap-distance-right:9pt;mso-wrap-distance-bottom:0;mso-position-horizontal:absolute;mso-position-horizontal-relative:margin;mso-position-vertical:absolute;mso-position-vertical-relative:text;mso-width-percent:0;mso-height-percent:0;mso-width-relative:page;mso-height-relative:page;v-text-anchor:top" o:gfxdata="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" filled="f" stroked="f" strokeweight=".5pt">
+              <v:shape w14:anchorId="213F2C52" id="Cuadro de texto 4" o:spid="_x0000_s1034" type="#_x0000_t202" style="position:absolute;left:0;text-align:left;margin-left:79.5pt;margin-top:20.05pt;width:271.7pt;height:35.05pt;z-index:251680768;visibility:visible;mso-wrap-style:square;mso-width-percent:0;mso-height-percent:0;mso-wrap-distance-left:9pt;mso-wrap-distance-top:0;mso-wrap-distance-right:9pt;mso-wrap-distance-bottom:0;mso-position-horizontal:absolute;mso-position-horizontal-relative:margin;mso-position-vertical:absolute;mso-position-vertical-relative:text;mso-width-percent:0;mso-height-percent:0;mso-width-relative:page;mso-height-relative:page;v-text-anchor:top" o:gfxdata="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" filled="f" stroked="f" strokeweight=".5pt">
                 <v:textbox>
                   <w:txbxContent>
                     <w:p>
@@ -23097,21 +23766,7 @@
                         <w:rPr>
                           <w:lang w:val="en-US"/>
                         </w:rPr>
-                        <w:t xml:space="preserve">Number of branches exercised at least </w:t>
-                      </w:r>
-                      <w:proofErr w:type="gramStart"/>
-                      <w:r>
-                        <w:rPr>
-                          <w:lang w:val="en-US"/>
-                        </w:rPr>
-                        <w:t>once</w:t>
-                      </w:r>
-                      <w:proofErr w:type="gramEnd"/>
-                      <w:r>
-                        <w:rPr>
-                          <w:lang w:val="en-US"/>
-                        </w:rPr>
-                        <w:t xml:space="preserve"> </w:t>
+                        <w:t xml:space="preserve">Number of branches exercised at least once </w:t>
                       </w:r>
                     </w:p>
                     <w:p>
@@ -23246,7 +23901,7 @@
           <w:lang w:val="es-AR"/>
         </w:rPr>
       </w:pPr>
-      <w:bookmarkStart w:id="41" w:name="_Toc74503873"/>
+      <w:bookmarkStart w:id="41" w:name="_Toc74676044"/>
       <w:r>
         <w:rPr>
           <w:lang w:val="es-AR"/>
@@ -23269,7 +23924,7 @@
           <w:lang w:val="es-AR"/>
         </w:rPr>
       </w:pPr>
-      <w:bookmarkStart w:id="42" w:name="_Toc74503874"/>
+      <w:bookmarkStart w:id="42" w:name="_Toc74676045"/>
       <w:r>
         <w:t>CLASES DE EQUIVALENCIA</w:t>
       </w:r>
@@ -26296,7 +26951,7 @@
       <w:pPr>
         <w:pStyle w:val="Ttulo2"/>
       </w:pPr>
-      <w:bookmarkStart w:id="43" w:name="_Toc74503875"/>
+      <w:bookmarkStart w:id="43" w:name="_Toc74676046"/>
       <w:r>
         <w:lastRenderedPageBreak/>
         <w:t>ANALISIS POR AVL</w:t>
@@ -34572,7 +35227,7 @@
       <w:pPr>
         <w:pStyle w:val="Ttulo1"/>
       </w:pPr>
-      <w:bookmarkStart w:id="44" w:name="_Toc74503876"/>
+      <w:bookmarkStart w:id="44" w:name="_Toc74676047"/>
       <w:r>
         <w:t>PRUEBAS DE SISTEMA</w:t>
       </w:r>
@@ -34582,7 +35237,7 @@
       <w:pPr>
         <w:pStyle w:val="Ttulo2"/>
       </w:pPr>
-      <w:bookmarkStart w:id="45" w:name="_Toc74503877"/>
+      <w:bookmarkStart w:id="45" w:name="_Toc74676048"/>
       <w:r>
         <w:t>CARACTERÍSTICAS DEL AMBIENTE DE TESTEO:</w:t>
       </w:r>
@@ -34612,21 +35267,25 @@
       <w:pPr>
         <w:pStyle w:val="Ttulo2"/>
       </w:pPr>
-      <w:bookmarkStart w:id="46" w:name="_Toc74503878"/>
+      <w:bookmarkStart w:id="46" w:name="_Toc74676049"/>
       <w:r>
         <w:t>PRUEBA DE RESISTENCIA</w:t>
       </w:r>
       <w:bookmarkEnd w:id="46"/>
     </w:p>
     <w:p>
+      <w:pPr>
+        <w:keepNext/>
+        <w:jc w:val="center"/>
+      </w:pPr>
       <w:r>
         <w:rPr>
           <w:noProof/>
         </w:rPr>
         <w:drawing>
-          <wp:inline distT="0" distB="0" distL="0" distR="0" wp14:anchorId="2A8F3F24" wp14:editId="639C0697">
+          <wp:inline distT="0" distB="0" distL="0" distR="0" wp14:anchorId="2A8F3F24" wp14:editId="70829121">
             <wp:extent cx="4638675" cy="4908814"/>
-            <wp:effectExtent l="0" t="0" r="0" b="6350"/>
+            <wp:effectExtent l="76200" t="76200" r="123825" b="139700"/>
             <wp:docPr id="9" name="Imagen 9"/>
             <wp:cNvGraphicFramePr>
               <a:graphicFrameLocks xmlns:a="http://schemas.openxmlformats.org/drawingml/2006/main" noChangeAspect="1"/>
@@ -34661,10 +35320,20 @@
                     <a:prstGeom prst="rect">
                       <a:avLst/>
                     </a:prstGeom>
-                    <a:noFill/>
-                    <a:ln>
-                      <a:noFill/>
+                    <a:ln w="38100" cap="sq">
+                      <a:solidFill>
+                        <a:srgbClr val="000000"/>
+                      </a:solidFill>
+                      <a:prstDash val="solid"/>
+                      <a:miter lim="800000"/>
                     </a:ln>
+                    <a:effectLst>
+                      <a:outerShdw blurRad="50800" dist="38100" dir="2700000" algn="tl" rotWithShape="0">
+                        <a:srgbClr val="000000">
+                          <a:alpha val="43000"/>
+                        </a:srgbClr>
+                      </a:outerShdw>
+                    </a:effectLst>
                   </pic:spPr>
                 </pic:pic>
               </a:graphicData>
@@ -34674,19 +35343,71 @@
       </w:r>
     </w:p>
     <w:p>
+      <w:pPr>
+        <w:pStyle w:val="Descripcin"/>
+        <w:jc w:val="center"/>
+        <w:rPr>
+          <w:sz w:val="22"/>
+          <w:szCs w:val="22"/>
+        </w:rPr>
+      </w:pPr>
+      <w:r>
+        <w:rPr>
+          <w:sz w:val="22"/>
+          <w:szCs w:val="22"/>
+        </w:rPr>
+        <w:t xml:space="preserve">Ilustración </w:t>
+      </w:r>
+      <w:r>
+        <w:rPr>
+          <w:sz w:val="22"/>
+          <w:szCs w:val="22"/>
+        </w:rPr>
+        <w:fldChar w:fldCharType="begin"/>
+      </w:r>
+      <w:r>
+        <w:rPr>
+          <w:sz w:val="22"/>
+          <w:szCs w:val="22"/>
+        </w:rPr>
+        <w:instrText xml:space="preserve"> SEQ Ilustración \* ARABIC </w:instrText>
+      </w:r>
+      <w:r>
+        <w:rPr>
+          <w:sz w:val="22"/>
+          <w:szCs w:val="22"/>
+        </w:rPr>
+        <w:fldChar w:fldCharType="separate"/>
+      </w:r>
+      <w:r>
+        <w:rPr>
+          <w:noProof/>
+          <w:sz w:val="22"/>
+          <w:szCs w:val="22"/>
+        </w:rPr>
+        <w:t>16</w:t>
+      </w:r>
+      <w:r>
+        <w:rPr>
+          <w:sz w:val="22"/>
+          <w:szCs w:val="22"/>
+        </w:rPr>
+        <w:fldChar w:fldCharType="end"/>
+      </w:r>
+      <w:r>
+        <w:rPr>
+          <w:sz w:val="22"/>
+          <w:szCs w:val="22"/>
+        </w:rPr>
+        <w:t>:Administrador de tares del equipo donde se realizó la prueba</w:t>
+      </w:r>
+    </w:p>
+    <w:p>
       <w:r>
         <w:t xml:space="preserve">Como podemos en la imagen anterior, el sistema de Gestor de Libros </w:t>
       </w:r>
       <w:r>
-        <w:t xml:space="preserve">no </w:t>
-      </w:r>
-      <w:proofErr w:type="gramStart"/>
-      <w:r>
-        <w:t>consume  casi</w:t>
-      </w:r>
-      <w:proofErr w:type="gramEnd"/>
-      <w:r>
-        <w:t xml:space="preserve"> recursos a pesar de tener 15 instancias ejecutándose al mismo tiempo, solo sube a consumir 2,6 %  del procesador cuando se registra el Libro. En cuanto a la memoria consume en promedio 40 MB</w:t>
+        <w:t>no consume casi recursos a pesar de tener 15 instancias ejecutándose al mismo tiempo, solo sube a consumir 2,6 % del procesador cuando se registra el Libro. En cuanto a la memoria consume en promedio 40 MB</w:t>
       </w:r>
       <w:r>
         <w:t>.</w:t>
@@ -34710,7 +35431,7 @@
       <w:pPr>
         <w:pStyle w:val="Ttulo2"/>
       </w:pPr>
-      <w:bookmarkStart w:id="47" w:name="_Toc74503879"/>
+      <w:bookmarkStart w:id="47" w:name="_Toc74676050"/>
       <w:r>
         <w:lastRenderedPageBreak/>
         <w:t>PRUEBA DE RECUPERACIÓN</w:t>
@@ -34723,14 +35444,18 @@
       </w:r>
     </w:p>
     <w:p>
+      <w:pPr>
+        <w:keepNext/>
+        <w:jc w:val="center"/>
+      </w:pPr>
       <w:r>
         <w:rPr>
           <w:noProof/>
         </w:rPr>
         <w:drawing>
-          <wp:inline distT="0" distB="0" distL="0" distR="0" wp14:anchorId="186973B1" wp14:editId="2088141C">
+          <wp:inline distT="0" distB="0" distL="0" distR="0" wp14:anchorId="186973B1" wp14:editId="2CF2D88C">
             <wp:extent cx="6162675" cy="2914650"/>
-            <wp:effectExtent l="0" t="0" r="9525" b="0"/>
+            <wp:effectExtent l="76200" t="76200" r="142875" b="133350"/>
             <wp:docPr id="24" name="Imagen 24"/>
             <wp:cNvGraphicFramePr>
               <a:graphicFrameLocks xmlns:a="http://schemas.openxmlformats.org/drawingml/2006/main" noChangeAspect="1"/>
@@ -34756,6 +35481,20 @@
                     <a:prstGeom prst="rect">
                       <a:avLst/>
                     </a:prstGeom>
+                    <a:ln w="38100" cap="sq">
+                      <a:solidFill>
+                        <a:srgbClr val="000000"/>
+                      </a:solidFill>
+                      <a:prstDash val="solid"/>
+                      <a:miter lim="800000"/>
+                    </a:ln>
+                    <a:effectLst>
+                      <a:outerShdw blurRad="50800" dist="38100" dir="2700000" algn="tl" rotWithShape="0">
+                        <a:srgbClr val="000000">
+                          <a:alpha val="43000"/>
+                        </a:srgbClr>
+                      </a:outerShdw>
+                    </a:effectLst>
                   </pic:spPr>
                 </pic:pic>
               </a:graphicData>
@@ -34764,7 +35503,66 @@
         </w:drawing>
       </w:r>
     </w:p>
-    <w:p/>
+    <w:p>
+      <w:pPr>
+        <w:pStyle w:val="Descripcin"/>
+        <w:jc w:val="center"/>
+        <w:rPr>
+          <w:sz w:val="22"/>
+          <w:szCs w:val="22"/>
+        </w:rPr>
+      </w:pPr>
+      <w:r>
+        <w:rPr>
+          <w:sz w:val="22"/>
+          <w:szCs w:val="22"/>
+        </w:rPr>
+        <w:t xml:space="preserve">Ilustración </w:t>
+      </w:r>
+      <w:r>
+        <w:rPr>
+          <w:sz w:val="22"/>
+          <w:szCs w:val="22"/>
+        </w:rPr>
+        <w:fldChar w:fldCharType="begin"/>
+      </w:r>
+      <w:r>
+        <w:rPr>
+          <w:sz w:val="22"/>
+          <w:szCs w:val="22"/>
+        </w:rPr>
+        <w:instrText xml:space="preserve"> SEQ Ilustración \* ARABIC </w:instrText>
+      </w:r>
+      <w:r>
+        <w:rPr>
+          <w:sz w:val="22"/>
+          <w:szCs w:val="22"/>
+        </w:rPr>
+        <w:fldChar w:fldCharType="separate"/>
+      </w:r>
+      <w:r>
+        <w:rPr>
+          <w:noProof/>
+          <w:sz w:val="22"/>
+          <w:szCs w:val="22"/>
+        </w:rPr>
+        <w:t>17</w:t>
+      </w:r>
+      <w:r>
+        <w:rPr>
+          <w:sz w:val="22"/>
+          <w:szCs w:val="22"/>
+        </w:rPr>
+        <w:fldChar w:fldCharType="end"/>
+      </w:r>
+      <w:r>
+        <w:rPr>
+          <w:sz w:val="22"/>
+          <w:szCs w:val="22"/>
+        </w:rPr>
+        <w:t>:Pantalla de registro de aplicación</w:t>
+      </w:r>
+    </w:p>
     <w:p>
       <w:r>
         <w:t>Luego de ocurrida la falla:</w:t>
@@ -34772,6 +35570,7 @@
     </w:p>
     <w:p>
       <w:pPr>
+        <w:keepNext/>
         <w:jc w:val="center"/>
       </w:pPr>
       <w:r>
@@ -34779,9 +35578,9 @@
           <w:noProof/>
         </w:rPr>
         <w:drawing>
-          <wp:inline distT="0" distB="0" distL="0" distR="0" wp14:anchorId="375774E1" wp14:editId="312BB1D5">
+          <wp:inline distT="0" distB="0" distL="0" distR="0" wp14:anchorId="375774E1" wp14:editId="12E9BA3D">
             <wp:extent cx="4295775" cy="2895600"/>
-            <wp:effectExtent l="0" t="0" r="9525" b="0"/>
+            <wp:effectExtent l="76200" t="76200" r="142875" b="133350"/>
             <wp:docPr id="26" name="Imagen 26"/>
             <wp:cNvGraphicFramePr>
               <a:graphicFrameLocks xmlns:a="http://schemas.openxmlformats.org/drawingml/2006/main" noChangeAspect="1"/>
@@ -34807,6 +35606,20 @@
                     <a:prstGeom prst="rect">
                       <a:avLst/>
                     </a:prstGeom>
+                    <a:ln w="38100" cap="sq">
+                      <a:solidFill>
+                        <a:srgbClr val="000000"/>
+                      </a:solidFill>
+                      <a:prstDash val="solid"/>
+                      <a:miter lim="800000"/>
+                    </a:ln>
+                    <a:effectLst>
+                      <a:outerShdw blurRad="50800" dist="38100" dir="2700000" algn="tl" rotWithShape="0">
+                        <a:srgbClr val="000000">
+                          <a:alpha val="43000"/>
+                        </a:srgbClr>
+                      </a:outerShdw>
+                    </a:effectLst>
                   </pic:spPr>
                 </pic:pic>
               </a:graphicData>
@@ -34816,6 +35629,66 @@
       </w:r>
     </w:p>
     <w:p>
+      <w:pPr>
+        <w:pStyle w:val="Descripcin"/>
+        <w:jc w:val="center"/>
+        <w:rPr>
+          <w:sz w:val="22"/>
+          <w:szCs w:val="22"/>
+        </w:rPr>
+      </w:pPr>
+      <w:r>
+        <w:rPr>
+          <w:sz w:val="22"/>
+          <w:szCs w:val="22"/>
+        </w:rPr>
+        <w:t xml:space="preserve">Ilustración </w:t>
+      </w:r>
+      <w:r>
+        <w:rPr>
+          <w:sz w:val="22"/>
+          <w:szCs w:val="22"/>
+        </w:rPr>
+        <w:fldChar w:fldCharType="begin"/>
+      </w:r>
+      <w:r>
+        <w:rPr>
+          <w:sz w:val="22"/>
+          <w:szCs w:val="22"/>
+        </w:rPr>
+        <w:instrText xml:space="preserve"> SEQ Ilustración \* ARABIC </w:instrText>
+      </w:r>
+      <w:r>
+        <w:rPr>
+          <w:sz w:val="22"/>
+          <w:szCs w:val="22"/>
+        </w:rPr>
+        <w:fldChar w:fldCharType="separate"/>
+      </w:r>
+      <w:r>
+        <w:rPr>
+          <w:noProof/>
+          <w:sz w:val="22"/>
+          <w:szCs w:val="22"/>
+        </w:rPr>
+        <w:t>18</w:t>
+      </w:r>
+      <w:r>
+        <w:rPr>
+          <w:sz w:val="22"/>
+          <w:szCs w:val="22"/>
+        </w:rPr>
+        <w:fldChar w:fldCharType="end"/>
+      </w:r>
+      <w:r>
+        <w:rPr>
+          <w:sz w:val="22"/>
+          <w:szCs w:val="22"/>
+        </w:rPr>
+        <w:t>:Pantalla Principal de la aplicación</w:t>
+      </w:r>
+    </w:p>
+    <w:p>
       <w:r>
         <w:t xml:space="preserve">El sistema no produce fallas al volver a iniciar luego del </w:t>
       </w:r>
@@ -34852,10 +35725,12 @@
       <w:pPr>
         <w:pStyle w:val="Ttulo2"/>
       </w:pPr>
+      <w:bookmarkStart w:id="48" w:name="_Toc74676051"/>
       <w:r>
         <w:lastRenderedPageBreak/>
         <w:t>PRUEBA DE SEGURIDAD</w:t>
       </w:r>
+      <w:bookmarkEnd w:id="48"/>
     </w:p>
     <w:p>
       <w:r>
@@ -34878,6 +35753,7 @@
     </w:p>
     <w:p>
       <w:pPr>
+        <w:keepNext/>
         <w:jc w:val="center"/>
       </w:pPr>
       <w:r>
@@ -34885,9 +35761,9 @@
           <w:noProof/>
         </w:rPr>
         <w:drawing>
-          <wp:inline distT="0" distB="0" distL="0" distR="0" wp14:anchorId="7EDBE1BA" wp14:editId="227DF1B6">
+          <wp:inline distT="0" distB="0" distL="0" distR="0" wp14:anchorId="7EDBE1BA" wp14:editId="455857E6">
             <wp:extent cx="6364986" cy="3580228"/>
-            <wp:effectExtent l="0" t="0" r="0" b="1270"/>
+            <wp:effectExtent l="76200" t="76200" r="131445" b="134620"/>
             <wp:docPr id="12" name="Imagen 12"/>
             <wp:cNvGraphicFramePr>
               <a:graphicFrameLocks xmlns:a="http://schemas.openxmlformats.org/drawingml/2006/main" noChangeAspect="1"/>
@@ -34913,6 +35789,20 @@
                     <a:prstGeom prst="rect">
                       <a:avLst/>
                     </a:prstGeom>
+                    <a:ln w="38100" cap="sq">
+                      <a:solidFill>
+                        <a:srgbClr val="000000"/>
+                      </a:solidFill>
+                      <a:prstDash val="solid"/>
+                      <a:miter lim="800000"/>
+                    </a:ln>
+                    <a:effectLst>
+                      <a:outerShdw blurRad="50800" dist="38100" dir="2700000" algn="tl" rotWithShape="0">
+                        <a:srgbClr val="000000">
+                          <a:alpha val="43000"/>
+                        </a:srgbClr>
+                      </a:outerShdw>
+                    </a:effectLst>
                   </pic:spPr>
                 </pic:pic>
               </a:graphicData>
@@ -34922,6 +35812,82 @@
       </w:r>
     </w:p>
     <w:p>
+      <w:pPr>
+        <w:pStyle w:val="Descripcin"/>
+        <w:jc w:val="center"/>
+        <w:rPr>
+          <w:sz w:val="22"/>
+          <w:szCs w:val="22"/>
+        </w:rPr>
+      </w:pPr>
+      <w:r>
+        <w:rPr>
+          <w:sz w:val="22"/>
+          <w:szCs w:val="22"/>
+        </w:rPr>
+        <w:t xml:space="preserve">Ilustración </w:t>
+      </w:r>
+      <w:r>
+        <w:rPr>
+          <w:sz w:val="22"/>
+          <w:szCs w:val="22"/>
+        </w:rPr>
+        <w:fldChar w:fldCharType="begin"/>
+      </w:r>
+      <w:r>
+        <w:rPr>
+          <w:sz w:val="22"/>
+          <w:szCs w:val="22"/>
+        </w:rPr>
+        <w:instrText xml:space="preserve"> SEQ Ilustración \* ARABIC </w:instrText>
+      </w:r>
+      <w:r>
+        <w:rPr>
+          <w:sz w:val="22"/>
+          <w:szCs w:val="22"/>
+        </w:rPr>
+        <w:fldChar w:fldCharType="separate"/>
+      </w:r>
+      <w:r>
+        <w:rPr>
+          <w:noProof/>
+          <w:sz w:val="22"/>
+          <w:szCs w:val="22"/>
+        </w:rPr>
+        <w:t>19</w:t>
+      </w:r>
+      <w:r>
+        <w:rPr>
+          <w:sz w:val="22"/>
+          <w:szCs w:val="22"/>
+        </w:rPr>
+        <w:fldChar w:fldCharType="end"/>
+      </w:r>
+      <w:r>
+        <w:rPr>
+          <w:sz w:val="22"/>
+          <w:szCs w:val="22"/>
+        </w:rPr>
+        <w:t xml:space="preserve">:Aplicación </w:t>
+      </w:r>
+      <w:proofErr w:type="spellStart"/>
+      <w:r>
+        <w:rPr>
+          <w:sz w:val="22"/>
+          <w:szCs w:val="22"/>
+        </w:rPr>
+        <w:t>Resource</w:t>
+      </w:r>
+      <w:proofErr w:type="spellEnd"/>
+      <w:r>
+        <w:rPr>
+          <w:sz w:val="22"/>
+          <w:szCs w:val="22"/>
+        </w:rPr>
+        <w:t xml:space="preserve"> Hackers</w:t>
+      </w:r>
+    </w:p>
+    <w:p>
       <w:r>
         <w:t>Se podrán realizar las siguientes modificaciones en el ejecutable.</w:t>
       </w:r>
@@ -34993,11 +35959,9 @@
       <w:r>
         <w:t xml:space="preserve"> nuestra </w:t>
       </w:r>
-      <w:proofErr w:type="spellStart"/>
-      <w:r>
-        <w:t>aplicacion</w:t>
-      </w:r>
-      <w:proofErr w:type="spellEnd"/>
+      <w:r>
+        <w:t>aplicación</w:t>
+      </w:r>
       <w:r>
         <w:t xml:space="preserve">. Por lo </w:t>
       </w:r>
@@ -35016,9 +35980,11 @@
       <w:pPr>
         <w:pStyle w:val="Ttulo2"/>
       </w:pPr>
+      <w:bookmarkStart w:id="49" w:name="_Toc74676052"/>
       <w:r>
         <w:t>PRUEBA DE RENDIMIENTO</w:t>
       </w:r>
+      <w:bookmarkEnd w:id="49"/>
     </w:p>
     <w:p>
       <w:r>
@@ -35026,19 +35992,18 @@
       </w:r>
     </w:p>
     <w:p>
-      <w:r>
-        <w:t>La funcionalidad de “Listar” tardó 26 ms;</w:t>
-      </w:r>
-    </w:p>
-    <w:p>
+      <w:pPr>
+        <w:keepNext/>
+        <w:jc w:val="center"/>
+      </w:pPr>
       <w:r>
         <w:rPr>
           <w:noProof/>
         </w:rPr>
         <w:drawing>
-          <wp:inline distT="0" distB="0" distL="0" distR="0" wp14:anchorId="69CE1F5C" wp14:editId="2395EB5C">
+          <wp:inline distT="0" distB="0" distL="0" distR="0" wp14:anchorId="69CE1F5C" wp14:editId="21DC455D">
             <wp:extent cx="5648325" cy="676275"/>
-            <wp:effectExtent l="0" t="0" r="9525" b="9525"/>
+            <wp:effectExtent l="76200" t="76200" r="142875" b="142875"/>
             <wp:docPr id="19" name="Imagen 19"/>
             <wp:cNvGraphicFramePr>
               <a:graphicFrameLocks xmlns:a="http://schemas.openxmlformats.org/drawingml/2006/main" noChangeAspect="1"/>
@@ -35064,6 +36029,20 @@
                     <a:prstGeom prst="rect">
                       <a:avLst/>
                     </a:prstGeom>
+                    <a:ln w="38100" cap="sq">
+                      <a:solidFill>
+                        <a:srgbClr val="000000"/>
+                      </a:solidFill>
+                      <a:prstDash val="solid"/>
+                      <a:miter lim="800000"/>
+                    </a:ln>
+                    <a:effectLst>
+                      <a:outerShdw blurRad="50800" dist="38100" dir="2700000" algn="tl" rotWithShape="0">
+                        <a:srgbClr val="000000">
+                          <a:alpha val="43000"/>
+                        </a:srgbClr>
+                      </a:outerShdw>
+                    </a:effectLst>
                   </pic:spPr>
                 </pic:pic>
               </a:graphicData>
@@ -35073,19 +36052,86 @@
       </w:r>
     </w:p>
     <w:p>
-      <w:r>
-        <w:t xml:space="preserve">La funcionalidad “Dar de alta” demoró 38 ms; </w:t>
-      </w:r>
-    </w:p>
-    <w:p>
+      <w:pPr>
+        <w:pStyle w:val="Descripcin"/>
+        <w:jc w:val="center"/>
+        <w:rPr>
+          <w:sz w:val="22"/>
+          <w:szCs w:val="22"/>
+        </w:rPr>
+      </w:pPr>
+      <w:r>
+        <w:rPr>
+          <w:sz w:val="22"/>
+          <w:szCs w:val="22"/>
+        </w:rPr>
+        <w:t xml:space="preserve">Ilustración </w:t>
+      </w:r>
+      <w:r>
+        <w:rPr>
+          <w:sz w:val="22"/>
+          <w:szCs w:val="22"/>
+        </w:rPr>
+        <w:fldChar w:fldCharType="begin"/>
+      </w:r>
+      <w:r>
+        <w:rPr>
+          <w:sz w:val="22"/>
+          <w:szCs w:val="22"/>
+        </w:rPr>
+        <w:instrText xml:space="preserve"> SEQ Ilustración \* ARABIC </w:instrText>
+      </w:r>
+      <w:r>
+        <w:rPr>
+          <w:sz w:val="22"/>
+          <w:szCs w:val="22"/>
+        </w:rPr>
+        <w:fldChar w:fldCharType="separate"/>
+      </w:r>
       <w:r>
         <w:rPr>
           <w:noProof/>
+          <w:sz w:val="22"/>
+          <w:szCs w:val="22"/>
+        </w:rPr>
+        <w:t>20</w:t>
+      </w:r>
+      <w:r>
+        <w:rPr>
+          <w:sz w:val="22"/>
+          <w:szCs w:val="22"/>
+        </w:rPr>
+        <w:fldChar w:fldCharType="end"/>
+      </w:r>
+      <w:r>
+        <w:rPr>
+          <w:sz w:val="22"/>
+          <w:szCs w:val="22"/>
+        </w:rPr>
+        <w:t>:Tiempo de listado de 10000 registros</w:t>
+      </w:r>
+    </w:p>
+    <w:p>
+      <w:r>
+        <w:t>La funcionalidad de “Listar” tardó 26 ms;</w:t>
+      </w:r>
+    </w:p>
+    <w:p/>
+    <w:p/>
+    <w:p/>
+    <w:p>
+      <w:pPr>
+        <w:keepNext/>
+        <w:jc w:val="center"/>
+      </w:pPr>
+      <w:r>
+        <w:rPr>
+          <w:noProof/>
         </w:rPr>
         <w:drawing>
-          <wp:inline distT="0" distB="0" distL="0" distR="0" wp14:anchorId="4972E138" wp14:editId="5736EF0B">
+          <wp:inline distT="0" distB="0" distL="0" distR="0" wp14:anchorId="4972E138" wp14:editId="11AF05BF">
             <wp:extent cx="4200525" cy="800100"/>
-            <wp:effectExtent l="0" t="0" r="9525" b="0"/>
+            <wp:effectExtent l="76200" t="76200" r="142875" b="133350"/>
             <wp:docPr id="32" name="Imagen 32"/>
             <wp:cNvGraphicFramePr>
               <a:graphicFrameLocks xmlns:a="http://schemas.openxmlformats.org/drawingml/2006/main" noChangeAspect="1"/>
@@ -35111,6 +36157,20 @@
                     <a:prstGeom prst="rect">
                       <a:avLst/>
                     </a:prstGeom>
+                    <a:ln w="38100" cap="sq">
+                      <a:solidFill>
+                        <a:srgbClr val="000000"/>
+                      </a:solidFill>
+                      <a:prstDash val="solid"/>
+                      <a:miter lim="800000"/>
+                    </a:ln>
+                    <a:effectLst>
+                      <a:outerShdw blurRad="50800" dist="38100" dir="2700000" algn="tl" rotWithShape="0">
+                        <a:srgbClr val="000000">
+                          <a:alpha val="43000"/>
+                        </a:srgbClr>
+                      </a:outerShdw>
+                    </a:effectLst>
                   </pic:spPr>
                 </pic:pic>
               </a:graphicData>
@@ -35120,20 +36180,102 @@
       </w:r>
     </w:p>
     <w:p>
-      <w:r>
-        <w:lastRenderedPageBreak/>
-        <w:t>La funcionalidad “Dar de baja” tomó 37 ms;</w:t>
-      </w:r>
-    </w:p>
-    <w:p>
+      <w:pPr>
+        <w:pStyle w:val="Descripcin"/>
+        <w:jc w:val="center"/>
+        <w:rPr>
+          <w:sz w:val="22"/>
+          <w:szCs w:val="22"/>
+        </w:rPr>
+      </w:pPr>
+      <w:r>
+        <w:rPr>
+          <w:sz w:val="22"/>
+          <w:szCs w:val="22"/>
+        </w:rPr>
+        <w:t xml:space="preserve">Ilustración </w:t>
+      </w:r>
+      <w:r>
+        <w:rPr>
+          <w:sz w:val="22"/>
+          <w:szCs w:val="22"/>
+        </w:rPr>
+        <w:fldChar w:fldCharType="begin"/>
+      </w:r>
+      <w:r>
+        <w:rPr>
+          <w:sz w:val="22"/>
+          <w:szCs w:val="22"/>
+        </w:rPr>
+        <w:instrText xml:space="preserve"> SEQ Ilustración \* ARABIC </w:instrText>
+      </w:r>
+      <w:r>
+        <w:rPr>
+          <w:sz w:val="22"/>
+          <w:szCs w:val="22"/>
+        </w:rPr>
+        <w:fldChar w:fldCharType="separate"/>
+      </w:r>
       <w:r>
         <w:rPr>
           <w:noProof/>
+          <w:sz w:val="22"/>
+          <w:szCs w:val="22"/>
+        </w:rPr>
+        <w:t>21</w:t>
+      </w:r>
+      <w:r>
+        <w:rPr>
+          <w:sz w:val="22"/>
+          <w:szCs w:val="22"/>
+        </w:rPr>
+        <w:fldChar w:fldCharType="end"/>
+      </w:r>
+      <w:r>
+        <w:rPr>
+          <w:sz w:val="22"/>
+          <w:szCs w:val="22"/>
+        </w:rPr>
+        <w:t>:Tiempo consumido por</w:t>
+      </w:r>
+      <w:r>
+        <w:rPr>
+          <w:sz w:val="22"/>
+          <w:szCs w:val="22"/>
+        </w:rPr>
+        <w:t xml:space="preserve"> la funcionalidad</w:t>
+      </w:r>
+      <w:r>
+        <w:rPr>
+          <w:sz w:val="22"/>
+          <w:szCs w:val="22"/>
+        </w:rPr>
+        <w:t xml:space="preserve"> "dar de alta"</w:t>
+      </w:r>
+    </w:p>
+    <w:p>
+      <w:r>
+        <w:t xml:space="preserve">La funcionalidad “Dar de alta” demoró 38 ms; </w:t>
+      </w:r>
+    </w:p>
+    <w:p>
+      <w:pPr>
+        <w:jc w:val="center"/>
+      </w:pPr>
+    </w:p>
+    <w:p>
+      <w:pPr>
+        <w:keepNext/>
+        <w:jc w:val="center"/>
+      </w:pPr>
+      <w:r>
+        <w:rPr>
+          <w:noProof/>
         </w:rPr>
         <w:drawing>
-          <wp:inline distT="0" distB="0" distL="0" distR="0" wp14:anchorId="717D60B2" wp14:editId="71F3757C">
+          <wp:inline distT="0" distB="0" distL="0" distR="0" wp14:anchorId="717D60B2" wp14:editId="21F9270F">
             <wp:extent cx="5667375" cy="695325"/>
-            <wp:effectExtent l="0" t="0" r="9525" b="9525"/>
+            <wp:effectExtent l="76200" t="76200" r="142875" b="142875"/>
             <wp:docPr id="23" name="Imagen 23"/>
             <wp:cNvGraphicFramePr>
               <a:graphicFrameLocks xmlns:a="http://schemas.openxmlformats.org/drawingml/2006/main" noChangeAspect="1"/>
@@ -35159,6 +36301,20 @@
                     <a:prstGeom prst="rect">
                       <a:avLst/>
                     </a:prstGeom>
+                    <a:ln w="38100" cap="sq">
+                      <a:solidFill>
+                        <a:srgbClr val="000000"/>
+                      </a:solidFill>
+                      <a:prstDash val="solid"/>
+                      <a:miter lim="800000"/>
+                    </a:ln>
+                    <a:effectLst>
+                      <a:outerShdw blurRad="50800" dist="38100" dir="2700000" algn="tl" rotWithShape="0">
+                        <a:srgbClr val="000000">
+                          <a:alpha val="43000"/>
+                        </a:srgbClr>
+                      </a:outerShdw>
+                    </a:effectLst>
                   </pic:spPr>
                 </pic:pic>
               </a:graphicData>
@@ -35167,7 +36323,71 @@
         </w:drawing>
       </w:r>
     </w:p>
-    <w:p/>
+    <w:p>
+      <w:pPr>
+        <w:pStyle w:val="Descripcin"/>
+        <w:jc w:val="center"/>
+        <w:rPr>
+          <w:sz w:val="22"/>
+          <w:szCs w:val="22"/>
+        </w:rPr>
+      </w:pPr>
+      <w:r>
+        <w:rPr>
+          <w:sz w:val="22"/>
+          <w:szCs w:val="22"/>
+        </w:rPr>
+        <w:t xml:space="preserve">Ilustración </w:t>
+      </w:r>
+      <w:r>
+        <w:rPr>
+          <w:sz w:val="22"/>
+          <w:szCs w:val="22"/>
+        </w:rPr>
+        <w:fldChar w:fldCharType="begin"/>
+      </w:r>
+      <w:r>
+        <w:rPr>
+          <w:sz w:val="22"/>
+          <w:szCs w:val="22"/>
+        </w:rPr>
+        <w:instrText xml:space="preserve"> SEQ Ilustración \* ARABIC </w:instrText>
+      </w:r>
+      <w:r>
+        <w:rPr>
+          <w:sz w:val="22"/>
+          <w:szCs w:val="22"/>
+        </w:rPr>
+        <w:fldChar w:fldCharType="separate"/>
+      </w:r>
+      <w:r>
+        <w:rPr>
+          <w:noProof/>
+          <w:sz w:val="22"/>
+          <w:szCs w:val="22"/>
+        </w:rPr>
+        <w:t>22</w:t>
+      </w:r>
+      <w:r>
+        <w:rPr>
+          <w:sz w:val="22"/>
+          <w:szCs w:val="22"/>
+        </w:rPr>
+        <w:fldChar w:fldCharType="end"/>
+      </w:r>
+      <w:r>
+        <w:rPr>
+          <w:sz w:val="22"/>
+          <w:szCs w:val="22"/>
+        </w:rPr>
+        <w:t>:Tiempo consumido por la funcionalidad "Dar de baja"</w:t>
+      </w:r>
+    </w:p>
+    <w:p>
+      <w:r>
+        <w:t>La funcionalidad “Dar de baja” tomó 37 ms;</w:t>
+      </w:r>
+    </w:p>
     <w:p/>
     <w:p/>
     <w:sectPr>

</xml_diff>